<commit_message>
Added content to the detailed description
</commit_message>
<xml_diff>
--- a/Content Docs/Imagine_Dragoons_Assignment_3_ProjectDescription_.docx
+++ b/Content Docs/Imagine_Dragoons_Assignment_3_ProjectDescription_.docx
@@ -1090,6 +1090,8 @@
       <w:pPr>
         <w:pStyle w:val="Heading2"/>
         <w:rPr>
+          <w:b/>
+          <w:bCs/>
           <w:sz w:val="24"/>
           <w:szCs w:val="24"/>
         </w:rPr>
@@ -1101,9 +1103,132 @@
           <w:sz w:val="24"/>
           <w:szCs w:val="24"/>
         </w:rPr>
+        <w:t xml:space="preserve">Detailed Description </w:t>
+      </w:r>
+    </w:p>
+    <w:p/>
+    <w:p>
+      <w:pPr>
+        <w:pStyle w:val="Heading3"/>
+        <w:rPr>
+          <w:sz w:val="22"/>
+          <w:szCs w:val="22"/>
+        </w:rPr>
+      </w:pPr>
+      <w:r>
+        <w:rPr>
+          <w:sz w:val="22"/>
+          <w:szCs w:val="22"/>
+        </w:rPr>
         <w:lastRenderedPageBreak/>
-        <w:t xml:space="preserve">Detailed Description </w:t>
-      </w:r>
+        <w:t xml:space="preserve">Aims </w:t>
+      </w:r>
+    </w:p>
+    <w:p>
+      <w:pPr>
+        <w:rPr>
+          <w:rFonts w:ascii="Segoe UI" w:hAnsi="Segoe UI" w:cs="Segoe UI"/>
+        </w:rPr>
+      </w:pPr>
+      <w:r>
+        <w:rPr>
+          <w:rFonts w:ascii="Segoe UI" w:hAnsi="Segoe UI" w:cs="Segoe UI"/>
+        </w:rPr>
+        <w:t xml:space="preserve">The aim of our application is to make redundant the manual work that is currently done to record observations of learning outcomes in day care centres. These outcomes must be recorded per child throughout the course of a year at these centres, some 15,000+ across Australia, which results in loss of time spend educating children. Recording and maintaining almost any sort of vital information in any industry should be looked at as potentially an issue – user error, damage and even storage of paper-based sensitive information can be hazardous and poses an unnecessary risk when compared to the alternatives an IT solution such as our application could offer. </w:t>
+      </w:r>
+    </w:p>
+    <w:p>
+      <w:pPr>
+        <w:rPr>
+          <w:rFonts w:ascii="Segoe UI" w:hAnsi="Segoe UI" w:cs="Segoe UI"/>
+        </w:rPr>
+      </w:pPr>
+      <w:r>
+        <w:rPr>
+          <w:rFonts w:ascii="Segoe UI" w:hAnsi="Segoe UI" w:cs="Segoe UI"/>
+        </w:rPr>
+        <w:t xml:space="preserve">Our aim is to be the primary used application across day care centres in Australia for recording these observations, essentially being a market-leader due to the current lack of competitors in the field and because of the innovation and updating of current business processes we will target, </w:t>
+      </w:r>
+    </w:p>
+    <w:p>
+      <w:pPr>
+        <w:rPr>
+          <w:rFonts w:ascii="Segoe UI" w:hAnsi="Segoe UI" w:cs="Segoe UI"/>
+        </w:rPr>
+      </w:pPr>
+      <w:r>
+        <w:rPr>
+          <w:rFonts w:ascii="Segoe UI" w:hAnsi="Segoe UI" w:cs="Segoe UI"/>
+        </w:rPr>
+        <w:t xml:space="preserve">The first goal must be to provide a practical and intuitive UI as our target market is potentially end-users with limited or no IT knowledge and background. The application must be easy to use and incorporate into every-day practice – users must clearly see the benefits of adopting a new solution or tool to ensure a high level of user adoption. Disrupting an industry-wide practice regardless of the potential positive impact </w:t>
+      </w:r>
+      <w:r>
+        <w:rPr>
+          <w:rFonts w:ascii="Segoe UI" w:hAnsi="Segoe UI" w:cs="Segoe UI"/>
+        </w:rPr>
+        <w:t>is very challenging and without an easy to use application we risk not making it past an early hurdle.</w:t>
+      </w:r>
+    </w:p>
+    <w:p>
+      <w:pPr>
+        <w:rPr>
+          <w:rFonts w:ascii="Segoe UI" w:hAnsi="Segoe UI" w:cs="Segoe UI"/>
+        </w:rPr>
+      </w:pPr>
+      <w:r>
+        <w:rPr>
+          <w:rFonts w:ascii="Segoe UI" w:hAnsi="Segoe UI" w:cs="Segoe UI"/>
+        </w:rPr>
+        <w:t xml:space="preserve">Ongoing development and future scalability of features means that the application must be developed in a well-know, robust programming language. Because of this the design up until this point has been done in Java. This should somewhat ‘future-proof’ the application </w:t>
+      </w:r>
+      <w:proofErr w:type="gramStart"/>
+      <w:r>
+        <w:rPr>
+          <w:rFonts w:ascii="Segoe UI" w:hAnsi="Segoe UI" w:cs="Segoe UI"/>
+        </w:rPr>
+        <w:t>in regard to</w:t>
+      </w:r>
+      <w:proofErr w:type="gramEnd"/>
+      <w:r>
+        <w:rPr>
+          <w:rFonts w:ascii="Segoe UI" w:hAnsi="Segoe UI" w:cs="Segoe UI"/>
+        </w:rPr>
+        <w:t xml:space="preserve"> maintaining code as well as potentially expanding the scope of the application and even having other developers review and contribute to the code. Java is a very common programming language that is widely used in the development of applications – so we are reducing the risk of developing in a language that may become outdated or sub seeded by another programming language (or tool) in popularity. </w:t>
+      </w:r>
+    </w:p>
+    <w:p>
+      <w:pPr>
+        <w:rPr>
+          <w:rFonts w:ascii="Segoe UI" w:hAnsi="Segoe UI" w:cs="Segoe UI"/>
+        </w:rPr>
+      </w:pPr>
+      <w:r>
+        <w:rPr>
+          <w:rFonts w:ascii="Segoe UI" w:hAnsi="Segoe UI" w:cs="Segoe UI"/>
+        </w:rPr>
+        <w:t xml:space="preserve">Due to the industry that the application is targeting another goal will be to ensure that all government regulations and requirements relating to the childcare industry and the use of technology are met. Regulations and processes around storing of sensitive and personal data (names, addresses, age etc) along with how this information is encrypted and accessed are key areas that will require on-going attention. Our goal is to ensure that the application is flexible enough from a development standpoint that the ever-evolving regulations and rules can be met and any changes aren’t detrimental to the application – or would result in long-term downtime of the application. </w:t>
+      </w:r>
+    </w:p>
+    <w:p>
+      <w:pPr>
+        <w:rPr>
+          <w:rFonts w:ascii="Segoe UI" w:hAnsi="Segoe UI" w:cs="Segoe UI"/>
+        </w:rPr>
+      </w:pPr>
+    </w:p>
+    <w:p>
+      <w:pPr>
+        <w:rPr>
+          <w:rFonts w:ascii="Segoe UI" w:hAnsi="Segoe UI" w:cs="Segoe UI"/>
+        </w:rPr>
+      </w:pPr>
+    </w:p>
+    <w:p>
+      <w:pPr>
+        <w:rPr>
+          <w:rFonts w:ascii="Segoe UI" w:hAnsi="Segoe UI" w:cs="Segoe UI"/>
+        </w:rPr>
+      </w:pPr>
     </w:p>
     <w:p>
       <w:pPr>
@@ -1118,368 +1243,7 @@
           <w:sz w:val="22"/>
           <w:szCs w:val="22"/>
         </w:rPr>
-        <w:t xml:space="preserve">Aims </w:t>
-      </w:r>
-    </w:p>
-    <w:p>
-      <w:pPr>
-        <w:pStyle w:val="Default"/>
-        <w:rPr>
-          <w:rFonts w:ascii="Segoe UI" w:hAnsi="Segoe UI" w:cs="Segoe UI"/>
-          <w:sz w:val="22"/>
-          <w:szCs w:val="22"/>
-        </w:rPr>
-      </w:pPr>
-      <w:r>
-        <w:rPr>
-          <w:rFonts w:ascii="Segoe UI" w:hAnsi="Segoe UI" w:cs="Segoe UI"/>
-          <w:sz w:val="22"/>
-          <w:szCs w:val="22"/>
-        </w:rPr>
-        <w:t xml:space="preserve">The topic description gives a general overview. However, it is usually helpful to have a specific aim for your project, as well as some smaller goals which will be helpful for achieving your aim. Describe these as best you can. Each project should have a single aim. </w:t>
-      </w:r>
-    </w:p>
-    <w:p>
-      <w:pPr>
-        <w:pStyle w:val="Default"/>
-        <w:rPr>
-          <w:rFonts w:ascii="Segoe UI" w:hAnsi="Segoe UI" w:cs="Segoe UI"/>
-          <w:sz w:val="22"/>
-          <w:szCs w:val="22"/>
-        </w:rPr>
-      </w:pPr>
-      <w:r>
-        <w:rPr>
-          <w:rFonts w:ascii="Segoe UI" w:hAnsi="Segoe UI" w:cs="Segoe UI"/>
-          <w:i/>
-          <w:iCs/>
-          <w:sz w:val="22"/>
-          <w:szCs w:val="22"/>
-        </w:rPr>
-        <w:t xml:space="preserve">(e.g. “Re-establish the King under the Mountain", “Construct an artefact in Minecraft", “Produce a movie about green flowers", “Explore the use of Raspberry </w:t>
-      </w:r>
-      <w:proofErr w:type="spellStart"/>
-      <w:r>
-        <w:rPr>
-          <w:rFonts w:ascii="Segoe UI" w:hAnsi="Segoe UI" w:cs="Segoe UI"/>
-          <w:i/>
-          <w:iCs/>
-          <w:sz w:val="22"/>
-          <w:szCs w:val="22"/>
-        </w:rPr>
-        <w:t>Pis</w:t>
-      </w:r>
-      <w:proofErr w:type="spellEnd"/>
-      <w:r>
-        <w:rPr>
-          <w:rFonts w:ascii="Segoe UI" w:hAnsi="Segoe UI" w:cs="Segoe UI"/>
-          <w:i/>
-          <w:iCs/>
-          <w:sz w:val="22"/>
-          <w:szCs w:val="22"/>
-        </w:rPr>
-        <w:t xml:space="preserve"> for cooking"), </w:t>
-      </w:r>
-      <w:r>
-        <w:rPr>
-          <w:rFonts w:ascii="Segoe UI" w:hAnsi="Segoe UI" w:cs="Segoe UI"/>
-          <w:sz w:val="22"/>
-          <w:szCs w:val="22"/>
-        </w:rPr>
-        <w:t xml:space="preserve">but may have several goals which will need to be achieved in order to fulfil your aim </w:t>
-      </w:r>
-      <w:r>
-        <w:rPr>
-          <w:rFonts w:ascii="Segoe UI" w:hAnsi="Segoe UI" w:cs="Segoe UI"/>
-          <w:i/>
-          <w:iCs/>
-          <w:sz w:val="22"/>
-          <w:szCs w:val="22"/>
-        </w:rPr>
-        <w:t xml:space="preserve">(e.g. defeat Smaug, annoy Bard, befriend </w:t>
-      </w:r>
-      <w:proofErr w:type="spellStart"/>
-      <w:r>
-        <w:rPr>
-          <w:rFonts w:ascii="Segoe UI" w:hAnsi="Segoe UI" w:cs="Segoe UI"/>
-          <w:i/>
-          <w:iCs/>
-          <w:sz w:val="22"/>
-          <w:szCs w:val="22"/>
-        </w:rPr>
-        <w:t>Beorn</w:t>
-      </w:r>
-      <w:proofErr w:type="spellEnd"/>
-      <w:r>
-        <w:rPr>
-          <w:rFonts w:ascii="Segoe UI" w:hAnsi="Segoe UI" w:cs="Segoe UI"/>
-          <w:i/>
-          <w:iCs/>
-          <w:sz w:val="22"/>
-          <w:szCs w:val="22"/>
-        </w:rPr>
-        <w:t xml:space="preserve">, kill as many giant spiders as necessary, fight </w:t>
-      </w:r>
-      <w:proofErr w:type="spellStart"/>
-      <w:r>
-        <w:rPr>
-          <w:rFonts w:ascii="Segoe UI" w:hAnsi="Segoe UI" w:cs="Segoe UI"/>
-          <w:i/>
-          <w:iCs/>
-          <w:sz w:val="22"/>
-          <w:szCs w:val="22"/>
-        </w:rPr>
-        <w:t>Azog</w:t>
-      </w:r>
-      <w:proofErr w:type="spellEnd"/>
-      <w:r>
-        <w:rPr>
-          <w:rFonts w:ascii="Segoe UI" w:hAnsi="Segoe UI" w:cs="Segoe UI"/>
-          <w:i/>
-          <w:iCs/>
-          <w:sz w:val="22"/>
-          <w:szCs w:val="22"/>
-        </w:rPr>
-        <w:t xml:space="preserve"> if he shows up, ... ). </w:t>
-      </w:r>
-    </w:p>
-    <w:p>
-      <w:pPr>
-        <w:rPr>
-          <w:rFonts w:ascii="Segoe UI" w:hAnsi="Segoe UI" w:cs="Segoe UI"/>
-        </w:rPr>
-      </w:pPr>
-      <w:r>
-        <w:rPr>
-          <w:rFonts w:ascii="Segoe UI" w:hAnsi="Segoe UI" w:cs="Segoe UI"/>
-        </w:rPr>
-        <w:t xml:space="preserve">If things </w:t>
-      </w:r>
-      <w:proofErr w:type="gramStart"/>
-      <w:r>
-        <w:rPr>
-          <w:rFonts w:ascii="Segoe UI" w:hAnsi="Segoe UI" w:cs="Segoe UI"/>
-        </w:rPr>
-        <w:t>don't</w:t>
-      </w:r>
-      <w:proofErr w:type="gramEnd"/>
-      <w:r>
-        <w:rPr>
-          <w:rFonts w:ascii="Segoe UI" w:hAnsi="Segoe UI" w:cs="Segoe UI"/>
-        </w:rPr>
-        <w:t xml:space="preserve"> go as expected, this is the part of the plan that you would fall back on to answer questions such as “What are the most important parts of the project? Which parts should have priority over the others? If we have only enough time or resources for one of our goals, which one should it be?". One paragraph for the aim and one for each goal is expected. Each paragraph should include a description of the aim or goal, and a justification for it.</w:t>
-      </w:r>
-    </w:p>
-    <w:p>
-      <w:pPr>
-        <w:rPr>
-          <w:rFonts w:ascii="Segoe UI" w:hAnsi="Segoe UI" w:cs="Segoe UI"/>
-        </w:rPr>
-      </w:pPr>
-    </w:p>
-    <w:p>
-      <w:pPr>
-        <w:rPr>
-          <w:rFonts w:ascii="Segoe UI" w:hAnsi="Segoe UI" w:cs="Segoe UI"/>
-          <w:b/>
-          <w:bCs/>
-        </w:rPr>
-      </w:pPr>
-      <w:r>
-        <w:rPr>
-          <w:rFonts w:ascii="Segoe UI" w:hAnsi="Segoe UI" w:cs="Segoe UI"/>
-          <w:b/>
-          <w:bCs/>
-        </w:rPr>
-        <w:t xml:space="preserve">Aim: ‘Provide </w:t>
-      </w:r>
-      <w:r>
-        <w:rPr>
-          <w:rFonts w:ascii="Segoe UI" w:hAnsi="Segoe UI" w:cs="Segoe UI"/>
-          <w:b/>
-          <w:bCs/>
-        </w:rPr>
-        <w:t>an application to record observations of learning outcomes of children in the day care industry’</w:t>
-      </w:r>
-    </w:p>
-    <w:p>
-      <w:pPr>
-        <w:rPr>
-          <w:rFonts w:ascii="Segoe UI" w:hAnsi="Segoe UI" w:cs="Segoe UI"/>
-          <w:i/>
-          <w:iCs/>
-        </w:rPr>
-      </w:pPr>
-      <w:r>
-        <w:rPr>
-          <w:rFonts w:ascii="Segoe UI" w:hAnsi="Segoe UI" w:cs="Segoe UI"/>
-          <w:i/>
-          <w:iCs/>
-        </w:rPr>
-        <w:t>Goals:</w:t>
-      </w:r>
-    </w:p>
-    <w:p>
-      <w:pPr>
-        <w:pStyle w:val="ListParagraph"/>
-        <w:numPr>
-          <w:ilvl w:val="0"/>
-          <w:numId w:val="3"/>
-        </w:numPr>
-        <w:rPr>
-          <w:rFonts w:ascii="Segoe UI" w:hAnsi="Segoe UI" w:cs="Segoe UI"/>
-          <w:i/>
-          <w:iCs/>
-        </w:rPr>
-      </w:pPr>
-      <w:r>
-        <w:rPr>
-          <w:rFonts w:ascii="Segoe UI" w:hAnsi="Segoe UI" w:cs="Segoe UI"/>
-          <w:i/>
-          <w:iCs/>
-        </w:rPr>
-        <w:t xml:space="preserve">Replace current manual processes with </w:t>
-      </w:r>
-      <w:r>
-        <w:rPr>
-          <w:rFonts w:ascii="Segoe UI" w:hAnsi="Segoe UI" w:cs="Segoe UI"/>
-          <w:i/>
-          <w:iCs/>
-        </w:rPr>
-        <w:t xml:space="preserve">an easy to use application </w:t>
-      </w:r>
-    </w:p>
-    <w:p>
-      <w:pPr>
-        <w:pStyle w:val="ListParagraph"/>
-        <w:numPr>
-          <w:ilvl w:val="0"/>
-          <w:numId w:val="3"/>
-        </w:numPr>
-        <w:rPr>
-          <w:rFonts w:ascii="Segoe UI" w:hAnsi="Segoe UI" w:cs="Segoe UI"/>
-          <w:i/>
-          <w:iCs/>
-        </w:rPr>
-      </w:pPr>
-      <w:r>
-        <w:rPr>
-          <w:rFonts w:ascii="Segoe UI" w:hAnsi="Segoe UI" w:cs="Segoe UI"/>
-          <w:i/>
-          <w:iCs/>
-        </w:rPr>
-        <w:t xml:space="preserve">Practical </w:t>
-      </w:r>
-      <w:r>
-        <w:rPr>
-          <w:rFonts w:ascii="Segoe UI" w:hAnsi="Segoe UI" w:cs="Segoe UI"/>
-          <w:i/>
-          <w:iCs/>
-        </w:rPr>
-        <w:t>UI so users with no/limited IT knowledge can easily use the application</w:t>
-      </w:r>
-    </w:p>
-    <w:p>
-      <w:pPr>
-        <w:pStyle w:val="ListParagraph"/>
-        <w:numPr>
-          <w:ilvl w:val="0"/>
-          <w:numId w:val="3"/>
-        </w:numPr>
-        <w:rPr>
-          <w:rFonts w:ascii="Segoe UI" w:hAnsi="Segoe UI" w:cs="Segoe UI"/>
-          <w:i/>
-          <w:iCs/>
-        </w:rPr>
-      </w:pPr>
-      <w:r>
-        <w:rPr>
-          <w:rFonts w:ascii="Segoe UI" w:hAnsi="Segoe UI" w:cs="Segoe UI"/>
-          <w:i/>
-          <w:iCs/>
-        </w:rPr>
-        <w:t>Utilise a commonly used but robust programming language (Java) so that future developers/employees who are exposed can maintain or help develop</w:t>
-      </w:r>
-    </w:p>
-    <w:p>
-      <w:pPr>
-        <w:pStyle w:val="ListParagraph"/>
-        <w:numPr>
-          <w:ilvl w:val="0"/>
-          <w:numId w:val="3"/>
-        </w:numPr>
-        <w:rPr>
-          <w:rFonts w:ascii="Segoe UI" w:hAnsi="Segoe UI" w:cs="Segoe UI"/>
-          <w:i/>
-          <w:iCs/>
-        </w:rPr>
-      </w:pPr>
-      <w:r>
-        <w:rPr>
-          <w:rFonts w:ascii="Segoe UI" w:hAnsi="Segoe UI" w:cs="Segoe UI"/>
-          <w:i/>
-          <w:iCs/>
-        </w:rPr>
-        <w:t xml:space="preserve">Eventually allow test users to gauge feedback </w:t>
-      </w:r>
-      <w:r>
-        <w:rPr>
-          <w:rFonts w:ascii="Segoe UI" w:hAnsi="Segoe UI" w:cs="Segoe UI"/>
-          <w:i/>
-          <w:iCs/>
-        </w:rPr>
-        <w:t>from day-to-day target user group</w:t>
-      </w:r>
-    </w:p>
-    <w:p>
-      <w:pPr>
-        <w:pStyle w:val="ListParagraph"/>
-        <w:numPr>
-          <w:ilvl w:val="0"/>
-          <w:numId w:val="3"/>
-        </w:numPr>
-        <w:rPr>
-          <w:rFonts w:ascii="Segoe UI" w:hAnsi="Segoe UI" w:cs="Segoe UI"/>
-          <w:i/>
-          <w:iCs/>
-        </w:rPr>
-      </w:pPr>
-      <w:r>
-        <w:rPr>
-          <w:rFonts w:ascii="Segoe UI" w:hAnsi="Segoe UI" w:cs="Segoe UI"/>
-          <w:i/>
-          <w:iCs/>
-        </w:rPr>
-        <w:t xml:space="preserve">Meet all government regulations and requirements for storing and encryption of sensitive information (names, DOB, other child details) </w:t>
-      </w:r>
-    </w:p>
-    <w:p>
-      <w:pPr>
-        <w:rPr>
-          <w:rFonts w:ascii="Segoe UI" w:hAnsi="Segoe UI" w:cs="Segoe UI"/>
-        </w:rPr>
-      </w:pPr>
-    </w:p>
-    <w:p>
-      <w:pPr>
-        <w:rPr>
-          <w:rFonts w:ascii="Segoe UI" w:hAnsi="Segoe UI" w:cs="Segoe UI"/>
-        </w:rPr>
-      </w:pPr>
-    </w:p>
-    <w:p>
-      <w:pPr>
-        <w:pStyle w:val="Heading3"/>
-        <w:rPr>
-          <w:sz w:val="22"/>
-          <w:szCs w:val="22"/>
-        </w:rPr>
-      </w:pPr>
-      <w:r>
-        <w:rPr>
-          <w:sz w:val="22"/>
-          <w:szCs w:val="22"/>
-        </w:rPr>
+        <w:lastRenderedPageBreak/>
         <w:t xml:space="preserve">Plans and Progress </w:t>
       </w:r>
     </w:p>
@@ -1617,12 +1381,43 @@
     <w:p>
       <w:pPr>
         <w:pStyle w:val="ListParagraph"/>
-        <w:rPr>
-          <w:rFonts w:ascii="Segoe UI" w:hAnsi="Segoe UI" w:cs="Segoe UI"/>
-          <w:b/>
-          <w:bCs/>
-          <w:i/>
-          <w:iCs/>
+        <w:numPr>
+          <w:ilvl w:val="0"/>
+          <w:numId w:val="11"/>
+        </w:numPr>
+        <w:rPr>
+          <w:rFonts w:ascii="Segoe UI" w:hAnsi="Segoe UI" w:cs="Segoe UI"/>
+        </w:rPr>
+      </w:pPr>
+      <w:r>
+        <w:rPr>
+          <w:rFonts w:ascii="Segoe UI" w:hAnsi="Segoe UI" w:cs="Segoe UI"/>
+        </w:rPr>
+        <w:t>Significant development work</w:t>
+      </w:r>
+    </w:p>
+    <w:p>
+      <w:pPr>
+        <w:pStyle w:val="ListParagraph"/>
+        <w:numPr>
+          <w:ilvl w:val="0"/>
+          <w:numId w:val="11"/>
+        </w:numPr>
+        <w:rPr>
+          <w:rFonts w:ascii="Segoe UI" w:hAnsi="Segoe UI" w:cs="Segoe UI"/>
+        </w:rPr>
+      </w:pPr>
+      <w:r>
+        <w:rPr>
+          <w:rFonts w:ascii="Segoe UI" w:hAnsi="Segoe UI" w:cs="Segoe UI"/>
+        </w:rPr>
+        <w:t xml:space="preserve">UI update </w:t>
+      </w:r>
+    </w:p>
+    <w:p>
+      <w:pPr>
+        <w:rPr>
+          <w:rFonts w:ascii="Segoe UI" w:hAnsi="Segoe UI" w:cs="Segoe UI"/>
         </w:rPr>
       </w:pPr>
     </w:p>
@@ -1849,24 +1644,63 @@
           <w:i/>
           <w:iCs/>
         </w:rPr>
+        <w:lastRenderedPageBreak/>
         <w:t>Development problems that have been encountered (ask Ryan)</w:t>
       </w:r>
     </w:p>
     <w:p>
       <w:pPr>
-        <w:pStyle w:val="ListParagraph"/>
-        <w:rPr>
-          <w:rFonts w:ascii="Segoe UI" w:hAnsi="Segoe UI" w:cs="Segoe UI"/>
-          <w:i/>
-          <w:iCs/>
-        </w:rPr>
-      </w:pPr>
-    </w:p>
-    <w:p>
-      <w:pPr>
-        <w:pStyle w:val="ListParagraph"/>
-        <w:rPr>
-          <w:rFonts w:ascii="Segoe UI" w:hAnsi="Segoe UI" w:cs="Segoe UI"/>
+        <w:rPr>
+          <w:rFonts w:ascii="Segoe UI" w:hAnsi="Segoe UI" w:cs="Segoe UI"/>
+        </w:rPr>
+      </w:pPr>
+    </w:p>
+    <w:p>
+      <w:pPr>
+        <w:rPr>
+          <w:rFonts w:ascii="Segoe UI" w:hAnsi="Segoe UI" w:cs="Segoe UI"/>
+        </w:rPr>
+      </w:pPr>
+      <w:r>
+        <w:rPr>
+          <w:rFonts w:ascii="Segoe UI" w:hAnsi="Segoe UI" w:cs="Segoe UI"/>
+        </w:rPr>
+        <w:t>Due the fact the application has been developed using Java ensuring backwards compatibility with older Java versions has been something that we need to consider. For example a project compiled on the latest version of Java won’t run on an older version of Java – which shouldn’t be an issue for people with a background or knowledge in IT, however in the wider context of the project would mean that all devices utilising the application would have a minimum version requirement. This is challenging as is it can be somewhat out of the hands of our team once an end-user(s) starts using the application. Ensuring users update their devices is not an uncommon problem for applications, however this could potentially be a serious challenge.</w:t>
+      </w:r>
+    </w:p>
+    <w:p>
+      <w:pPr>
+        <w:rPr>
+          <w:rFonts w:ascii="Segoe UI" w:hAnsi="Segoe UI" w:cs="Segoe UI"/>
+        </w:rPr>
+      </w:pPr>
+      <w:r>
+        <w:rPr>
+          <w:rFonts w:ascii="Segoe UI" w:hAnsi="Segoe UI" w:cs="Segoe UI"/>
+        </w:rPr>
+        <w:t xml:space="preserve">Another key issue which has impacted the development of the application has been keeping in line with the national framework used by the childcare industry in Australia – these requirements and regulations are constantly evolving and means that any changes to the application (data storage, form information, observation notes, etc) might need to be made at short-notice. Most applications and projects have a roadmap based on ideas and innovations they wish to see in the </w:t>
+      </w:r>
+      <w:proofErr w:type="gramStart"/>
+      <w:r>
+        <w:rPr>
+          <w:rFonts w:ascii="Segoe UI" w:hAnsi="Segoe UI" w:cs="Segoe UI"/>
+        </w:rPr>
+        <w:t>future,</w:t>
+      </w:r>
+      <w:proofErr w:type="gramEnd"/>
+      <w:r>
+        <w:rPr>
+          <w:rFonts w:ascii="Segoe UI" w:hAnsi="Segoe UI" w:cs="Segoe UI"/>
+        </w:rPr>
+        <w:t xml:space="preserve"> however we would need to ensure that some future capacity is designated to the possibility of this framework changing. </w:t>
+      </w:r>
+    </w:p>
+    <w:p>
+      <w:pPr>
+        <w:rPr>
+          <w:rFonts w:ascii="Segoe UI" w:hAnsi="Segoe UI" w:cs="Segoe UI"/>
+          <w:b/>
+          <w:bCs/>
           <w:i/>
           <w:iCs/>
         </w:rPr>
@@ -1912,6 +1746,85 @@
       <w:pPr>
         <w:rPr>
           <w:rFonts w:ascii="Segoe UI" w:hAnsi="Segoe UI" w:cs="Segoe UI"/>
+          <w:b/>
+          <w:bCs/>
+        </w:rPr>
+      </w:pPr>
+    </w:p>
+    <w:p>
+      <w:pPr>
+        <w:spacing w:after="0" w:line="240" w:lineRule="auto"/>
+        <w:ind w:left="360"/>
+        <w:rPr>
+          <w:rFonts w:ascii="Segoe UI" w:eastAsia="Times New Roman" w:hAnsi="Segoe UI" w:cs="Segoe UI"/>
+          <w:sz w:val="21"/>
+          <w:szCs w:val="21"/>
+          <w:lang w:eastAsia="en-AU"/>
+        </w:rPr>
+      </w:pPr>
+      <w:r>
+        <w:rPr>
+          <w:rFonts w:ascii="Segoe UI" w:eastAsia="Times New Roman" w:hAnsi="Segoe UI" w:cs="Segoe UI"/>
+          <w:sz w:val="21"/>
+          <w:szCs w:val="21"/>
+          <w:lang w:eastAsia="en-AU"/>
+        </w:rPr>
+        <w:t xml:space="preserve"> </w:t>
+      </w:r>
+      <w:r>
+        <w:rPr>
+          <w:rFonts w:ascii="Segoe UI" w:eastAsia="Times New Roman" w:hAnsi="Segoe UI" w:cs="Segoe UI"/>
+          <w:b/>
+          <w:bCs/>
+          <w:sz w:val="21"/>
+          <w:szCs w:val="21"/>
+          <w:lang w:eastAsia="en-AU"/>
+        </w:rPr>
+        <w:t>Ryan:</w:t>
+      </w:r>
+      <w:r>
+        <w:rPr>
+          <w:rFonts w:ascii="Segoe UI" w:eastAsia="Times New Roman" w:hAnsi="Segoe UI" w:cs="Segoe UI"/>
+          <w:sz w:val="21"/>
+          <w:szCs w:val="21"/>
+          <w:lang w:eastAsia="en-AU"/>
+        </w:rPr>
+        <w:t xml:space="preserve"> </w:t>
+      </w:r>
+      <w:r>
+        <w:rPr>
+          <w:rFonts w:ascii="Segoe UI" w:eastAsia="Times New Roman" w:hAnsi="Segoe UI" w:cs="Segoe UI"/>
+          <w:sz w:val="21"/>
+          <w:szCs w:val="21"/>
+          <w:lang w:eastAsia="en-AU"/>
+        </w:rPr>
+        <w:t xml:space="preserve">My original idea was an app that can provide a way to track the learning outcomes for a particular observation for a child digitally thus reducing time and </w:t>
+      </w:r>
+      <w:proofErr w:type="gramStart"/>
+      <w:r>
+        <w:rPr>
+          <w:rFonts w:ascii="Segoe UI" w:eastAsia="Times New Roman" w:hAnsi="Segoe UI" w:cs="Segoe UI"/>
+          <w:sz w:val="21"/>
+          <w:szCs w:val="21"/>
+          <w:lang w:eastAsia="en-AU"/>
+        </w:rPr>
+        <w:t>paper work</w:t>
+      </w:r>
+      <w:proofErr w:type="gramEnd"/>
+      <w:r>
+        <w:rPr>
+          <w:rFonts w:ascii="Segoe UI" w:eastAsia="Times New Roman" w:hAnsi="Segoe UI" w:cs="Segoe UI"/>
+          <w:sz w:val="21"/>
+          <w:szCs w:val="21"/>
+          <w:lang w:eastAsia="en-AU"/>
+        </w:rPr>
+        <w:t>.  I feel that is still there it has just evolved to match the current needs and environment.</w:t>
+      </w:r>
+    </w:p>
+    <w:p>
+      <w:pPr>
+        <w:rPr>
+          <w:rFonts w:ascii="Segoe UI" w:hAnsi="Segoe UI" w:cs="Segoe UI"/>
           <w:i/>
           <w:iCs/>
         </w:rPr>
@@ -2002,43 +1915,43 @@
         <w:rPr>
           <w:rFonts w:ascii="Segoe UI" w:hAnsi="Segoe UI" w:cs="Segoe UI"/>
         </w:rPr>
+        <w:t>Waterfall</w:t>
+      </w:r>
+      <w:r>
+        <w:rPr>
+          <w:rFonts w:ascii="Segoe UI" w:hAnsi="Segoe UI" w:cs="Segoe UI"/>
+        </w:rPr>
+        <w:t xml:space="preserve">, Extreme programming) however we decided that the </w:t>
+      </w:r>
+      <w:r>
+        <w:rPr>
+          <w:rFonts w:ascii="Segoe UI" w:hAnsi="Segoe UI" w:cs="Segoe UI"/>
+        </w:rPr>
+        <w:t>iterative</w:t>
+      </w:r>
+      <w:r>
+        <w:rPr>
+          <w:rFonts w:ascii="Segoe UI" w:hAnsi="Segoe UI" w:cs="Segoe UI"/>
+        </w:rPr>
+        <w:t xml:space="preserve"> method would be the most effective for a project of this size and number of team members. </w:t>
+      </w:r>
+    </w:p>
+    <w:p>
+      <w:pPr>
+        <w:rPr>
+          <w:rFonts w:ascii="Segoe UI" w:hAnsi="Segoe UI" w:cs="Segoe UI"/>
+        </w:rPr>
+      </w:pPr>
+    </w:p>
+    <w:p>
+      <w:pPr>
+        <w:keepNext/>
+      </w:pPr>
+      <w:r>
+        <w:rPr>
+          <w:noProof/>
+        </w:rPr>
         <w:lastRenderedPageBreak/>
-        <w:t>Waterfall</w:t>
-      </w:r>
-      <w:r>
-        <w:rPr>
-          <w:rFonts w:ascii="Segoe UI" w:hAnsi="Segoe UI" w:cs="Segoe UI"/>
-        </w:rPr>
-        <w:t xml:space="preserve">, Extreme programming) however we decided that the </w:t>
-      </w:r>
-      <w:r>
-        <w:rPr>
-          <w:rFonts w:ascii="Segoe UI" w:hAnsi="Segoe UI" w:cs="Segoe UI"/>
-        </w:rPr>
-        <w:t>iterative</w:t>
-      </w:r>
-      <w:r>
-        <w:rPr>
-          <w:rFonts w:ascii="Segoe UI" w:hAnsi="Segoe UI" w:cs="Segoe UI"/>
-        </w:rPr>
-        <w:t xml:space="preserve"> method would be the most effective for a project of this size and number of team members. </w:t>
-      </w:r>
-    </w:p>
-    <w:p>
-      <w:pPr>
-        <w:rPr>
-          <w:rFonts w:ascii="Segoe UI" w:hAnsi="Segoe UI" w:cs="Segoe UI"/>
-        </w:rPr>
-      </w:pPr>
-    </w:p>
-    <w:p>
-      <w:pPr>
-        <w:keepNext/>
-      </w:pPr>
-      <w:r>
-        <w:rPr>
-          <w:noProof/>
-        </w:rPr>
         <w:drawing>
           <wp:inline distT="0" distB="0" distL="0" distR="0" wp14:anchorId="21FBCB80" wp14:editId="60C87BD1">
             <wp:extent cx="5731510" cy="2422525"/>
@@ -2102,6 +2015,9 @@
         <w:t>1</w:t>
       </w:r>
       <w:r>
+        <w:rPr>
+          <w:noProof/>
+        </w:rPr>
         <w:fldChar w:fldCharType="end"/>
       </w:r>
       <w:r>
@@ -2227,6 +2143,40 @@
     </w:p>
     <w:p>
       <w:pPr>
+        <w:rPr>
+          <w:rFonts w:ascii="Segoe UI" w:hAnsi="Segoe UI" w:cs="Segoe UI"/>
+        </w:rPr>
+      </w:pPr>
+      <w:r>
+        <w:rPr>
+          <w:rFonts w:ascii="Segoe UI" w:hAnsi="Segoe UI" w:cs="Segoe UI"/>
+        </w:rPr>
+        <w:t xml:space="preserve">Several improvements to the application that could be targeted in the future have been identified </w:t>
+      </w:r>
+      <w:proofErr w:type="gramStart"/>
+      <w:r>
+        <w:rPr>
+          <w:rFonts w:ascii="Segoe UI" w:hAnsi="Segoe UI" w:cs="Segoe UI"/>
+        </w:rPr>
+        <w:t>and also</w:t>
+      </w:r>
+      <w:proofErr w:type="gramEnd"/>
+      <w:r>
+        <w:rPr>
+          <w:rFonts w:ascii="Segoe UI" w:hAnsi="Segoe UI" w:cs="Segoe UI"/>
+        </w:rPr>
+        <w:t xml:space="preserve"> incorporated into our extended timeline (+10 weeks). The improvements </w:t>
+      </w:r>
+    </w:p>
+    <w:p>
+      <w:pPr>
+        <w:rPr>
+          <w:rFonts w:ascii="Segoe UI" w:hAnsi="Segoe UI" w:cs="Segoe UI"/>
+        </w:rPr>
+      </w:pPr>
+    </w:p>
+    <w:p>
+      <w:pPr>
         <w:pStyle w:val="ListParagraph"/>
         <w:numPr>
           <w:ilvl w:val="0"/>
@@ -3095,6 +3045,7 @@
       <w:r>
         <w:rPr>
           <w:rFonts w:ascii="Segoe UI" w:hAnsi="Segoe UI" w:cs="Segoe UI"/>
+          <w:noProof/>
         </w:rPr>
         <mc:AlternateContent>
           <mc:Choice Requires="wps">
@@ -3180,6 +3131,7 @@
       <w:r>
         <w:rPr>
           <w:rFonts w:ascii="Segoe UI" w:hAnsi="Segoe UI" w:cs="Segoe UI"/>
+          <w:noProof/>
         </w:rPr>
         <w:drawing>
           <wp:anchor distT="0" distB="0" distL="114300" distR="114300" simplePos="0" relativeHeight="251659264" behindDoc="0" locked="0" layoutInCell="1" allowOverlap="1" wp14:anchorId="0FFD6C86" wp14:editId="255C828D">
@@ -3311,6 +3263,7 @@
       <w:r>
         <w:rPr>
           <w:rFonts w:ascii="Segoe UI" w:hAnsi="Segoe UI" w:cs="Segoe UI"/>
+          <w:noProof/>
         </w:rPr>
         <mc:AlternateContent>
           <mc:Choice Requires="wps">
@@ -3494,7 +3447,23 @@
           <w:b/>
           <w:bCs/>
         </w:rPr>
-        <w:t>Future Plans</w:t>
+        <w:t>Future</w:t>
+      </w:r>
+      <w:r>
+        <w:rPr>
+          <w:rFonts w:ascii="Segoe UI" w:hAnsi="Segoe UI" w:cs="Segoe UI"/>
+          <w:b/>
+          <w:bCs/>
+        </w:rPr>
+        <w:t xml:space="preserve"> </w:t>
+      </w:r>
+      <w:r>
+        <w:rPr>
+          <w:rFonts w:ascii="Segoe UI" w:hAnsi="Segoe UI" w:cs="Segoe UI"/>
+          <w:b/>
+          <w:bCs/>
+        </w:rPr>
+        <w:t>Plan</w:t>
       </w:r>
       <w:proofErr w:type="gramEnd"/>
       <w:r>
@@ -3503,7 +3472,15 @@
           <w:b/>
           <w:bCs/>
         </w:rPr>
-        <w:t xml:space="preserve"> to Improve Application:</w:t>
+        <w:t xml:space="preserve"> </w:t>
+      </w:r>
+      <w:r>
+        <w:rPr>
+          <w:rFonts w:ascii="Segoe UI" w:hAnsi="Segoe UI" w:cs="Segoe UI"/>
+          <w:b/>
+          <w:bCs/>
+        </w:rPr>
+        <w:t>to Improve Application:</w:t>
       </w:r>
       <w:r>
         <w:rPr>
@@ -3527,6 +3504,7 @@
           <w:rFonts w:ascii="Segoe UI" w:hAnsi="Segoe UI" w:cs="Segoe UI"/>
           <w:b/>
           <w:bCs/>
+          <w:noProof/>
         </w:rPr>
         <w:drawing>
           <wp:anchor distT="0" distB="0" distL="114300" distR="114300" simplePos="0" relativeHeight="251663360" behindDoc="0" locked="0" layoutInCell="1" allowOverlap="1" wp14:anchorId="44DC524F" wp14:editId="7ECB00A8">
@@ -3778,18 +3756,16 @@
         </w:rPr>
         <w:t xml:space="preserve">Changes in </w:t>
       </w:r>
-      <w:proofErr w:type="gramStart"/>
-      <w:r>
-        <w:rPr>
-          <w:rFonts w:ascii="Segoe UI" w:hAnsi="Segoe UI" w:cs="Segoe UI"/>
-          <w:b/>
-          <w:bCs/>
-          <w:sz w:val="22"/>
-          <w:szCs w:val="22"/>
-        </w:rPr>
-        <w:t>child care</w:t>
-      </w:r>
-      <w:proofErr w:type="gramEnd"/>
+      <w:r>
+        <w:rPr>
+          <w:rFonts w:ascii="Segoe UI" w:hAnsi="Segoe UI" w:cs="Segoe UI"/>
+          <w:b/>
+          <w:bCs/>
+          <w:sz w:val="22"/>
+          <w:szCs w:val="22"/>
+        </w:rPr>
+        <w:t>childcare</w:t>
+      </w:r>
       <w:r>
         <w:rPr>
           <w:rFonts w:ascii="Segoe UI" w:hAnsi="Segoe UI" w:cs="Segoe UI"/>
@@ -3826,18 +3802,16 @@
         </w:rPr>
         <w:t xml:space="preserve">Changes in Gov’t regulations (data storage, </w:t>
       </w:r>
-      <w:proofErr w:type="gramStart"/>
-      <w:r>
-        <w:rPr>
-          <w:rFonts w:ascii="Segoe UI" w:hAnsi="Segoe UI" w:cs="Segoe UI"/>
-          <w:b/>
-          <w:bCs/>
-          <w:sz w:val="22"/>
-          <w:szCs w:val="22"/>
-        </w:rPr>
-        <w:t>child care</w:t>
-      </w:r>
-      <w:proofErr w:type="gramEnd"/>
+      <w:r>
+        <w:rPr>
+          <w:rFonts w:ascii="Segoe UI" w:hAnsi="Segoe UI" w:cs="Segoe UI"/>
+          <w:b/>
+          <w:bCs/>
+          <w:sz w:val="22"/>
+          <w:szCs w:val="22"/>
+        </w:rPr>
+        <w:t>childcare</w:t>
+      </w:r>
       <w:r>
         <w:rPr>
           <w:rFonts w:ascii="Segoe UI" w:hAnsi="Segoe UI" w:cs="Segoe UI"/>
@@ -4448,6 +4422,118 @@
     </w:lvl>
   </w:abstractNum>
   <w:abstractNum w:abstractNumId="2" w15:restartNumberingAfterBreak="0">
+    <w:nsid w:val="19E23B76"/>
+    <w:multiLevelType w:val="hybridMultilevel"/>
+    <w:tmpl w:val="CBE0DAC6"/>
+    <w:lvl w:ilvl="0" w:tplc="DFF43112">
+      <w:numFmt w:val="bullet"/>
+      <w:lvlText w:val="-"/>
+      <w:lvlJc w:val="left"/>
+      <w:pPr>
+        <w:ind w:left="720" w:hanging="360"/>
+      </w:pPr>
+      <w:rPr>
+        <w:rFonts w:ascii="Segoe UI" w:eastAsia="Times New Roman" w:hAnsi="Segoe UI" w:cs="Segoe UI" w:hint="default"/>
+      </w:rPr>
+    </w:lvl>
+    <w:lvl w:ilvl="1" w:tplc="0C090003" w:tentative="1">
+      <w:start w:val="1"/>
+      <w:numFmt w:val="bullet"/>
+      <w:lvlText w:val="o"/>
+      <w:lvlJc w:val="left"/>
+      <w:pPr>
+        <w:ind w:left="1440" w:hanging="360"/>
+      </w:pPr>
+      <w:rPr>
+        <w:rFonts w:ascii="Courier New" w:hAnsi="Courier New" w:cs="Courier New" w:hint="default"/>
+      </w:rPr>
+    </w:lvl>
+    <w:lvl w:ilvl="2" w:tplc="0C090005" w:tentative="1">
+      <w:start w:val="1"/>
+      <w:numFmt w:val="bullet"/>
+      <w:lvlText w:val=""/>
+      <w:lvlJc w:val="left"/>
+      <w:pPr>
+        <w:ind w:left="2160" w:hanging="360"/>
+      </w:pPr>
+      <w:rPr>
+        <w:rFonts w:ascii="Wingdings" w:hAnsi="Wingdings" w:hint="default"/>
+      </w:rPr>
+    </w:lvl>
+    <w:lvl w:ilvl="3" w:tplc="0C090001" w:tentative="1">
+      <w:start w:val="1"/>
+      <w:numFmt w:val="bullet"/>
+      <w:lvlText w:val=""/>
+      <w:lvlJc w:val="left"/>
+      <w:pPr>
+        <w:ind w:left="2880" w:hanging="360"/>
+      </w:pPr>
+      <w:rPr>
+        <w:rFonts w:ascii="Symbol" w:hAnsi="Symbol" w:hint="default"/>
+      </w:rPr>
+    </w:lvl>
+    <w:lvl w:ilvl="4" w:tplc="0C090003" w:tentative="1">
+      <w:start w:val="1"/>
+      <w:numFmt w:val="bullet"/>
+      <w:lvlText w:val="o"/>
+      <w:lvlJc w:val="left"/>
+      <w:pPr>
+        <w:ind w:left="3600" w:hanging="360"/>
+      </w:pPr>
+      <w:rPr>
+        <w:rFonts w:ascii="Courier New" w:hAnsi="Courier New" w:cs="Courier New" w:hint="default"/>
+      </w:rPr>
+    </w:lvl>
+    <w:lvl w:ilvl="5" w:tplc="0C090005" w:tentative="1">
+      <w:start w:val="1"/>
+      <w:numFmt w:val="bullet"/>
+      <w:lvlText w:val=""/>
+      <w:lvlJc w:val="left"/>
+      <w:pPr>
+        <w:ind w:left="4320" w:hanging="360"/>
+      </w:pPr>
+      <w:rPr>
+        <w:rFonts w:ascii="Wingdings" w:hAnsi="Wingdings" w:hint="default"/>
+      </w:rPr>
+    </w:lvl>
+    <w:lvl w:ilvl="6" w:tplc="0C090001" w:tentative="1">
+      <w:start w:val="1"/>
+      <w:numFmt w:val="bullet"/>
+      <w:lvlText w:val=""/>
+      <w:lvlJc w:val="left"/>
+      <w:pPr>
+        <w:ind w:left="5040" w:hanging="360"/>
+      </w:pPr>
+      <w:rPr>
+        <w:rFonts w:ascii="Symbol" w:hAnsi="Symbol" w:hint="default"/>
+      </w:rPr>
+    </w:lvl>
+    <w:lvl w:ilvl="7" w:tplc="0C090003" w:tentative="1">
+      <w:start w:val="1"/>
+      <w:numFmt w:val="bullet"/>
+      <w:lvlText w:val="o"/>
+      <w:lvlJc w:val="left"/>
+      <w:pPr>
+        <w:ind w:left="5760" w:hanging="360"/>
+      </w:pPr>
+      <w:rPr>
+        <w:rFonts w:ascii="Courier New" w:hAnsi="Courier New" w:cs="Courier New" w:hint="default"/>
+      </w:rPr>
+    </w:lvl>
+    <w:lvl w:ilvl="8" w:tplc="0C090005" w:tentative="1">
+      <w:start w:val="1"/>
+      <w:numFmt w:val="bullet"/>
+      <w:lvlText w:val=""/>
+      <w:lvlJc w:val="left"/>
+      <w:pPr>
+        <w:ind w:left="6480" w:hanging="360"/>
+      </w:pPr>
+      <w:rPr>
+        <w:rFonts w:ascii="Wingdings" w:hAnsi="Wingdings" w:hint="default"/>
+      </w:rPr>
+    </w:lvl>
+  </w:abstractNum>
+  <w:abstractNum w:abstractNumId="3" w15:restartNumberingAfterBreak="0">
     <w:nsid w:val="1BB80DE1"/>
     <w:multiLevelType w:val="hybridMultilevel"/>
     <w:tmpl w:val="A1720C42"/>
@@ -4559,7 +4645,7 @@
       </w:rPr>
     </w:lvl>
   </w:abstractNum>
-  <w:abstractNum w:abstractNumId="3" w15:restartNumberingAfterBreak="0">
+  <w:abstractNum w:abstractNumId="4" w15:restartNumberingAfterBreak="0">
     <w:nsid w:val="41EE087B"/>
     <w:multiLevelType w:val="hybridMultilevel"/>
     <w:tmpl w:val="FF58577E"/>
@@ -4672,7 +4758,120 @@
       </w:rPr>
     </w:lvl>
   </w:abstractNum>
-  <w:abstractNum w:abstractNumId="4" w15:restartNumberingAfterBreak="0">
+  <w:abstractNum w:abstractNumId="5" w15:restartNumberingAfterBreak="0">
+    <w:nsid w:val="51340F7C"/>
+    <w:multiLevelType w:val="hybridMultilevel"/>
+    <w:tmpl w:val="522E160C"/>
+    <w:lvl w:ilvl="0" w:tplc="0C090001">
+      <w:start w:val="1"/>
+      <w:numFmt w:val="bullet"/>
+      <w:lvlText w:val=""/>
+      <w:lvlJc w:val="left"/>
+      <w:pPr>
+        <w:ind w:left="720" w:hanging="360"/>
+      </w:pPr>
+      <w:rPr>
+        <w:rFonts w:ascii="Symbol" w:hAnsi="Symbol" w:hint="default"/>
+      </w:rPr>
+    </w:lvl>
+    <w:lvl w:ilvl="1" w:tplc="0C090003" w:tentative="1">
+      <w:start w:val="1"/>
+      <w:numFmt w:val="bullet"/>
+      <w:lvlText w:val="o"/>
+      <w:lvlJc w:val="left"/>
+      <w:pPr>
+        <w:ind w:left="1440" w:hanging="360"/>
+      </w:pPr>
+      <w:rPr>
+        <w:rFonts w:ascii="Courier New" w:hAnsi="Courier New" w:cs="Courier New" w:hint="default"/>
+      </w:rPr>
+    </w:lvl>
+    <w:lvl w:ilvl="2" w:tplc="0C090005" w:tentative="1">
+      <w:start w:val="1"/>
+      <w:numFmt w:val="bullet"/>
+      <w:lvlText w:val=""/>
+      <w:lvlJc w:val="left"/>
+      <w:pPr>
+        <w:ind w:left="2160" w:hanging="360"/>
+      </w:pPr>
+      <w:rPr>
+        <w:rFonts w:ascii="Wingdings" w:hAnsi="Wingdings" w:hint="default"/>
+      </w:rPr>
+    </w:lvl>
+    <w:lvl w:ilvl="3" w:tplc="0C090001" w:tentative="1">
+      <w:start w:val="1"/>
+      <w:numFmt w:val="bullet"/>
+      <w:lvlText w:val=""/>
+      <w:lvlJc w:val="left"/>
+      <w:pPr>
+        <w:ind w:left="2880" w:hanging="360"/>
+      </w:pPr>
+      <w:rPr>
+        <w:rFonts w:ascii="Symbol" w:hAnsi="Symbol" w:hint="default"/>
+      </w:rPr>
+    </w:lvl>
+    <w:lvl w:ilvl="4" w:tplc="0C090003" w:tentative="1">
+      <w:start w:val="1"/>
+      <w:numFmt w:val="bullet"/>
+      <w:lvlText w:val="o"/>
+      <w:lvlJc w:val="left"/>
+      <w:pPr>
+        <w:ind w:left="3600" w:hanging="360"/>
+      </w:pPr>
+      <w:rPr>
+        <w:rFonts w:ascii="Courier New" w:hAnsi="Courier New" w:cs="Courier New" w:hint="default"/>
+      </w:rPr>
+    </w:lvl>
+    <w:lvl w:ilvl="5" w:tplc="0C090005" w:tentative="1">
+      <w:start w:val="1"/>
+      <w:numFmt w:val="bullet"/>
+      <w:lvlText w:val=""/>
+      <w:lvlJc w:val="left"/>
+      <w:pPr>
+        <w:ind w:left="4320" w:hanging="360"/>
+      </w:pPr>
+      <w:rPr>
+        <w:rFonts w:ascii="Wingdings" w:hAnsi="Wingdings" w:hint="default"/>
+      </w:rPr>
+    </w:lvl>
+    <w:lvl w:ilvl="6" w:tplc="0C090001" w:tentative="1">
+      <w:start w:val="1"/>
+      <w:numFmt w:val="bullet"/>
+      <w:lvlText w:val=""/>
+      <w:lvlJc w:val="left"/>
+      <w:pPr>
+        <w:ind w:left="5040" w:hanging="360"/>
+      </w:pPr>
+      <w:rPr>
+        <w:rFonts w:ascii="Symbol" w:hAnsi="Symbol" w:hint="default"/>
+      </w:rPr>
+    </w:lvl>
+    <w:lvl w:ilvl="7" w:tplc="0C090003" w:tentative="1">
+      <w:start w:val="1"/>
+      <w:numFmt w:val="bullet"/>
+      <w:lvlText w:val="o"/>
+      <w:lvlJc w:val="left"/>
+      <w:pPr>
+        <w:ind w:left="5760" w:hanging="360"/>
+      </w:pPr>
+      <w:rPr>
+        <w:rFonts w:ascii="Courier New" w:hAnsi="Courier New" w:cs="Courier New" w:hint="default"/>
+      </w:rPr>
+    </w:lvl>
+    <w:lvl w:ilvl="8" w:tplc="0C090005" w:tentative="1">
+      <w:start w:val="1"/>
+      <w:numFmt w:val="bullet"/>
+      <w:lvlText w:val=""/>
+      <w:lvlJc w:val="left"/>
+      <w:pPr>
+        <w:ind w:left="6480" w:hanging="360"/>
+      </w:pPr>
+      <w:rPr>
+        <w:rFonts w:ascii="Wingdings" w:hAnsi="Wingdings" w:hint="default"/>
+      </w:rPr>
+    </w:lvl>
+  </w:abstractNum>
+  <w:abstractNum w:abstractNumId="6" w15:restartNumberingAfterBreak="0">
     <w:nsid w:val="5C97669A"/>
     <w:multiLevelType w:val="hybridMultilevel"/>
     <w:tmpl w:val="6EC88B92"/>
@@ -4784,7 +4983,7 @@
       </w:rPr>
     </w:lvl>
   </w:abstractNum>
-  <w:abstractNum w:abstractNumId="5" w15:restartNumberingAfterBreak="0">
+  <w:abstractNum w:abstractNumId="7" w15:restartNumberingAfterBreak="0">
     <w:nsid w:val="6E3B2823"/>
     <w:multiLevelType w:val="hybridMultilevel"/>
     <w:tmpl w:val="06E025CA"/>
@@ -4896,7 +5095,7 @@
       </w:rPr>
     </w:lvl>
   </w:abstractNum>
-  <w:abstractNum w:abstractNumId="6" w15:restartNumberingAfterBreak="0">
+  <w:abstractNum w:abstractNumId="8" w15:restartNumberingAfterBreak="0">
     <w:nsid w:val="6FF4272B"/>
     <w:multiLevelType w:val="hybridMultilevel"/>
     <w:tmpl w:val="B582DD76"/>
@@ -5009,7 +5208,7 @@
       </w:rPr>
     </w:lvl>
   </w:abstractNum>
-  <w:abstractNum w:abstractNumId="7" w15:restartNumberingAfterBreak="0">
+  <w:abstractNum w:abstractNumId="9" w15:restartNumberingAfterBreak="0">
     <w:nsid w:val="78BD4127"/>
     <w:multiLevelType w:val="hybridMultilevel"/>
     <w:tmpl w:val="BDCA7ABE"/>
@@ -5122,7 +5321,7 @@
       </w:rPr>
     </w:lvl>
   </w:abstractNum>
-  <w:abstractNum w:abstractNumId="8" w15:restartNumberingAfterBreak="0">
+  <w:abstractNum w:abstractNumId="10" w15:restartNumberingAfterBreak="0">
     <w:nsid w:val="79CA0143"/>
     <w:multiLevelType w:val="hybridMultilevel"/>
     <w:tmpl w:val="659C730E"/>
@@ -5215,28 +5414,34 @@
     <w:abstractNumId w:val="0"/>
   </w:num>
   <w:num w:numId="2">
-    <w:abstractNumId w:val="7"/>
+    <w:abstractNumId w:val="9"/>
   </w:num>
   <w:num w:numId="3">
+    <w:abstractNumId w:val="8"/>
+  </w:num>
+  <w:num w:numId="4">
     <w:abstractNumId w:val="6"/>
   </w:num>
-  <w:num w:numId="4">
-    <w:abstractNumId w:val="4"/>
-  </w:num>
   <w:num w:numId="5">
-    <w:abstractNumId w:val="8"/>
+    <w:abstractNumId w:val="10"/>
   </w:num>
   <w:num w:numId="6">
-    <w:abstractNumId w:val="2"/>
+    <w:abstractNumId w:val="3"/>
   </w:num>
   <w:num w:numId="7">
     <w:abstractNumId w:val="1"/>
   </w:num>
   <w:num w:numId="8">
-    <w:abstractNumId w:val="5"/>
+    <w:abstractNumId w:val="7"/>
   </w:num>
   <w:num w:numId="9">
-    <w:abstractNumId w:val="3"/>
+    <w:abstractNumId w:val="4"/>
+  </w:num>
+  <w:num w:numId="10">
+    <w:abstractNumId w:val="2"/>
+  </w:num>
+  <w:num w:numId="11">
+    <w:abstractNumId w:val="5"/>
   </w:num>
 </w:numbering>
 </file>
@@ -5716,6 +5921,7 @@
   <w:style w:type="character" w:default="1" w:styleId="DefaultParagraphFont">
     <w:name w:val="Default Paragraph Font"/>
     <w:uiPriority w:val="1"/>
+    <w:semiHidden/>
     <w:unhideWhenUsed/>
   </w:style>
   <w:style w:type="table" w:default="1" w:styleId="TableNormal">

</xml_diff>

<commit_message>
added group proccess & communication
</commit_message>
<xml_diff>
--- a/Content Docs/Imagine_Dragoons_Assignment_3_ProjectDescription_.docx
+++ b/Content Docs/Imagine_Dragoons_Assignment_3_ProjectDescription_.docx
@@ -3929,170 +3929,154 @@
       <w:pPr>
         <w:rPr>
           <w:rFonts w:ascii="Segoe UI" w:hAnsi="Segoe UI" w:cs="Segoe UI"/>
+        </w:rPr>
+      </w:pPr>
+      <w:r>
+        <w:rPr>
+          <w:rFonts w:ascii="Segoe UI" w:hAnsi="Segoe UI" w:cs="Segoe UI"/>
+        </w:rPr>
+        <w:t xml:space="preserve">During the early stages of this semester when our group was first formed, we have been utilising Microsoft Teams as the primary communication tool for our group. This has been extremely helpful in almost all aspects of managing this assignment and ensuring that all members </w:t>
+      </w:r>
+      <w:r>
+        <w:rPr>
+          <w:rFonts w:ascii="Segoe UI" w:hAnsi="Segoe UI" w:cs="Segoe UI"/>
+        </w:rPr>
+        <w:t xml:space="preserve">have a direct line of communication for feedback, updates and general communication and discussion throughout the semester. </w:t>
+      </w:r>
+    </w:p>
+    <w:p>
+      <w:pPr>
+        <w:rPr>
+          <w:rFonts w:ascii="Segoe UI" w:hAnsi="Segoe UI" w:cs="Segoe UI"/>
+        </w:rPr>
+      </w:pPr>
+      <w:r>
+        <w:rPr>
+          <w:rFonts w:ascii="Segoe UI" w:hAnsi="Segoe UI" w:cs="Segoe UI"/>
+        </w:rPr>
+        <w:t>Primarily flagged as a communication tool we have also been able to use Teams for other aspects of our assignment such as,</w:t>
+      </w:r>
+    </w:p>
+    <w:p>
+      <w:pPr>
+        <w:rPr>
+          <w:rFonts w:ascii="Segoe UI" w:hAnsi="Segoe UI" w:cs="Segoe UI"/>
+          <w:b/>
+          <w:bCs/>
+        </w:rPr>
+      </w:pPr>
+      <w:r>
+        <w:rPr>
+          <w:rFonts w:ascii="Segoe UI" w:hAnsi="Segoe UI" w:cs="Segoe UI"/>
+          <w:b/>
+          <w:bCs/>
+        </w:rPr>
+        <w:t>Project Management</w:t>
+      </w:r>
+    </w:p>
+    <w:p>
+      <w:pPr>
+        <w:pStyle w:val="ListParagraph"/>
+        <w:numPr>
+          <w:ilvl w:val="1"/>
+          <w:numId w:val="12"/>
+        </w:numPr>
+        <w:rPr>
+          <w:rFonts w:ascii="Segoe UI" w:hAnsi="Segoe UI" w:cs="Segoe UI"/>
+          <w:b/>
+          <w:bCs/>
+        </w:rPr>
+      </w:pPr>
+      <w:r>
+        <w:rPr>
+          <w:rFonts w:ascii="Segoe UI" w:hAnsi="Segoe UI" w:cs="Segoe UI"/>
+        </w:rPr>
+        <w:t>Creating channels for the breakdown of the assignment and requirements for each section</w:t>
+      </w:r>
+    </w:p>
+    <w:p>
+      <w:pPr>
+        <w:pStyle w:val="ListParagraph"/>
+        <w:numPr>
+          <w:ilvl w:val="1"/>
+          <w:numId w:val="12"/>
+        </w:numPr>
+        <w:rPr>
+          <w:rFonts w:ascii="Segoe UI" w:hAnsi="Segoe UI" w:cs="Segoe UI"/>
+          <w:b/>
+          <w:bCs/>
+        </w:rPr>
+      </w:pPr>
+      <w:r>
+        <w:rPr>
+          <w:rFonts w:ascii="Segoe UI" w:hAnsi="Segoe UI" w:cs="Segoe UI"/>
+        </w:rPr>
+        <w:t>Assigning and volunteering for tasks for the assignment</w:t>
+      </w:r>
+    </w:p>
+    <w:p>
+      <w:pPr>
+        <w:pStyle w:val="ListParagraph"/>
+        <w:numPr>
+          <w:ilvl w:val="1"/>
+          <w:numId w:val="12"/>
+        </w:numPr>
+        <w:rPr>
+          <w:rFonts w:ascii="Segoe UI" w:hAnsi="Segoe UI" w:cs="Segoe UI"/>
+          <w:b/>
+          <w:bCs/>
+        </w:rPr>
+      </w:pPr>
+      <w:r>
+        <w:rPr>
+          <w:rFonts w:ascii="Segoe UI" w:hAnsi="Segoe UI" w:cs="Segoe UI"/>
+        </w:rPr>
+        <w:t xml:space="preserve">Sign-off of completed sections and work once available for review </w:t>
+      </w:r>
+    </w:p>
+    <w:p>
+      <w:pPr>
+        <w:rPr>
+          <w:rFonts w:ascii="Segoe UI" w:hAnsi="Segoe UI" w:cs="Segoe UI"/>
+        </w:rPr>
+      </w:pPr>
+      <w:r>
+        <w:rPr>
+          <w:rFonts w:ascii="Segoe UI" w:hAnsi="Segoe UI" w:cs="Segoe UI"/>
+        </w:rPr>
+        <w:t xml:space="preserve">Fortunately, we have not had to implement any escalation procedures during this assignment – or in the previous assignment this same team completed earlier this semester. Ideally if there were non-responders or missing/not completed work we could discuss internally in the team and as a last resort potentially escalate to a tutor for the course. </w:t>
+      </w:r>
+    </w:p>
+    <w:p>
+      <w:pPr>
+        <w:rPr>
+          <w:rFonts w:ascii="Segoe UI" w:hAnsi="Segoe UI" w:cs="Segoe UI"/>
+        </w:rPr>
+      </w:pPr>
+      <w:r>
+        <w:rPr>
+          <w:rFonts w:ascii="Segoe UI" w:hAnsi="Segoe UI" w:cs="Segoe UI"/>
+        </w:rPr>
+        <w:t xml:space="preserve">Thankfully, we have been able to focus solely on the assignment work and details and not be distracted or feel like the quality of work has diminished because of having to deal with negative aspects of team communication. </w:t>
+      </w:r>
+    </w:p>
+    <w:p>
+      <w:pPr>
+        <w:rPr>
+          <w:rFonts w:ascii="Segoe UI" w:hAnsi="Segoe UI" w:cs="Segoe UI"/>
           <w:i/>
           <w:iCs/>
         </w:rPr>
       </w:pPr>
-      <w:r>
-        <w:rPr>
-          <w:rFonts w:ascii="Segoe UI" w:hAnsi="Segoe UI" w:cs="Segoe UI"/>
-        </w:rPr>
-        <w:t xml:space="preserve">Communication between group members is arguably the most important aspect of your project. </w:t>
-      </w:r>
-      <w:proofErr w:type="gramStart"/>
-      <w:r>
-        <w:rPr>
-          <w:rFonts w:ascii="Segoe UI" w:hAnsi="Segoe UI" w:cs="Segoe UI"/>
-        </w:rPr>
-        <w:t>Past experience</w:t>
-      </w:r>
-      <w:proofErr w:type="gramEnd"/>
-      <w:r>
-        <w:rPr>
-          <w:rFonts w:ascii="Segoe UI" w:hAnsi="Segoe UI" w:cs="Segoe UI"/>
-        </w:rPr>
-        <w:t xml:space="preserve"> has shown that communication breakdowns between group members is the most common cause of project failures, so it is vital that you specify at the outset the means and expected frequency of communication between group members. How will your group communicate? How often will meetings take place? Will these be face-to-face, or using technologies such as Skype? Or Facebook? Or email? Or text? Or </w:t>
-      </w:r>
-      <w:proofErr w:type="gramStart"/>
-      <w:r>
-        <w:rPr>
-          <w:rFonts w:ascii="Segoe UI" w:hAnsi="Segoe UI" w:cs="Segoe UI"/>
-        </w:rPr>
-        <w:t>... ??</w:t>
-      </w:r>
-      <w:proofErr w:type="gramEnd"/>
-      <w:r>
-        <w:rPr>
-          <w:rFonts w:ascii="Segoe UI" w:hAnsi="Segoe UI" w:cs="Segoe UI"/>
-        </w:rPr>
-        <w:t xml:space="preserve"> What will you do if you have a group member who does not respond to communications? You should expect contact between group members at least twice a week. You can always make contact more often if you wish, but you do need to know what minimum frequency is expected from all members of your group. </w:t>
-      </w:r>
-      <w:r>
+    </w:p>
+    <w:p>
+      <w:pPr>
         <w:rPr>
           <w:rFonts w:ascii="Segoe UI" w:hAnsi="Segoe UI" w:cs="Segoe UI"/>
           <w:i/>
           <w:iCs/>
         </w:rPr>
-        <w:t>At least one paragraph is expected here.</w:t>
-      </w:r>
-    </w:p>
-    <w:p>
-      <w:pPr>
-        <w:rPr>
-          <w:rFonts w:ascii="Segoe UI" w:hAnsi="Segoe UI" w:cs="Segoe UI"/>
-          <w:i/>
-          <w:iCs/>
-        </w:rPr>
-      </w:pPr>
-    </w:p>
-    <w:p>
-      <w:pPr>
-        <w:rPr>
-          <w:rFonts w:ascii="Segoe UI" w:hAnsi="Segoe UI" w:cs="Segoe UI"/>
-          <w:i/>
-          <w:iCs/>
-        </w:rPr>
-      </w:pPr>
-    </w:p>
-    <w:p>
-      <w:pPr>
-        <w:pStyle w:val="ListParagraph"/>
-        <w:numPr>
-          <w:ilvl w:val="0"/>
-          <w:numId w:val="4"/>
-        </w:numPr>
-        <w:rPr>
-          <w:rFonts w:ascii="Segoe UI" w:hAnsi="Segoe UI" w:cs="Segoe UI"/>
-          <w:b/>
-          <w:bCs/>
-        </w:rPr>
-      </w:pPr>
-      <w:r>
-        <w:rPr>
-          <w:rFonts w:ascii="Segoe UI" w:hAnsi="Segoe UI" w:cs="Segoe UI"/>
-          <w:b/>
-          <w:bCs/>
-        </w:rPr>
-        <w:t xml:space="preserve">Communication and PM tools – Microsoft teams, Asana. </w:t>
-      </w:r>
-    </w:p>
-    <w:p>
-      <w:pPr>
-        <w:pStyle w:val="ListParagraph"/>
-        <w:numPr>
-          <w:ilvl w:val="0"/>
-          <w:numId w:val="4"/>
-        </w:numPr>
-        <w:rPr>
-          <w:rFonts w:ascii="Segoe UI" w:hAnsi="Segoe UI" w:cs="Segoe UI"/>
-          <w:b/>
-          <w:bCs/>
-        </w:rPr>
-      </w:pPr>
-      <w:r>
-        <w:rPr>
-          <w:rFonts w:ascii="Segoe UI" w:hAnsi="Segoe UI" w:cs="Segoe UI"/>
-          <w:b/>
-          <w:bCs/>
-        </w:rPr>
-        <w:t xml:space="preserve">Escalation and dealing with people who </w:t>
-      </w:r>
-      <w:proofErr w:type="gramStart"/>
-      <w:r>
-        <w:rPr>
-          <w:rFonts w:ascii="Segoe UI" w:hAnsi="Segoe UI" w:cs="Segoe UI"/>
-          <w:b/>
-          <w:bCs/>
-        </w:rPr>
-        <w:t>don’t</w:t>
-      </w:r>
-      <w:proofErr w:type="gramEnd"/>
-      <w:r>
-        <w:rPr>
-          <w:rFonts w:ascii="Segoe UI" w:hAnsi="Segoe UI" w:cs="Segoe UI"/>
-          <w:b/>
-          <w:bCs/>
-        </w:rPr>
-        <w:t xml:space="preserve"> respond to messages or requests/work that has been assigned </w:t>
-      </w:r>
-    </w:p>
-    <w:p>
-      <w:pPr>
-        <w:pStyle w:val="ListParagraph"/>
-        <w:numPr>
-          <w:ilvl w:val="0"/>
-          <w:numId w:val="4"/>
-        </w:numPr>
-        <w:rPr>
-          <w:rFonts w:ascii="Segoe UI" w:hAnsi="Segoe UI" w:cs="Segoe UI"/>
-          <w:b/>
-          <w:bCs/>
-        </w:rPr>
-      </w:pPr>
-      <w:r>
-        <w:rPr>
-          <w:rFonts w:ascii="Segoe UI" w:hAnsi="Segoe UI" w:cs="Segoe UI"/>
-          <w:b/>
-          <w:bCs/>
-        </w:rPr>
-        <w:t>Online communication (</w:t>
-      </w:r>
-      <w:r>
-        <w:rPr>
-          <w:rFonts w:ascii="Segoe UI" w:hAnsi="Segoe UI" w:cs="Segoe UI"/>
-          <w:b/>
-          <w:bCs/>
-        </w:rPr>
-        <w:t>due to distance course, team members living in different cities</w:t>
-      </w:r>
-      <w:r>
-        <w:rPr>
-          <w:rFonts w:ascii="Segoe UI" w:hAnsi="Segoe UI" w:cs="Segoe UI"/>
-          <w:b/>
-          <w:bCs/>
-        </w:rPr>
-        <w:t xml:space="preserve">) </w:t>
-      </w:r>
+      </w:pPr>
     </w:p>
     <w:p>
       <w:pPr>
@@ -4759,6 +4743,119 @@
     </w:lvl>
   </w:abstractNum>
   <w:abstractNum w:abstractNumId="5" w15:restartNumberingAfterBreak="0">
+    <w:nsid w:val="50022B4C"/>
+    <w:multiLevelType w:val="hybridMultilevel"/>
+    <w:tmpl w:val="A1EED2BA"/>
+    <w:lvl w:ilvl="0" w:tplc="0C090001">
+      <w:start w:val="1"/>
+      <w:numFmt w:val="bullet"/>
+      <w:lvlText w:val=""/>
+      <w:lvlJc w:val="left"/>
+      <w:pPr>
+        <w:ind w:left="720" w:hanging="360"/>
+      </w:pPr>
+      <w:rPr>
+        <w:rFonts w:ascii="Symbol" w:hAnsi="Symbol" w:hint="default"/>
+      </w:rPr>
+    </w:lvl>
+    <w:lvl w:ilvl="1" w:tplc="0C090003">
+      <w:start w:val="1"/>
+      <w:numFmt w:val="bullet"/>
+      <w:lvlText w:val="o"/>
+      <w:lvlJc w:val="left"/>
+      <w:pPr>
+        <w:ind w:left="1440" w:hanging="360"/>
+      </w:pPr>
+      <w:rPr>
+        <w:rFonts w:ascii="Courier New" w:hAnsi="Courier New" w:cs="Courier New" w:hint="default"/>
+      </w:rPr>
+    </w:lvl>
+    <w:lvl w:ilvl="2" w:tplc="0C090005" w:tentative="1">
+      <w:start w:val="1"/>
+      <w:numFmt w:val="bullet"/>
+      <w:lvlText w:val=""/>
+      <w:lvlJc w:val="left"/>
+      <w:pPr>
+        <w:ind w:left="2160" w:hanging="360"/>
+      </w:pPr>
+      <w:rPr>
+        <w:rFonts w:ascii="Wingdings" w:hAnsi="Wingdings" w:hint="default"/>
+      </w:rPr>
+    </w:lvl>
+    <w:lvl w:ilvl="3" w:tplc="0C090001" w:tentative="1">
+      <w:start w:val="1"/>
+      <w:numFmt w:val="bullet"/>
+      <w:lvlText w:val=""/>
+      <w:lvlJc w:val="left"/>
+      <w:pPr>
+        <w:ind w:left="2880" w:hanging="360"/>
+      </w:pPr>
+      <w:rPr>
+        <w:rFonts w:ascii="Symbol" w:hAnsi="Symbol" w:hint="default"/>
+      </w:rPr>
+    </w:lvl>
+    <w:lvl w:ilvl="4" w:tplc="0C090003" w:tentative="1">
+      <w:start w:val="1"/>
+      <w:numFmt w:val="bullet"/>
+      <w:lvlText w:val="o"/>
+      <w:lvlJc w:val="left"/>
+      <w:pPr>
+        <w:ind w:left="3600" w:hanging="360"/>
+      </w:pPr>
+      <w:rPr>
+        <w:rFonts w:ascii="Courier New" w:hAnsi="Courier New" w:cs="Courier New" w:hint="default"/>
+      </w:rPr>
+    </w:lvl>
+    <w:lvl w:ilvl="5" w:tplc="0C090005" w:tentative="1">
+      <w:start w:val="1"/>
+      <w:numFmt w:val="bullet"/>
+      <w:lvlText w:val=""/>
+      <w:lvlJc w:val="left"/>
+      <w:pPr>
+        <w:ind w:left="4320" w:hanging="360"/>
+      </w:pPr>
+      <w:rPr>
+        <w:rFonts w:ascii="Wingdings" w:hAnsi="Wingdings" w:hint="default"/>
+      </w:rPr>
+    </w:lvl>
+    <w:lvl w:ilvl="6" w:tplc="0C090001" w:tentative="1">
+      <w:start w:val="1"/>
+      <w:numFmt w:val="bullet"/>
+      <w:lvlText w:val=""/>
+      <w:lvlJc w:val="left"/>
+      <w:pPr>
+        <w:ind w:left="5040" w:hanging="360"/>
+      </w:pPr>
+      <w:rPr>
+        <w:rFonts w:ascii="Symbol" w:hAnsi="Symbol" w:hint="default"/>
+      </w:rPr>
+    </w:lvl>
+    <w:lvl w:ilvl="7" w:tplc="0C090003" w:tentative="1">
+      <w:start w:val="1"/>
+      <w:numFmt w:val="bullet"/>
+      <w:lvlText w:val="o"/>
+      <w:lvlJc w:val="left"/>
+      <w:pPr>
+        <w:ind w:left="5760" w:hanging="360"/>
+      </w:pPr>
+      <w:rPr>
+        <w:rFonts w:ascii="Courier New" w:hAnsi="Courier New" w:cs="Courier New" w:hint="default"/>
+      </w:rPr>
+    </w:lvl>
+    <w:lvl w:ilvl="8" w:tplc="0C090005" w:tentative="1">
+      <w:start w:val="1"/>
+      <w:numFmt w:val="bullet"/>
+      <w:lvlText w:val=""/>
+      <w:lvlJc w:val="left"/>
+      <w:pPr>
+        <w:ind w:left="6480" w:hanging="360"/>
+      </w:pPr>
+      <w:rPr>
+        <w:rFonts w:ascii="Wingdings" w:hAnsi="Wingdings" w:hint="default"/>
+      </w:rPr>
+    </w:lvl>
+  </w:abstractNum>
+  <w:abstractNum w:abstractNumId="6" w15:restartNumberingAfterBreak="0">
     <w:nsid w:val="51340F7C"/>
     <w:multiLevelType w:val="hybridMultilevel"/>
     <w:tmpl w:val="522E160C"/>
@@ -4871,7 +4968,7 @@
       </w:rPr>
     </w:lvl>
   </w:abstractNum>
-  <w:abstractNum w:abstractNumId="6" w15:restartNumberingAfterBreak="0">
+  <w:abstractNum w:abstractNumId="7" w15:restartNumberingAfterBreak="0">
     <w:nsid w:val="5C97669A"/>
     <w:multiLevelType w:val="hybridMultilevel"/>
     <w:tmpl w:val="6EC88B92"/>
@@ -4983,7 +5080,7 @@
       </w:rPr>
     </w:lvl>
   </w:abstractNum>
-  <w:abstractNum w:abstractNumId="7" w15:restartNumberingAfterBreak="0">
+  <w:abstractNum w:abstractNumId="8" w15:restartNumberingAfterBreak="0">
     <w:nsid w:val="6E3B2823"/>
     <w:multiLevelType w:val="hybridMultilevel"/>
     <w:tmpl w:val="06E025CA"/>
@@ -5095,7 +5192,7 @@
       </w:rPr>
     </w:lvl>
   </w:abstractNum>
-  <w:abstractNum w:abstractNumId="8" w15:restartNumberingAfterBreak="0">
+  <w:abstractNum w:abstractNumId="9" w15:restartNumberingAfterBreak="0">
     <w:nsid w:val="6FF4272B"/>
     <w:multiLevelType w:val="hybridMultilevel"/>
     <w:tmpl w:val="B582DD76"/>
@@ -5208,7 +5305,7 @@
       </w:rPr>
     </w:lvl>
   </w:abstractNum>
-  <w:abstractNum w:abstractNumId="9" w15:restartNumberingAfterBreak="0">
+  <w:abstractNum w:abstractNumId="10" w15:restartNumberingAfterBreak="0">
     <w:nsid w:val="78BD4127"/>
     <w:multiLevelType w:val="hybridMultilevel"/>
     <w:tmpl w:val="BDCA7ABE"/>
@@ -5321,7 +5418,7 @@
       </w:rPr>
     </w:lvl>
   </w:abstractNum>
-  <w:abstractNum w:abstractNumId="10" w15:restartNumberingAfterBreak="0">
+  <w:abstractNum w:abstractNumId="11" w15:restartNumberingAfterBreak="0">
     <w:nsid w:val="79CA0143"/>
     <w:multiLevelType w:val="hybridMultilevel"/>
     <w:tmpl w:val="659C730E"/>
@@ -5414,16 +5511,16 @@
     <w:abstractNumId w:val="0"/>
   </w:num>
   <w:num w:numId="2">
+    <w:abstractNumId w:val="10"/>
+  </w:num>
+  <w:num w:numId="3">
     <w:abstractNumId w:val="9"/>
   </w:num>
-  <w:num w:numId="3">
-    <w:abstractNumId w:val="8"/>
-  </w:num>
   <w:num w:numId="4">
-    <w:abstractNumId w:val="6"/>
+    <w:abstractNumId w:val="7"/>
   </w:num>
   <w:num w:numId="5">
-    <w:abstractNumId w:val="10"/>
+    <w:abstractNumId w:val="11"/>
   </w:num>
   <w:num w:numId="6">
     <w:abstractNumId w:val="3"/>
@@ -5432,7 +5529,7 @@
     <w:abstractNumId w:val="1"/>
   </w:num>
   <w:num w:numId="8">
-    <w:abstractNumId w:val="7"/>
+    <w:abstractNumId w:val="8"/>
   </w:num>
   <w:num w:numId="9">
     <w:abstractNumId w:val="4"/>
@@ -5441,6 +5538,9 @@
     <w:abstractNumId w:val="2"/>
   </w:num>
   <w:num w:numId="11">
+    <w:abstractNumId w:val="6"/>
+  </w:num>
+  <w:num w:numId="12">
     <w:abstractNumId w:val="5"/>
   </w:num>
 </w:numbering>

</xml_diff>

<commit_message>
Added project history, changes since Assignment 2
</commit_message>
<xml_diff>
--- a/Content Docs/Imagine_Dragoons_Assignment_3_ProjectDescription_.docx
+++ b/Content Docs/Imagine_Dragoons_Assignment_3_ProjectDescription_.docx
@@ -126,7 +126,25 @@
           <w:sz w:val="22"/>
           <w:szCs w:val="22"/>
         </w:rPr>
-        <w:t xml:space="preserve">In the Child Care industry each child’s learning outcomes are assessed on a monthly basis which is primarily a manual task. Our project </w:t>
+        <w:t xml:space="preserve">In the Child Care industry each child’s learning outcomes are assessed </w:t>
+      </w:r>
+      <w:proofErr w:type="gramStart"/>
+      <w:r>
+        <w:rPr>
+          <w:rFonts w:ascii="Segoe UI" w:hAnsi="Segoe UI" w:cs="Segoe UI"/>
+          <w:sz w:val="22"/>
+          <w:szCs w:val="22"/>
+        </w:rPr>
+        <w:t>on a monthly basis</w:t>
+      </w:r>
+      <w:proofErr w:type="gramEnd"/>
+      <w:r>
+        <w:rPr>
+          <w:rFonts w:ascii="Segoe UI" w:hAnsi="Segoe UI" w:cs="Segoe UI"/>
+          <w:sz w:val="22"/>
+          <w:szCs w:val="22"/>
+        </w:rPr>
+        <w:t xml:space="preserve"> which is primarily a manual task. Our project </w:t>
       </w:r>
       <w:r>
         <w:rPr>
@@ -643,7 +661,25 @@
           <w:sz w:val="22"/>
           <w:szCs w:val="22"/>
         </w:rPr>
-        <w:t>d targeting an industry as critical as child care in Australia will provide a lot of exposure and potentially a lot of users.</w:t>
+        <w:t xml:space="preserve">d targeting an industry as critical as </w:t>
+      </w:r>
+      <w:proofErr w:type="gramStart"/>
+      <w:r>
+        <w:rPr>
+          <w:rFonts w:ascii="Segoe UI" w:hAnsi="Segoe UI" w:cs="Segoe UI"/>
+          <w:sz w:val="22"/>
+          <w:szCs w:val="22"/>
+        </w:rPr>
+        <w:t>child care</w:t>
+      </w:r>
+      <w:proofErr w:type="gramEnd"/>
+      <w:r>
+        <w:rPr>
+          <w:rFonts w:ascii="Segoe UI" w:hAnsi="Segoe UI" w:cs="Segoe UI"/>
+          <w:sz w:val="22"/>
+          <w:szCs w:val="22"/>
+        </w:rPr>
+        <w:t xml:space="preserve"> in Australia will provide a lot of exposure and potentially a lot of users.</w:t>
       </w:r>
     </w:p>
     <w:p>
@@ -708,7 +744,25 @@
           <w:sz w:val="22"/>
           <w:szCs w:val="22"/>
         </w:rPr>
-        <w:t>Completing this project would demonstrate to a future employer a number of positive aspects:</w:t>
+        <w:t xml:space="preserve">Completing this project would demonstrate to a future employer </w:t>
+      </w:r>
+      <w:proofErr w:type="gramStart"/>
+      <w:r>
+        <w:rPr>
+          <w:rFonts w:ascii="Segoe UI" w:hAnsi="Segoe UI" w:cs="Segoe UI"/>
+          <w:sz w:val="22"/>
+          <w:szCs w:val="22"/>
+        </w:rPr>
+        <w:t>a number of</w:t>
+      </w:r>
+      <w:proofErr w:type="gramEnd"/>
+      <w:r>
+        <w:rPr>
+          <w:rFonts w:ascii="Segoe UI" w:hAnsi="Segoe UI" w:cs="Segoe UI"/>
+          <w:sz w:val="22"/>
+          <w:szCs w:val="22"/>
+        </w:rPr>
+        <w:t xml:space="preserve"> positive aspects:</w:t>
       </w:r>
     </w:p>
     <w:p>
@@ -774,7 +828,25 @@
           <w:sz w:val="22"/>
           <w:szCs w:val="22"/>
         </w:rPr>
-        <w:t xml:space="preserve">Working effectively in a team – assigning tasks, high-level communication and escalation management </w:t>
+        <w:t xml:space="preserve">Working effectively in a team – assigning tasks, high-level </w:t>
+      </w:r>
+      <w:proofErr w:type="gramStart"/>
+      <w:r>
+        <w:rPr>
+          <w:rFonts w:ascii="Segoe UI" w:hAnsi="Segoe UI" w:cs="Segoe UI"/>
+          <w:sz w:val="22"/>
+          <w:szCs w:val="22"/>
+        </w:rPr>
+        <w:t>communication</w:t>
+      </w:r>
+      <w:proofErr w:type="gramEnd"/>
+      <w:r>
+        <w:rPr>
+          <w:rFonts w:ascii="Segoe UI" w:hAnsi="Segoe UI" w:cs="Segoe UI"/>
+          <w:sz w:val="22"/>
+          <w:szCs w:val="22"/>
+        </w:rPr>
+        <w:t xml:space="preserve"> and escalation management </w:t>
       </w:r>
     </w:p>
     <w:p>
@@ -1106,7 +1178,21 @@
         <w:rPr>
           <w:rFonts w:ascii="Segoe UI" w:hAnsi="Segoe UI" w:cs="Segoe UI"/>
         </w:rPr>
-        <w:t xml:space="preserve">Ongoing development and future scalability of features means that the application must be developed in a well-know, robust programming language. Because of this the design up until this point has been done in Java. This should somewhat ‘future-proof’ the application in regard to maintaining code as well as potentially expanding the scope of the application and even having other developers review and contribute to the code. Java is a very common programming language that is widely used in the development of applications – so we are reducing the risk of developing in a language that may become outdated or sub seeded by another programming language (or tool) in popularity. </w:t>
+        <w:t xml:space="preserve">Ongoing development and future scalability of features means that the application must be developed in a well-know, robust programming language. Because of this the design up until this point has been done in Java. This should somewhat ‘future-proof’ the application </w:t>
+      </w:r>
+      <w:proofErr w:type="gramStart"/>
+      <w:r>
+        <w:rPr>
+          <w:rFonts w:ascii="Segoe UI" w:hAnsi="Segoe UI" w:cs="Segoe UI"/>
+        </w:rPr>
+        <w:t>in regard to</w:t>
+      </w:r>
+      <w:proofErr w:type="gramEnd"/>
+      <w:r>
+        <w:rPr>
+          <w:rFonts w:ascii="Segoe UI" w:hAnsi="Segoe UI" w:cs="Segoe UI"/>
+        </w:rPr>
+        <w:t xml:space="preserve"> maintaining code as well as potentially expanding the scope of the application and even having other developers review and contribute to the code. Java is a very common programming language that is widely used in the development of applications – so we are reducing the risk of developing in a language that may become outdated or sub seeded by another programming language (or tool) in popularity. </w:t>
       </w:r>
     </w:p>
     <w:p>
@@ -1171,7 +1257,35 @@
         <w:rPr>
           <w:rFonts w:ascii="Segoe UI" w:hAnsi="Segoe UI" w:cs="Segoe UI"/>
         </w:rPr>
-        <w:t xml:space="preserve">Here you should give as much detail as you can about what your project will do, and how you will do it. This should also include how far you have got with developing any features or outcomes from your project. Tell us about the “story" of your project – how it began, how it has progressed, and what stage of the plan you are up to. Include any dead-ends you may have followed, decisions made, and changes that have been made to the project plan. This will need to include a significant amount of detail, so that it is easily seen what precisely you have done and are planning to do. If it helps, imagine the information that would be required if you were to hand this project over at the end of the semester to a new team to complete the job. What would you want to know, if you were one of the people taking over? </w:t>
+        <w:t xml:space="preserve">Here you should give as much detail as you can about what your project will do, and how you will do it. This should also include how far you have got with developing any features or outcomes from your project. Tell us about the “story" of your project – how it began, how it has progressed, and what stage of the plan you are up to. Include any </w:t>
+      </w:r>
+      <w:proofErr w:type="gramStart"/>
+      <w:r>
+        <w:rPr>
+          <w:rFonts w:ascii="Segoe UI" w:hAnsi="Segoe UI" w:cs="Segoe UI"/>
+        </w:rPr>
+        <w:t>dead-ends</w:t>
+      </w:r>
+      <w:proofErr w:type="gramEnd"/>
+      <w:r>
+        <w:rPr>
+          <w:rFonts w:ascii="Segoe UI" w:hAnsi="Segoe UI" w:cs="Segoe UI"/>
+        </w:rPr>
+        <w:t xml:space="preserve"> you may have followed, decisions made, and changes that have been made to the project plan. This will need to include a significant amount of detail, so that it is easily seen what precisely you have done and are planning to do. If it helps, imagine the information that would be required if you were to hand this project over at the end of the semester to a new team to complete the job. What would you want to </w:t>
+      </w:r>
+      <w:proofErr w:type="gramStart"/>
+      <w:r>
+        <w:rPr>
+          <w:rFonts w:ascii="Segoe UI" w:hAnsi="Segoe UI" w:cs="Segoe UI"/>
+        </w:rPr>
+        <w:t>know, if</w:t>
+      </w:r>
+      <w:proofErr w:type="gramEnd"/>
+      <w:r>
+        <w:rPr>
+          <w:rFonts w:ascii="Segoe UI" w:hAnsi="Segoe UI" w:cs="Segoe UI"/>
+        </w:rPr>
+        <w:t xml:space="preserve"> you were one of the people taking over? </w:t>
       </w:r>
       <w:r>
         <w:rPr>
@@ -1220,16 +1334,70 @@
     <w:p>
       <w:pPr>
         <w:rPr>
-          <w:rFonts w:ascii="Segoe UI" w:hAnsi="Segoe UI" w:cs="Segoe UI"/>
-        </w:rPr>
-      </w:pPr>
-    </w:p>
-    <w:p>
-      <w:pPr>
-        <w:rPr>
-          <w:rFonts w:ascii="Segoe UI" w:hAnsi="Segoe UI" w:cs="Segoe UI"/>
-        </w:rPr>
-      </w:pPr>
+          <w:rFonts w:ascii="Segoe UI" w:eastAsia="Times New Roman" w:hAnsi="Segoe UI" w:cs="Segoe UI"/>
+          <w:sz w:val="21"/>
+          <w:szCs w:val="21"/>
+          <w:lang w:eastAsia="en-AU"/>
+        </w:rPr>
+      </w:pPr>
+    </w:p>
+    <w:p>
+      <w:pPr>
+        <w:rPr>
+          <w:rFonts w:ascii="Segoe UI" w:eastAsia="Times New Roman" w:hAnsi="Segoe UI" w:cs="Segoe UI"/>
+          <w:sz w:val="21"/>
+          <w:szCs w:val="21"/>
+          <w:lang w:eastAsia="en-AU"/>
+        </w:rPr>
+      </w:pPr>
+      <w:r>
+        <w:rPr>
+          <w:rFonts w:ascii="Segoe UI" w:eastAsia="Times New Roman" w:hAnsi="Segoe UI" w:cs="Segoe UI"/>
+          <w:sz w:val="21"/>
+          <w:szCs w:val="21"/>
+          <w:lang w:eastAsia="en-AU"/>
+        </w:rPr>
+        <w:t xml:space="preserve">The application began approximately 24 weeks ago as an idea for an assessment in a previous study period, and the primary focus was to develop and application that would be used in the childcare industry to reduce the reliance on paperwork and replace the current manual processes with an application. Ryan started working on the application during this time </w:t>
+      </w:r>
+      <w:proofErr w:type="gramStart"/>
+      <w:r>
+        <w:rPr>
+          <w:rFonts w:ascii="Segoe UI" w:eastAsia="Times New Roman" w:hAnsi="Segoe UI" w:cs="Segoe UI"/>
+          <w:sz w:val="21"/>
+          <w:szCs w:val="21"/>
+          <w:lang w:eastAsia="en-AU"/>
+        </w:rPr>
+        <w:t>in order to</w:t>
+      </w:r>
+      <w:proofErr w:type="gramEnd"/>
+      <w:r>
+        <w:rPr>
+          <w:rFonts w:ascii="Segoe UI" w:eastAsia="Times New Roman" w:hAnsi="Segoe UI" w:cs="Segoe UI"/>
+          <w:sz w:val="21"/>
+          <w:szCs w:val="21"/>
+          <w:lang w:eastAsia="en-AU"/>
+        </w:rPr>
+        <w:t xml:space="preserve"> reduce paperwork for his wife who works in the childcare industry. </w:t>
+      </w:r>
+    </w:p>
+    <w:p>
+      <w:pPr>
+        <w:rPr>
+          <w:rFonts w:ascii="Segoe UI" w:eastAsia="Times New Roman" w:hAnsi="Segoe UI" w:cs="Segoe UI"/>
+          <w:sz w:val="21"/>
+          <w:szCs w:val="21"/>
+          <w:lang w:eastAsia="en-AU"/>
+        </w:rPr>
+      </w:pPr>
+      <w:r>
+        <w:rPr>
+          <w:rFonts w:ascii="Segoe UI" w:eastAsia="Times New Roman" w:hAnsi="Segoe UI" w:cs="Segoe UI"/>
+          <w:sz w:val="21"/>
+          <w:szCs w:val="21"/>
+          <w:lang w:eastAsia="en-AU"/>
+        </w:rPr>
+        <w:t>Essentially the first phase of development has included our wider team since the Imagine Dragoons were formed earlier this semester, ramping up for assignment 3 based on the requirements and deliverables needed for this assignment – as well as future group work that is still to be submitted prior to the semester’s end.</w:t>
+      </w:r>
     </w:p>
     <w:p>
       <w:pPr>
@@ -1266,69 +1434,56 @@
     </w:p>
     <w:p>
       <w:pPr>
-        <w:pStyle w:val="ListParagraph"/>
-        <w:rPr>
-          <w:rFonts w:ascii="Segoe UI" w:hAnsi="Segoe UI" w:cs="Segoe UI"/>
-          <w:b/>
-          <w:bCs/>
-          <w:i/>
-          <w:iCs/>
-        </w:rPr>
-      </w:pPr>
-    </w:p>
-    <w:p>
-      <w:pPr>
-        <w:pStyle w:val="ListParagraph"/>
-        <w:numPr>
-          <w:ilvl w:val="0"/>
-          <w:numId w:val="11"/>
-        </w:numPr>
-        <w:rPr>
-          <w:rFonts w:ascii="Segoe UI" w:hAnsi="Segoe UI" w:cs="Segoe UI"/>
-        </w:rPr>
-      </w:pPr>
-      <w:r>
-        <w:rPr>
-          <w:rFonts w:ascii="Segoe UI" w:hAnsi="Segoe UI" w:cs="Segoe UI"/>
-        </w:rPr>
-        <w:t>Significant development work</w:t>
-      </w:r>
-    </w:p>
-    <w:p>
-      <w:pPr>
-        <w:pStyle w:val="ListParagraph"/>
-        <w:numPr>
-          <w:ilvl w:val="0"/>
-          <w:numId w:val="11"/>
-        </w:numPr>
-        <w:rPr>
-          <w:rFonts w:ascii="Segoe UI" w:hAnsi="Segoe UI" w:cs="Segoe UI"/>
-        </w:rPr>
-      </w:pPr>
-      <w:r>
-        <w:rPr>
-          <w:rFonts w:ascii="Segoe UI" w:hAnsi="Segoe UI" w:cs="Segoe UI"/>
-        </w:rPr>
-        <w:t xml:space="preserve">UI update </w:t>
-      </w:r>
-    </w:p>
-    <w:p>
-      <w:pPr>
-        <w:pStyle w:val="ListParagraph"/>
-        <w:numPr>
-          <w:ilvl w:val="0"/>
-          <w:numId w:val="11"/>
-        </w:numPr>
-        <w:rPr>
-          <w:rFonts w:ascii="Segoe UI" w:hAnsi="Segoe UI" w:cs="Segoe UI"/>
-        </w:rPr>
-      </w:pPr>
-      <w:r>
-        <w:rPr>
-          <w:rFonts w:ascii="Segoe UI" w:hAnsi="Segoe UI" w:cs="Segoe UI"/>
-        </w:rPr>
-        <w:t xml:space="preserve">Should we provide detail on the programming here? Code changes? </w:t>
-      </w:r>
+        <w:ind w:left="360"/>
+        <w:rPr>
+          <w:rFonts w:ascii="Segoe UI" w:hAnsi="Segoe UI" w:cs="Segoe UI"/>
+          <w:bCs/>
+        </w:rPr>
+      </w:pPr>
+      <w:r>
+        <w:rPr>
+          <w:rFonts w:ascii="Segoe UI" w:hAnsi="Segoe UI" w:cs="Segoe UI"/>
+          <w:bCs/>
+        </w:rPr>
+        <w:t>There</w:t>
+      </w:r>
+      <w:r>
+        <w:rPr>
+          <w:rFonts w:ascii="Segoe UI" w:hAnsi="Segoe UI" w:cs="Segoe UI"/>
+          <w:bCs/>
+        </w:rPr>
+        <w:t xml:space="preserve"> has been significant development work that has been completed since Assignment 2 on the application which has subsequently resulted in testing, QA and feedback following these changes.</w:t>
+      </w:r>
+    </w:p>
+    <w:p>
+      <w:pPr>
+        <w:ind w:left="360"/>
+        <w:rPr>
+          <w:rFonts w:ascii="Segoe UI" w:hAnsi="Segoe UI" w:cs="Segoe UI"/>
+          <w:bCs/>
+        </w:rPr>
+      </w:pPr>
+      <w:r>
+        <w:rPr>
+          <w:rFonts w:ascii="Segoe UI" w:hAnsi="Segoe UI" w:cs="Segoe UI"/>
+          <w:bCs/>
+        </w:rPr>
+        <w:t xml:space="preserve">Development changes to the project file were required to create a new runnable project file as well as changes to the UI – including an updated menu. </w:t>
+      </w:r>
+    </w:p>
+    <w:p>
+      <w:pPr>
+        <w:rPr>
+          <w:rFonts w:ascii="Segoe UI" w:hAnsi="Segoe UI" w:cs="Segoe UI"/>
+        </w:rPr>
+      </w:pPr>
+    </w:p>
+    <w:p>
+      <w:pPr>
+        <w:rPr>
+          <w:rFonts w:ascii="Segoe UI" w:hAnsi="Segoe UI" w:cs="Segoe UI"/>
+        </w:rPr>
+      </w:pPr>
     </w:p>
     <w:p>
       <w:pPr>
@@ -1367,6 +1522,7 @@
           <w:i/>
           <w:iCs/>
         </w:rPr>
+        <w:lastRenderedPageBreak/>
         <w:t xml:space="preserve">Tools used for development and development process? </w:t>
       </w:r>
     </w:p>
@@ -1485,14 +1641,7 @@
         <w:rPr>
           <w:rFonts w:ascii="Segoe UI" w:hAnsi="Segoe UI" w:cs="Segoe UI"/>
         </w:rPr>
-        <w:t xml:space="preserve">Teams has allowed the entire group to stay in regular communication, used to assign deployment tasks and provide feedback and updates to other team members. Project </w:t>
-      </w:r>
-      <w:r>
-        <w:rPr>
-          <w:rFonts w:ascii="Segoe UI" w:hAnsi="Segoe UI" w:cs="Segoe UI"/>
-        </w:rPr>
-        <w:lastRenderedPageBreak/>
-        <w:t xml:space="preserve">management is a key and potentially underestimated aspect of a development project, keeping on top of tasks and admin work is vital to ensure that deadlines can be met. </w:t>
+        <w:t xml:space="preserve">Teams has allowed the entire group to stay in regular communication, used to assign deployment tasks and provide feedback and updates to other team members. Project management is a key and potentially underestimated aspect of a development project, keeping on top of tasks and admin work is vital to ensure that deadlines can be met. </w:t>
       </w:r>
     </w:p>
     <w:p>
@@ -1611,7 +1760,21 @@
         <w:rPr>
           <w:rFonts w:ascii="Segoe UI" w:hAnsi="Segoe UI" w:cs="Segoe UI"/>
         </w:rPr>
-        <w:t xml:space="preserve">Another key issue which has impacted the development of the application has been keeping in line with the national framework used by the childcare industry in Australia – these requirements and regulations are constantly evolving and means that any changes to the application (data storage, form information, observation notes, etc) might need to be made at short-notice. Most applications and projects have a roadmap based on ideas and innovations they wish to see in the future, however we would need to ensure that some future capacity is designated to the possibility of this framework changing. </w:t>
+        <w:t xml:space="preserve">Another key issue which has impacted the development of the application has been keeping in line with the national framework used by the childcare industry in Australia – these requirements and regulations are constantly evolving and means that any changes to the application (data storage, form information, observation notes, etc) might need to be made at short-notice. Most applications and projects have a roadmap based on ideas and innovations they wish to see in the </w:t>
+      </w:r>
+      <w:proofErr w:type="gramStart"/>
+      <w:r>
+        <w:rPr>
+          <w:rFonts w:ascii="Segoe UI" w:hAnsi="Segoe UI" w:cs="Segoe UI"/>
+        </w:rPr>
+        <w:t>future,</w:t>
+      </w:r>
+      <w:proofErr w:type="gramEnd"/>
+      <w:r>
+        <w:rPr>
+          <w:rFonts w:ascii="Segoe UI" w:hAnsi="Segoe UI" w:cs="Segoe UI"/>
+        </w:rPr>
+        <w:t xml:space="preserve"> however we would need to ensure that some future capacity is designated to the possibility of this framework changing. </w:t>
       </w:r>
     </w:p>
     <w:p>
@@ -1658,6 +1821,7 @@
           <w:i/>
           <w:iCs/>
         </w:rPr>
+        <w:lastRenderedPageBreak/>
         <w:t>Any changes from the original idea?</w:t>
       </w:r>
     </w:p>
@@ -1880,14 +2044,27 @@
       <w:r>
         <w:t xml:space="preserve">Figure </w:t>
       </w:r>
-      <w:fldSimple w:instr=" SEQ Figure \* ARABIC ">
-        <w:r>
-          <w:rPr>
-            <w:noProof/>
-          </w:rPr>
-          <w:t>1</w:t>
-        </w:r>
-      </w:fldSimple>
+      <w:r>
+        <w:fldChar w:fldCharType="begin"/>
+      </w:r>
+      <w:r>
+        <w:instrText xml:space="preserve"> SEQ Figure \* ARABIC </w:instrText>
+      </w:r>
+      <w:r>
+        <w:fldChar w:fldCharType="separate"/>
+      </w:r>
+      <w:r>
+        <w:rPr>
+          <w:noProof/>
+        </w:rPr>
+        <w:t>1</w:t>
+      </w:r>
+      <w:r>
+        <w:rPr>
+          <w:noProof/>
+        </w:rPr>
+        <w:fldChar w:fldCharType="end"/>
+      </w:r>
       <w:r>
         <w:t xml:space="preserve"> Example Iterative QA Methodology Workflow</w:t>
       </w:r>
@@ -1909,7 +2086,14 @@
         <w:rPr>
           <w:rFonts w:ascii="Segoe UI" w:hAnsi="Segoe UI" w:cs="Segoe UI"/>
         </w:rPr>
-        <w:t xml:space="preserve">Following assignment 2 we had an initial version of the Childcare Observations application – this meant that for the planning &amp; requirements we could simply build on the original version and add a subset of requirements and goals that would be targeted for assignment 2. </w:t>
+        <w:t xml:space="preserve">Following assignment 2 we had an initial version of the Childcare Observations application – this meant that for the planning &amp; requirements we could simply build on the original </w:t>
+      </w:r>
+      <w:r>
+        <w:rPr>
+          <w:rFonts w:ascii="Segoe UI" w:hAnsi="Segoe UI" w:cs="Segoe UI"/>
+        </w:rPr>
+        <w:lastRenderedPageBreak/>
+        <w:t xml:space="preserve">version and add a subset of requirements and goals that would be targeted for assignment 2. </w:t>
       </w:r>
     </w:p>
     <w:p>
@@ -1998,6 +2182,7 @@
           <w:iCs/>
         </w:rPr>
       </w:pPr>
+      <w:proofErr w:type="gramStart"/>
       <w:r>
         <w:rPr>
           <w:rFonts w:ascii="Segoe UI" w:hAnsi="Segoe UI" w:cs="Segoe UI"/>
@@ -2006,7 +2191,18 @@
           <w:i/>
           <w:iCs/>
         </w:rPr>
-        <w:t>Future plans and opportunities to improve application</w:t>
+        <w:t>Future plans</w:t>
+      </w:r>
+      <w:proofErr w:type="gramEnd"/>
+      <w:r>
+        <w:rPr>
+          <w:rFonts w:ascii="Segoe UI" w:hAnsi="Segoe UI" w:cs="Segoe UI"/>
+          <w:b/>
+          <w:bCs/>
+          <w:i/>
+          <w:iCs/>
+        </w:rPr>
+        <w:t xml:space="preserve"> and opportunities to improve application</w:t>
       </w:r>
     </w:p>
     <w:p>
@@ -2130,6 +2326,7 @@
           <w:sz w:val="22"/>
           <w:szCs w:val="22"/>
         </w:rPr>
+        <w:lastRenderedPageBreak/>
         <w:t xml:space="preserve">Roles </w:t>
       </w:r>
     </w:p>
@@ -2143,7 +2340,21 @@
         <w:rPr>
           <w:rFonts w:ascii="Segoe UI" w:hAnsi="Segoe UI" w:cs="Segoe UI"/>
         </w:rPr>
-        <w:t>It is sometimes useful to define roles for particular participants, such as Lead Developer, or Technical Designer, or User Interface Designer. It is also possible that roles are changed from week to week, depending on what needs to be done next. Have you defined any specific roles for your project? If so, describe and justify these. If not, describe your process and justify why there are no specific roles.</w:t>
+        <w:t xml:space="preserve">It is sometimes useful to define roles for </w:t>
+      </w:r>
+      <w:proofErr w:type="gramStart"/>
+      <w:r>
+        <w:rPr>
+          <w:rFonts w:ascii="Segoe UI" w:hAnsi="Segoe UI" w:cs="Segoe UI"/>
+        </w:rPr>
+        <w:t>particular participants</w:t>
+      </w:r>
+      <w:proofErr w:type="gramEnd"/>
+      <w:r>
+        <w:rPr>
+          <w:rFonts w:ascii="Segoe UI" w:hAnsi="Segoe UI" w:cs="Segoe UI"/>
+        </w:rPr>
+        <w:t>, such as Lead Developer, or Technical Designer, or User Interface Designer. It is also possible that roles are changed from week to week, depending on what needs to be done next. Have you defined any specific roles for your project? If so, describe and justify these. If not, describe your process and justify why there are no specific roles.</w:t>
       </w:r>
     </w:p>
     <w:p>
@@ -2276,7 +2487,29 @@
           <w:sz w:val="22"/>
           <w:szCs w:val="22"/>
         </w:rPr>
-        <w:t xml:space="preserve">“There's no such thing as perfection. You're never finished with a film. You run out of time.” -- Peter Jackson, director of `The Lord of the Rings’ and ‘The Hobbit’ trilogies </w:t>
+        <w:t xml:space="preserve">“There's no such thing as perfection. </w:t>
+      </w:r>
+      <w:proofErr w:type="gramStart"/>
+      <w:r>
+        <w:rPr>
+          <w:rFonts w:ascii="Segoe UI" w:hAnsi="Segoe UI" w:cs="Segoe UI"/>
+          <w:i/>
+          <w:iCs/>
+          <w:sz w:val="22"/>
+          <w:szCs w:val="22"/>
+        </w:rPr>
+        <w:t>You're</w:t>
+      </w:r>
+      <w:proofErr w:type="gramEnd"/>
+      <w:r>
+        <w:rPr>
+          <w:rFonts w:ascii="Segoe UI" w:hAnsi="Segoe UI" w:cs="Segoe UI"/>
+          <w:i/>
+          <w:iCs/>
+          <w:sz w:val="22"/>
+          <w:szCs w:val="22"/>
+        </w:rPr>
+        <w:t xml:space="preserve"> never finished with a film. You run out of time.” -- Peter Jackson, director of `The Lord of the Rings’ and ‘The Hobbit’ trilogies </w:t>
       </w:r>
     </w:p>
     <w:p>
@@ -2312,7 +2545,43 @@
           <w:sz w:val="22"/>
           <w:szCs w:val="22"/>
         </w:rPr>
-        <w:t xml:space="preserve">The scope is probably the most crucial part of your plan, and also the most difficult to define. One way to define the scope is to think of the deliverables for your project, i.e. what outcomes would you be able to show to someone who asks you to see the results of your work. This will also include several statements about what will not be part of the project. For example, if you are using Open Street Maps to show the location of all your favourite shops, the deliverables would include the updated map, but not the Open Street Maps technology itself. It would also not include many other features of Open Street Maps, or other interesting location -- just those which show your favourite shops. </w:t>
+        <w:t xml:space="preserve">The scope is probably the most crucial part of your plan, </w:t>
+      </w:r>
+      <w:proofErr w:type="gramStart"/>
+      <w:r>
+        <w:rPr>
+          <w:rFonts w:ascii="Segoe UI" w:hAnsi="Segoe UI" w:cs="Segoe UI"/>
+          <w:sz w:val="22"/>
+          <w:szCs w:val="22"/>
+        </w:rPr>
+        <w:t>and also</w:t>
+      </w:r>
+      <w:proofErr w:type="gramEnd"/>
+      <w:r>
+        <w:rPr>
+          <w:rFonts w:ascii="Segoe UI" w:hAnsi="Segoe UI" w:cs="Segoe UI"/>
+          <w:sz w:val="22"/>
+          <w:szCs w:val="22"/>
+        </w:rPr>
+        <w:t xml:space="preserve"> the most difficult to define. One way to define the scope is to think of the deliverables for your project, i.e. what outcomes would you be able to show to someone who asks you to see the results of your work. This will also include several statements about what </w:t>
+      </w:r>
+      <w:proofErr w:type="gramStart"/>
+      <w:r>
+        <w:rPr>
+          <w:rFonts w:ascii="Segoe UI" w:hAnsi="Segoe UI" w:cs="Segoe UI"/>
+          <w:sz w:val="22"/>
+          <w:szCs w:val="22"/>
+        </w:rPr>
+        <w:t>will not be part of the project</w:t>
+      </w:r>
+      <w:proofErr w:type="gramEnd"/>
+      <w:r>
+        <w:rPr>
+          <w:rFonts w:ascii="Segoe UI" w:hAnsi="Segoe UI" w:cs="Segoe UI"/>
+          <w:sz w:val="22"/>
+          <w:szCs w:val="22"/>
+        </w:rPr>
+        <w:t xml:space="preserve">. For example, if you are using Open Street Maps to show the location of all your favourite shops, the deliverables would include the updated map, but not the Open Street Maps technology itself. It would also not include many other features of Open Street Maps, or other interesting location -- just those which show your favourite shops. </w:t>
       </w:r>
     </w:p>
     <w:p>
@@ -2386,6 +2655,7 @@
           <w:sz w:val="22"/>
           <w:szCs w:val="22"/>
         </w:rPr>
+        <w:lastRenderedPageBreak/>
         <w:t xml:space="preserve">Tools and Technologies </w:t>
       </w:r>
       <w:commentRangeEnd w:id="0"/>
@@ -2410,7 +2680,21 @@
         <w:rPr>
           <w:rFonts w:ascii="Segoe UI" w:hAnsi="Segoe UI" w:cs="Segoe UI"/>
         </w:rPr>
-        <w:t xml:space="preserve">What software or other tools are required by the project? Are there any software licenses needed? Is there any hardware needed (beyond a standard laptop or something similar)? This needs to be precise (e.g. Windows Movie Maker Version 45.3) but needn't be long. You should also include a brief description of any prior experience any group members have had with the tools and technologies you list. </w:t>
+        <w:t xml:space="preserve">What software or other tools are required by the project? Are there any software licenses needed? Is there any hardware needed (beyond a standard laptop or something similar)? This needs to be precise (e.g. Windows Movie Maker Version 45.3) but </w:t>
+      </w:r>
+      <w:proofErr w:type="gramStart"/>
+      <w:r>
+        <w:rPr>
+          <w:rFonts w:ascii="Segoe UI" w:hAnsi="Segoe UI" w:cs="Segoe UI"/>
+        </w:rPr>
+        <w:t>needn't</w:t>
+      </w:r>
+      <w:proofErr w:type="gramEnd"/>
+      <w:r>
+        <w:rPr>
+          <w:rFonts w:ascii="Segoe UI" w:hAnsi="Segoe UI" w:cs="Segoe UI"/>
+        </w:rPr>
+        <w:t xml:space="preserve"> be long. You should also include a brief description of any prior experience any group members have had with the tools and technologies you list. </w:t>
       </w:r>
       <w:r>
         <w:rPr>
@@ -2516,98 +2800,132 @@
           <w:sz w:val="22"/>
           <w:szCs w:val="22"/>
         </w:rPr>
+        <w:t xml:space="preserve">Testing </w:t>
+      </w:r>
+    </w:p>
+    <w:p>
+      <w:pPr>
+        <w:rPr>
+          <w:rFonts w:ascii="Segoe UI" w:hAnsi="Segoe UI" w:cs="Segoe UI"/>
+        </w:rPr>
+      </w:pPr>
+      <w:r>
+        <w:rPr>
+          <w:rFonts w:ascii="Segoe UI" w:hAnsi="Segoe UI" w:cs="Segoe UI"/>
+        </w:rPr>
+        <w:t xml:space="preserve">Throughout the assignment we have been following an iterative testing methodology that has given our team the flexibility to </w:t>
+      </w:r>
+      <w:r>
+        <w:rPr>
+          <w:rFonts w:ascii="Segoe UI" w:hAnsi="Segoe UI" w:cs="Segoe UI"/>
+        </w:rPr>
+        <w:t xml:space="preserve">continue development of different areas of the application before testing and receiving feedback verification of changes from the team members. Ideally, we would continue to use the iterative testing methodology for future planning, development and subsequent QA and testing of the application. </w:t>
+      </w:r>
+    </w:p>
+    <w:p>
+      <w:pPr>
+        <w:rPr>
+          <w:rFonts w:ascii="Segoe UI" w:hAnsi="Segoe UI" w:cs="Segoe UI"/>
+        </w:rPr>
+      </w:pPr>
+      <w:r>
+        <w:rPr>
+          <w:rFonts w:ascii="Segoe UI" w:hAnsi="Segoe UI" w:cs="Segoe UI"/>
+        </w:rPr>
+        <w:t xml:space="preserve">Although the iterative methodology has been successful for the initial development phase eventually, we will require end-user testing the application, which we will need to take a different approach to testing and receiving feedback. </w:t>
+      </w:r>
+    </w:p>
+    <w:p>
+      <w:pPr>
+        <w:rPr>
+          <w:rFonts w:ascii="Segoe UI" w:hAnsi="Segoe UI" w:cs="Segoe UI"/>
+        </w:rPr>
+      </w:pPr>
+      <w:r>
+        <w:rPr>
+          <w:rFonts w:ascii="Segoe UI" w:hAnsi="Segoe UI" w:cs="Segoe UI"/>
+        </w:rPr>
+        <w:t>After reviewing different methodologies for end-user testing, we have decided to the most suitable for our application would be unmoderated remote usability testing. Given that the industry our application will be utilised in wouldn’t be suitable for on-site or guerrilla testing we need an approach without a moderator present, whilst still provide enough users to produce a large enough sample size for feedback and reporting of any issues.</w:t>
+      </w:r>
+    </w:p>
+    <w:p>
+      <w:pPr>
+        <w:rPr>
+          <w:rFonts w:ascii="Segoe UI" w:hAnsi="Segoe UI" w:cs="Segoe UI"/>
+        </w:rPr>
+      </w:pPr>
+      <w:r>
+        <w:rPr>
+          <w:rFonts w:ascii="Segoe UI" w:hAnsi="Segoe UI" w:cs="Segoe UI"/>
+        </w:rPr>
+        <w:t xml:space="preserve">Unmoderated remote usability testing occurs remotely without a moderator, </w:t>
+      </w:r>
+      <w:proofErr w:type="gramStart"/>
+      <w:r>
+        <w:rPr>
+          <w:rFonts w:ascii="Segoe UI" w:hAnsi="Segoe UI" w:cs="Segoe UI"/>
+        </w:rPr>
+        <w:t>it’s</w:t>
+      </w:r>
+      <w:proofErr w:type="gramEnd"/>
+      <w:r>
+        <w:rPr>
+          <w:rFonts w:ascii="Segoe UI" w:hAnsi="Segoe UI" w:cs="Segoe UI"/>
+        </w:rPr>
+        <w:t xml:space="preserve"> quick and inexpensive whilst still providing testing results and feedback. We would ask end-users to trial the application in their day-to-day roles and provide a platform for them to provide feedback or report any issues – most likely via a quick survey, or by providing a contact email. </w:t>
+      </w:r>
+      <w:r>
+        <w:rPr>
+          <w:rFonts w:ascii="Segoe UI" w:hAnsi="Segoe UI" w:cs="Segoe UI"/>
+        </w:rPr>
+        <w:tab/>
+      </w:r>
+    </w:p>
+    <w:p>
+      <w:pPr>
+        <w:rPr>
+          <w:rFonts w:ascii="Segoe UI" w:hAnsi="Segoe UI" w:cs="Segoe UI"/>
+        </w:rPr>
+      </w:pPr>
+      <w:r>
+        <w:rPr>
+          <w:rFonts w:ascii="Segoe UI" w:hAnsi="Segoe UI" w:cs="Segoe UI"/>
+        </w:rPr>
+        <w:t xml:space="preserve">We would potentially have access initially to a sample size of test end users given Ryan’s history and contacts within the childcare industry. This would be a good way initially to gauge how successful testing is and what type of feedback and issues are encountered initially before extending the scope of test users. </w:t>
+      </w:r>
+    </w:p>
+    <w:p>
+      <w:pPr>
+        <w:rPr>
+          <w:rFonts w:ascii="Segoe UI" w:hAnsi="Segoe UI" w:cs="Segoe UI"/>
+        </w:rPr>
+      </w:pPr>
+      <w:r>
+        <w:rPr>
+          <w:rFonts w:ascii="Segoe UI" w:hAnsi="Segoe UI" w:cs="Segoe UI"/>
+        </w:rPr>
+        <w:t xml:space="preserve">One drawback would be that without a moderator present we would receive less detailed information, or users would have to wait to receive feedback for any questions they had or any issues that were encountered with the software. However, weighing up the available </w:t>
+      </w:r>
+      <w:r>
+        <w:rPr>
+          <w:rFonts w:ascii="Segoe UI" w:hAnsi="Segoe UI" w:cs="Segoe UI"/>
+        </w:rPr>
         <w:lastRenderedPageBreak/>
-        <w:t xml:space="preserve">Testing </w:t>
-      </w:r>
-    </w:p>
-    <w:p>
-      <w:pPr>
-        <w:rPr>
-          <w:rFonts w:ascii="Segoe UI" w:hAnsi="Segoe UI" w:cs="Segoe UI"/>
-        </w:rPr>
-      </w:pPr>
-      <w:r>
-        <w:rPr>
-          <w:rFonts w:ascii="Segoe UI" w:hAnsi="Segoe UI" w:cs="Segoe UI"/>
-        </w:rPr>
-        <w:t xml:space="preserve">Throughout the assignment we have been following an iterative testing methodology that has given our team the flexibility to </w:t>
-      </w:r>
-      <w:r>
-        <w:rPr>
-          <w:rFonts w:ascii="Segoe UI" w:hAnsi="Segoe UI" w:cs="Segoe UI"/>
-        </w:rPr>
-        <w:t xml:space="preserve">continue development of different areas of the application before testing and receiving feedback verification of changes from the team members. Ideally, we would continue to use the iterative testing methodology for future planning, development and subsequent QA and testing of the application. </w:t>
-      </w:r>
-    </w:p>
-    <w:p>
-      <w:pPr>
-        <w:rPr>
-          <w:rFonts w:ascii="Segoe UI" w:hAnsi="Segoe UI" w:cs="Segoe UI"/>
-        </w:rPr>
-      </w:pPr>
-      <w:r>
-        <w:rPr>
-          <w:rFonts w:ascii="Segoe UI" w:hAnsi="Segoe UI" w:cs="Segoe UI"/>
-        </w:rPr>
-        <w:t xml:space="preserve">Although the iterative methodology has been successful for the initial development phase eventually, we will require end-user testing the application, which we will need to take a different approach to testing and receiving feedback. </w:t>
-      </w:r>
-    </w:p>
-    <w:p>
-      <w:pPr>
-        <w:rPr>
-          <w:rFonts w:ascii="Segoe UI" w:hAnsi="Segoe UI" w:cs="Segoe UI"/>
-        </w:rPr>
-      </w:pPr>
-      <w:r>
-        <w:rPr>
-          <w:rFonts w:ascii="Segoe UI" w:hAnsi="Segoe UI" w:cs="Segoe UI"/>
-        </w:rPr>
-        <w:t>After reviewing different methodologies for end-user testing, we have decided to the most suitable for our application would be unmoderated remote usability testing. Given that the industry our application will be utilised in wouldn’t be suitable for on-site or guerrilla testing we need an approach without a moderator present, whilst still provide enough users to produce a large enough sample size for feedback and reporting of any issues.</w:t>
-      </w:r>
-    </w:p>
-    <w:p>
-      <w:pPr>
-        <w:rPr>
-          <w:rFonts w:ascii="Segoe UI" w:hAnsi="Segoe UI" w:cs="Segoe UI"/>
-        </w:rPr>
-      </w:pPr>
-      <w:r>
-        <w:rPr>
-          <w:rFonts w:ascii="Segoe UI" w:hAnsi="Segoe UI" w:cs="Segoe UI"/>
-        </w:rPr>
-        <w:t xml:space="preserve">Unmoderated remote usability testing occurs remotely without a moderator, it’s quick and inexpensive whilst still providing testing results and feedback. We would ask end-users to trial the application in their day-to-day roles and provide a platform for them to provide feedback or report any issues – most likely via a quick survey, or by providing a contact email. </w:t>
-      </w:r>
-      <w:r>
-        <w:rPr>
-          <w:rFonts w:ascii="Segoe UI" w:hAnsi="Segoe UI" w:cs="Segoe UI"/>
-        </w:rPr>
-        <w:tab/>
-      </w:r>
-    </w:p>
-    <w:p>
-      <w:pPr>
-        <w:rPr>
-          <w:rFonts w:ascii="Segoe UI" w:hAnsi="Segoe UI" w:cs="Segoe UI"/>
-        </w:rPr>
-      </w:pPr>
-      <w:r>
-        <w:rPr>
-          <w:rFonts w:ascii="Segoe UI" w:hAnsi="Segoe UI" w:cs="Segoe UI"/>
-        </w:rPr>
-        <w:t xml:space="preserve">We would potentially have access initially to a sample size of test end users given Ryan’s history and contacts within the childcare industry. This would be a good way initially to gauge how successful testing is and what type of feedback and issues are encountered initially before extending the scope of test users. </w:t>
-      </w:r>
-    </w:p>
-    <w:p>
-      <w:pPr>
-        <w:rPr>
-          <w:rFonts w:ascii="Segoe UI" w:hAnsi="Segoe UI" w:cs="Segoe UI"/>
-        </w:rPr>
-      </w:pPr>
-      <w:r>
-        <w:rPr>
-          <w:rFonts w:ascii="Segoe UI" w:hAnsi="Segoe UI" w:cs="Segoe UI"/>
-        </w:rPr>
-        <w:t>One drawback would be that without a moderator present we would receive less detailed information, or users would have to wait to receive feedback for any questions they had or any issues that were encountered with the software. However, weighing up the available options we feel that this is the less intrusive way to have a large number of potential end-users to test the application and provide the feedback that would be required.</w:t>
+        <w:t xml:space="preserve">options we feel that this is the less intrusive way to have </w:t>
+      </w:r>
+      <w:proofErr w:type="gramStart"/>
+      <w:r>
+        <w:rPr>
+          <w:rFonts w:ascii="Segoe UI" w:hAnsi="Segoe UI" w:cs="Segoe UI"/>
+        </w:rPr>
+        <w:t>a large number of</w:t>
+      </w:r>
+      <w:proofErr w:type="gramEnd"/>
+      <w:r>
+        <w:rPr>
+          <w:rFonts w:ascii="Segoe UI" w:hAnsi="Segoe UI" w:cs="Segoe UI"/>
+        </w:rPr>
+        <w:t xml:space="preserve"> potential end-users to test the application and provide the feedback that would be required.</w:t>
       </w:r>
     </w:p>
     <w:p>
@@ -2678,7 +2996,6 @@
         <w:rPr>
           <w:noProof/>
         </w:rPr>
-        <w:lastRenderedPageBreak/>
         <w:drawing>
           <wp:inline distT="0" distB="0" distL="0" distR="0" wp14:anchorId="68FC8562" wp14:editId="5B43DCEE">
             <wp:extent cx="6261100" cy="3322698"/>
@@ -2731,6 +3048,7 @@
           <w:bCs/>
         </w:rPr>
       </w:pPr>
+      <w:proofErr w:type="gramStart"/>
       <w:r>
         <w:rPr>
           <w:rFonts w:ascii="Segoe UI" w:hAnsi="Segoe UI" w:cs="Segoe UI"/>
@@ -2753,14 +3071,23 @@
           <w:b/>
           <w:bCs/>
         </w:rPr>
-        <w:t xml:space="preserve">Plan </w:t>
-      </w:r>
+        <w:t>Plan</w:t>
+      </w:r>
+      <w:proofErr w:type="gramEnd"/>
       <w:r>
         <w:rPr>
           <w:rFonts w:ascii="Segoe UI" w:hAnsi="Segoe UI" w:cs="Segoe UI"/>
           <w:b/>
           <w:bCs/>
         </w:rPr>
+        <w:t xml:space="preserve"> </w:t>
+      </w:r>
+      <w:r>
+        <w:rPr>
+          <w:rFonts w:ascii="Segoe UI" w:hAnsi="Segoe UI" w:cs="Segoe UI"/>
+          <w:b/>
+          <w:bCs/>
+        </w:rPr>
         <w:t>to Improve Application:</w:t>
       </w:r>
       <w:r>
@@ -2784,6 +3111,7 @@
         <w:rPr>
           <w:noProof/>
         </w:rPr>
+        <w:lastRenderedPageBreak/>
         <w:drawing>
           <wp:inline distT="0" distB="0" distL="0" distR="0" wp14:anchorId="650ABAA2" wp14:editId="5DD67DD2">
             <wp:extent cx="5731510" cy="3284855"/>
@@ -2869,121 +3197,113 @@
           <w:sz w:val="22"/>
           <w:szCs w:val="22"/>
         </w:rPr>
-        <w:t xml:space="preserve"> outlined numerous times in this document the childcare industry must operate a strict and evolving set of government and industry regulations, and although we have ensured that the application and development has taken this into consideration thus far </w:t>
-      </w:r>
-      <w:r>
-        <w:rPr>
-          <w:rFonts w:ascii="Segoe UI" w:hAnsi="Segoe UI" w:cs="Segoe UI"/>
-          <w:sz w:val="22"/>
-          <w:szCs w:val="22"/>
+        <w:t xml:space="preserve"> outlined numerous times in this document the childcare industry must operate a strict and evolving set of government and industry regulations, and although we have ensured that the application and development has taken this into consideration thus far – and also makes plans in our future timeline – there is a risk that changes to policies around data storage, childcare policies or even applications that may be approved for usage are all potential risks that might be encountered deeper into the lifecycle of this application.</w:t>
+      </w:r>
+    </w:p>
+    <w:p>
+      <w:pPr>
+        <w:pStyle w:val="Default"/>
+        <w:rPr>
+          <w:rFonts w:ascii="Segoe UI" w:hAnsi="Segoe UI" w:cs="Segoe UI"/>
+          <w:sz w:val="22"/>
+          <w:szCs w:val="22"/>
+        </w:rPr>
+      </w:pPr>
+    </w:p>
+    <w:p>
+      <w:pPr>
+        <w:pStyle w:val="Default"/>
+        <w:rPr>
+          <w:rFonts w:ascii="Segoe UI" w:hAnsi="Segoe UI" w:cs="Segoe UI"/>
+          <w:sz w:val="22"/>
+          <w:szCs w:val="22"/>
+        </w:rPr>
+      </w:pPr>
+      <w:r>
+        <w:rPr>
+          <w:rFonts w:ascii="Segoe UI" w:hAnsi="Segoe UI" w:cs="Segoe UI"/>
+          <w:sz w:val="22"/>
+          <w:szCs w:val="22"/>
+        </w:rPr>
+        <w:t xml:space="preserve">Another key risk that might be potentially overlooked is successful user adoption of a new tool that will become a part of the everyday business process for some people. This is often a major challenge and involves ensuring that future end-users of the application feel that there is enough benefit to making a change to a new tool and have the confidence in that it will improve their current processes whilst being easy to use and learn. Any lack in confidence or issues with the application heightens the risk of users simply moving back to their old ways of working – which although we know can be improved, have been proven to work in the past. </w:t>
+      </w:r>
+    </w:p>
+    <w:p>
+      <w:pPr>
+        <w:pStyle w:val="Default"/>
+        <w:rPr>
+          <w:rFonts w:ascii="Segoe UI" w:hAnsi="Segoe UI" w:cs="Segoe UI"/>
+          <w:sz w:val="22"/>
+          <w:szCs w:val="22"/>
+        </w:rPr>
+      </w:pPr>
+    </w:p>
+    <w:p>
+      <w:pPr>
+        <w:pStyle w:val="Default"/>
+        <w:rPr>
+          <w:rFonts w:ascii="Segoe UI" w:hAnsi="Segoe UI" w:cs="Segoe UI"/>
+          <w:sz w:val="22"/>
+          <w:szCs w:val="22"/>
+        </w:rPr>
+      </w:pPr>
+    </w:p>
+    <w:p>
+      <w:pPr>
+        <w:pStyle w:val="Default"/>
+        <w:rPr>
+          <w:rFonts w:ascii="Segoe UI" w:hAnsi="Segoe UI" w:cs="Segoe UI"/>
+          <w:sz w:val="22"/>
+          <w:szCs w:val="22"/>
+        </w:rPr>
+      </w:pPr>
+    </w:p>
+    <w:p>
+      <w:pPr>
+        <w:pStyle w:val="Heading3"/>
+        <w:rPr>
+          <w:sz w:val="22"/>
+          <w:szCs w:val="22"/>
+        </w:rPr>
+      </w:pPr>
+      <w:r>
+        <w:rPr>
+          <w:sz w:val="22"/>
+          <w:szCs w:val="22"/>
+        </w:rPr>
+        <w:t xml:space="preserve">Group processes and communications </w:t>
+      </w:r>
+    </w:p>
+    <w:p>
+      <w:pPr>
+        <w:rPr>
+          <w:rFonts w:ascii="Segoe UI" w:hAnsi="Segoe UI" w:cs="Segoe UI"/>
+        </w:rPr>
+      </w:pPr>
+      <w:r>
+        <w:rPr>
+          <w:rFonts w:ascii="Segoe UI" w:hAnsi="Segoe UI" w:cs="Segoe UI"/>
+        </w:rPr>
+        <w:t xml:space="preserve">During the early stages of this semester when our group was first formed, we have been utilising Microsoft Teams as the primary communication tool for our group. This has been extremely helpful in almost all aspects of managing this assignment and ensuring that all members </w:t>
+      </w:r>
+      <w:r>
+        <w:rPr>
+          <w:rFonts w:ascii="Segoe UI" w:hAnsi="Segoe UI" w:cs="Segoe UI"/>
+        </w:rPr>
+        <w:t xml:space="preserve">have a direct line of communication for feedback, updates and general communication and discussion throughout the semester. </w:t>
+      </w:r>
+    </w:p>
+    <w:p>
+      <w:pPr>
+        <w:rPr>
+          <w:rFonts w:ascii="Segoe UI" w:hAnsi="Segoe UI" w:cs="Segoe UI"/>
+        </w:rPr>
+      </w:pPr>
+      <w:r>
+        <w:rPr>
+          <w:rFonts w:ascii="Segoe UI" w:hAnsi="Segoe UI" w:cs="Segoe UI"/>
         </w:rPr>
         <w:lastRenderedPageBreak/>
-        <w:t>– and also makes plans in our future timeline – there is a risk that changes to policies around data storage, childcare policies or even applications that may be approved for usage are all potential risks that might be encountered deeper into the lifecycle of this application.</w:t>
-      </w:r>
-    </w:p>
-    <w:p>
-      <w:pPr>
-        <w:pStyle w:val="Default"/>
-        <w:rPr>
-          <w:rFonts w:ascii="Segoe UI" w:hAnsi="Segoe UI" w:cs="Segoe UI"/>
-          <w:sz w:val="22"/>
-          <w:szCs w:val="22"/>
-        </w:rPr>
-      </w:pPr>
-    </w:p>
-    <w:p>
-      <w:pPr>
-        <w:pStyle w:val="Default"/>
-        <w:rPr>
-          <w:rFonts w:ascii="Segoe UI" w:hAnsi="Segoe UI" w:cs="Segoe UI"/>
-          <w:sz w:val="22"/>
-          <w:szCs w:val="22"/>
-        </w:rPr>
-      </w:pPr>
-      <w:r>
-        <w:rPr>
-          <w:rFonts w:ascii="Segoe UI" w:hAnsi="Segoe UI" w:cs="Segoe UI"/>
-          <w:sz w:val="22"/>
-          <w:szCs w:val="22"/>
-        </w:rPr>
-        <w:t xml:space="preserve">Another key risk that might be potentially overlooked is successful user adoption of a new tool that will become a part of the everyday business process for some people. This is often a major challenge and involves ensuring that future end-users of the application feel that there is enough benefit to making a change to a new tool and have the confidence in that it will improve their current processes whilst being easy to use and learn. Any lack in confidence or issues with the application heightens the risk of users simply moving back to their old ways of working – which although we know can be improved, have been proven to work in the past. </w:t>
-      </w:r>
-    </w:p>
-    <w:p>
-      <w:pPr>
-        <w:pStyle w:val="Default"/>
-        <w:rPr>
-          <w:rFonts w:ascii="Segoe UI" w:hAnsi="Segoe UI" w:cs="Segoe UI"/>
-          <w:sz w:val="22"/>
-          <w:szCs w:val="22"/>
-        </w:rPr>
-      </w:pPr>
-    </w:p>
-    <w:p>
-      <w:pPr>
-        <w:pStyle w:val="Default"/>
-        <w:rPr>
-          <w:rFonts w:ascii="Segoe UI" w:hAnsi="Segoe UI" w:cs="Segoe UI"/>
-          <w:sz w:val="22"/>
-          <w:szCs w:val="22"/>
-        </w:rPr>
-      </w:pPr>
-    </w:p>
-    <w:p>
-      <w:pPr>
-        <w:pStyle w:val="Default"/>
-        <w:rPr>
-          <w:rFonts w:ascii="Segoe UI" w:hAnsi="Segoe UI" w:cs="Segoe UI"/>
-          <w:sz w:val="22"/>
-          <w:szCs w:val="22"/>
-        </w:rPr>
-      </w:pPr>
-    </w:p>
-    <w:p>
-      <w:pPr>
-        <w:pStyle w:val="Heading3"/>
-        <w:rPr>
-          <w:sz w:val="22"/>
-          <w:szCs w:val="22"/>
-        </w:rPr>
-      </w:pPr>
-      <w:r>
-        <w:rPr>
-          <w:sz w:val="22"/>
-          <w:szCs w:val="22"/>
-        </w:rPr>
-        <w:t xml:space="preserve">Group processes and communications </w:t>
-      </w:r>
-    </w:p>
-    <w:p>
-      <w:pPr>
-        <w:rPr>
-          <w:rFonts w:ascii="Segoe UI" w:hAnsi="Segoe UI" w:cs="Segoe UI"/>
-        </w:rPr>
-      </w:pPr>
-      <w:r>
-        <w:rPr>
-          <w:rFonts w:ascii="Segoe UI" w:hAnsi="Segoe UI" w:cs="Segoe UI"/>
-        </w:rPr>
-        <w:t xml:space="preserve">During the early stages of this semester when our group was first formed, we have been utilising Microsoft Teams as the primary communication tool for our group. This has been extremely helpful in almost all aspects of managing this assignment and ensuring that all members </w:t>
-      </w:r>
-      <w:r>
-        <w:rPr>
-          <w:rFonts w:ascii="Segoe UI" w:hAnsi="Segoe UI" w:cs="Segoe UI"/>
-        </w:rPr>
-        <w:t xml:space="preserve">have a direct line of communication for feedback, updates and general communication and discussion throughout the semester. </w:t>
-      </w:r>
-    </w:p>
-    <w:p>
-      <w:pPr>
-        <w:rPr>
-          <w:rFonts w:ascii="Segoe UI" w:hAnsi="Segoe UI" w:cs="Segoe UI"/>
-        </w:rPr>
-      </w:pPr>
-      <w:r>
-        <w:rPr>
-          <w:rFonts w:ascii="Segoe UI" w:hAnsi="Segoe UI" w:cs="Segoe UI"/>
-        </w:rPr>
         <w:t>Primarily flagged as a communication tool we have also been able to use Teams for other aspects of our assignment such as,</w:t>
       </w:r>
     </w:p>

</xml_diff>

<commit_message>
minor formatting changes to Proj Desc
</commit_message>
<xml_diff>
--- a/Content Docs/Imagine_Dragoons_Assignment_3_ProjectDescription_.docx
+++ b/Content Docs/Imagine_Dragoons_Assignment_3_ProjectDescription_.docx
@@ -1309,7 +1309,12 @@
         </w:rPr>
       </w:pPr>
       <w:r>
-        <w:rPr/>
+        <w:rPr>
+          <w:rFonts w:eastAsia="Times New Roman" w:cs="Segoe UI" w:ascii="Segoe UI" w:hAnsi="Segoe UI"/>
+          <w:sz w:val="21"/>
+          <w:szCs w:val="21"/>
+          <w:lang w:eastAsia="en-AU"/>
+        </w:rPr>
       </w:r>
     </w:p>
     <w:p>
@@ -1351,7 +1356,385 @@
         </w:rPr>
       </w:pPr>
       <w:r>
+        <w:rPr>
+          <w:rFonts w:cs="Segoe UI" w:ascii="Segoe UI" w:hAnsi="Segoe UI"/>
+          <w:b/>
+          <w:bCs/>
+          <w:i/>
+          <w:iCs/>
+        </w:rPr>
+      </w:r>
+    </w:p>
+    <w:p>
+      <w:pPr>
+        <w:pStyle w:val="ListParagraph"/>
+        <w:numPr>
+          <w:ilvl w:val="0"/>
+          <w:numId w:val="0"/>
+        </w:numPr>
+        <w:ind w:hanging="0"/>
         <w:rPr/>
+      </w:pPr>
+      <w:r>
+        <w:rPr>
+          <w:rFonts w:cs="Segoe UI" w:ascii="Segoe UI" w:hAnsi="Segoe UI"/>
+          <w:bCs/>
+        </w:rPr>
+        <w:t>There has been significant development work that has been completed since Assignment 2 on the application which has subsequently resulted in testing, QA and feedback following these changes.</w:t>
+      </w:r>
+    </w:p>
+    <w:p>
+      <w:pPr>
+        <w:pStyle w:val="Normal"/>
+        <w:numPr>
+          <w:ilvl w:val="0"/>
+          <w:numId w:val="0"/>
+        </w:numPr>
+        <w:ind w:hanging="0"/>
+        <w:rPr/>
+      </w:pPr>
+      <w:r>
+        <w:rPr>
+          <w:rFonts w:cs="Segoe UI" w:ascii="Segoe UI" w:hAnsi="Segoe UI"/>
+          <w:bCs/>
+        </w:rPr>
+        <w:t xml:space="preserve">Development changes to the project file were required to create a new runnable project file as well as changes to the UI – including an updated menu. </w:t>
+      </w:r>
+    </w:p>
+    <w:p>
+      <w:pPr>
+        <w:pStyle w:val="ListParagraph"/>
+        <w:numPr>
+          <w:ilvl w:val="0"/>
+          <w:numId w:val="0"/>
+        </w:numPr>
+        <w:ind w:left="1440" w:hanging="0"/>
+        <w:rPr>
+          <w:b w:val="false"/>
+          <w:b w:val="false"/>
+          <w:bCs w:val="false"/>
+          <w:i w:val="false"/>
+          <w:i w:val="false"/>
+          <w:iCs w:val="false"/>
+        </w:rPr>
+      </w:pPr>
+      <w:r>
+        <w:rPr>
+          <w:b w:val="false"/>
+          <w:bCs w:val="false"/>
+          <w:i w:val="false"/>
+          <w:iCs w:val="false"/>
+        </w:rPr>
+      </w:r>
+    </w:p>
+    <w:p>
+      <w:pPr>
+        <w:pStyle w:val="ListParagraph"/>
+        <w:numPr>
+          <w:ilvl w:val="0"/>
+          <w:numId w:val="3"/>
+        </w:numPr>
+        <w:rPr>
+          <w:rFonts w:ascii="Segoe UI" w:hAnsi="Segoe UI" w:cs="Segoe UI"/>
+        </w:rPr>
+      </w:pPr>
+      <w:r>
+        <w:rPr>
+          <w:rFonts w:cs="Segoe UI" w:ascii="Segoe UI" w:hAnsi="Segoe UI"/>
+          <w:b/>
+          <w:bCs/>
+          <w:i/>
+          <w:iCs/>
+        </w:rPr>
+        <w:t xml:space="preserve">Tools used for development and development process? </w:t>
+      </w:r>
+    </w:p>
+    <w:p>
+      <w:pPr>
+        <w:pStyle w:val="ListParagraph"/>
+        <w:numPr>
+          <w:ilvl w:val="0"/>
+          <w:numId w:val="0"/>
+        </w:numPr>
+        <w:ind w:left="1440" w:hanging="0"/>
+        <w:rPr>
+          <w:rFonts w:ascii="Segoe UI" w:hAnsi="Segoe UI" w:cs="Segoe UI"/>
+          <w:b/>
+          <w:b/>
+          <w:bCs/>
+          <w:i/>
+          <w:i/>
+          <w:iCs/>
+        </w:rPr>
+      </w:pPr>
+      <w:r>
+        <w:rPr>
+          <w:rFonts w:cs="Segoe UI" w:ascii="Segoe UI" w:hAnsi="Segoe UI"/>
+          <w:b/>
+          <w:bCs/>
+          <w:i/>
+          <w:iCs/>
+        </w:rPr>
+      </w:r>
+    </w:p>
+    <w:p>
+      <w:pPr>
+        <w:pStyle w:val="ListParagraph"/>
+        <w:rPr>
+          <w:rFonts w:ascii="Segoe UI" w:hAnsi="Segoe UI" w:cs="Segoe UI"/>
+        </w:rPr>
+      </w:pPr>
+      <w:r>
+        <w:rPr>
+          <w:rFonts w:cs="Segoe UI" w:ascii="Segoe UI" w:hAnsi="Segoe UI"/>
+        </w:rPr>
+      </w:r>
+    </w:p>
+    <w:p>
+      <w:pPr>
+        <w:pStyle w:val="Normal"/>
+        <w:rPr>
+          <w:rFonts w:ascii="Segoe UI" w:hAnsi="Segoe UI" w:cs="Segoe UI"/>
+        </w:rPr>
+      </w:pPr>
+      <w:r>
+        <w:rPr>
+          <w:rFonts w:cs="Segoe UI" w:ascii="Segoe UI" w:hAnsi="Segoe UI"/>
+        </w:rPr>
+        <w:t>The primary tool that has been used is Java SE Development Kit (JDK) which is a software development environment used for development of Java applications. Our team has also continued to use a Git Hub repository, so all members have access to the project files, and the ability to make changes, complete testing, and quality assurance throughout this project phase.</w:t>
+      </w:r>
+    </w:p>
+    <w:p>
+      <w:pPr>
+        <w:pStyle w:val="Normal"/>
+        <w:rPr>
+          <w:rFonts w:ascii="Segoe UI" w:hAnsi="Segoe UI" w:cs="Segoe UI"/>
+        </w:rPr>
+      </w:pPr>
+      <w:r>
+        <w:rPr>
+          <w:rFonts w:cs="Segoe UI" w:ascii="Segoe UI" w:hAnsi="Segoe UI"/>
+        </w:rPr>
+        <w:t xml:space="preserve">Although not a development tool, Microsoft Teams has been extensively utilised throughout the project. Teams has allowed the entire group to stay in regular communication, used to assign deployment tasks and provide feedback and updates to other team members. Project management is a key and potentially underestimated aspect of a development project, keeping on top of tasks and admin work is vital to ensure that deadlines can be met. </w:t>
+      </w:r>
+    </w:p>
+    <w:p>
+      <w:pPr>
+        <w:pStyle w:val="Normal"/>
+        <w:rPr>
+          <w:rFonts w:ascii="Segoe UI" w:hAnsi="Segoe UI" w:cs="Segoe UI"/>
+        </w:rPr>
+      </w:pPr>
+      <w:r>
+        <w:rPr>
+          <w:rFonts w:cs="Segoe UI" w:ascii="Segoe UI" w:hAnsi="Segoe UI"/>
+        </w:rPr>
+      </w:r>
+    </w:p>
+    <w:p>
+      <w:pPr>
+        <w:pStyle w:val="ListParagraph"/>
+        <w:numPr>
+          <w:ilvl w:val="0"/>
+          <w:numId w:val="3"/>
+        </w:numPr>
+        <w:rPr/>
+      </w:pPr>
+      <w:r>
+        <w:rPr>
+          <w:rFonts w:cs="Segoe UI" w:ascii="Segoe UI" w:hAnsi="Segoe UI"/>
+          <w:b/>
+          <w:bCs/>
+          <w:i/>
+          <w:iCs/>
+        </w:rPr>
+        <w:t xml:space="preserve">What stage are we at now that Assignment 3 has finished? </w:t>
+      </w:r>
+    </w:p>
+    <w:p>
+      <w:pPr>
+        <w:pStyle w:val="ListParagraph"/>
+        <w:rPr>
+          <w:rFonts w:ascii="Segoe UI" w:hAnsi="Segoe UI" w:cs="Segoe UI"/>
+          <w:b/>
+          <w:b/>
+          <w:bCs/>
+          <w:i/>
+          <w:i/>
+          <w:iCs/>
+        </w:rPr>
+      </w:pPr>
+      <w:r>
+        <w:rPr>
+          <w:rFonts w:cs="Segoe UI" w:ascii="Segoe UI" w:hAnsi="Segoe UI"/>
+          <w:b/>
+          <w:bCs/>
+          <w:i/>
+          <w:iCs/>
+        </w:rPr>
+      </w:r>
+    </w:p>
+    <w:p>
+      <w:pPr>
+        <w:pStyle w:val="Normal"/>
+        <w:rPr>
+          <w:rFonts w:ascii="Segoe UI" w:hAnsi="Segoe UI" w:cs="Segoe UI"/>
+          <w:i/>
+          <w:i/>
+          <w:iCs/>
+        </w:rPr>
+      </w:pPr>
+      <w:r>
+        <w:rPr>
+          <w:rFonts w:cs="Segoe UI" w:ascii="Segoe UI" w:hAnsi="Segoe UI"/>
+          <w:i/>
+          <w:iCs/>
+        </w:rPr>
+      </w:r>
+    </w:p>
+    <w:p>
+      <w:pPr>
+        <w:pStyle w:val="Normal"/>
+        <w:rPr>
+          <w:rFonts w:ascii="Segoe UI" w:hAnsi="Segoe UI" w:cs="Segoe UI"/>
+          <w:i/>
+          <w:i/>
+          <w:iCs/>
+        </w:rPr>
+      </w:pPr>
+      <w:r>
+        <w:rPr>
+          <w:rFonts w:cs="Segoe UI" w:ascii="Segoe UI" w:hAnsi="Segoe UI"/>
+          <w:i/>
+          <w:iCs/>
+        </w:rPr>
+      </w:r>
+    </w:p>
+    <w:p>
+      <w:pPr>
+        <w:pStyle w:val="Normal"/>
+        <w:rPr>
+          <w:rFonts w:ascii="Segoe UI" w:hAnsi="Segoe UI" w:cs="Segoe UI"/>
+          <w:i/>
+          <w:i/>
+          <w:iCs/>
+        </w:rPr>
+      </w:pPr>
+      <w:r>
+        <w:rPr>
+          <w:rFonts w:cs="Segoe UI" w:ascii="Segoe UI" w:hAnsi="Segoe UI"/>
+          <w:i/>
+          <w:iCs/>
+        </w:rPr>
+      </w:r>
+    </w:p>
+    <w:p>
+      <w:pPr>
+        <w:pStyle w:val="ListParagraph"/>
+        <w:numPr>
+          <w:ilvl w:val="0"/>
+          <w:numId w:val="3"/>
+        </w:numPr>
+        <w:rPr/>
+      </w:pPr>
+      <w:r>
+        <w:rPr>
+          <w:rFonts w:cs="Segoe UI" w:ascii="Segoe UI" w:hAnsi="Segoe UI"/>
+          <w:b/>
+          <w:bCs/>
+          <w:i/>
+          <w:iCs/>
+        </w:rPr>
+        <w:t>Development problems that have been encountered</w:t>
+      </w:r>
+    </w:p>
+    <w:p>
+      <w:pPr>
+        <w:pStyle w:val="ListParagraph"/>
+        <w:rPr>
+          <w:rFonts w:ascii="Segoe UI" w:hAnsi="Segoe UI" w:cs="Segoe UI"/>
+          <w:b/>
+          <w:b/>
+          <w:bCs/>
+          <w:i/>
+          <w:i/>
+          <w:iCs/>
+        </w:rPr>
+      </w:pPr>
+      <w:r>
+        <w:rPr>
+          <w:rFonts w:cs="Segoe UI" w:ascii="Segoe UI" w:hAnsi="Segoe UI"/>
+          <w:b/>
+          <w:bCs/>
+          <w:i/>
+          <w:iCs/>
+        </w:rPr>
+      </w:r>
+    </w:p>
+    <w:p>
+      <w:pPr>
+        <w:pStyle w:val="Normal"/>
+        <w:rPr>
+          <w:rFonts w:ascii="Segoe UI" w:hAnsi="Segoe UI" w:cs="Segoe UI"/>
+        </w:rPr>
+      </w:pPr>
+      <w:r>
+        <w:rPr>
+          <w:rFonts w:cs="Segoe UI" w:ascii="Segoe UI" w:hAnsi="Segoe UI"/>
+        </w:rPr>
+        <w:t>Due the fact the application has been developed using Java ensuring backwards compatibility with older Java versions has been something that we need to consider. For example a project compiled on the latest version of Java won’t run on an older version of Java – which shouldn’t be an issue for people with a background or knowledge in IT, however in the wider context of the project would mean that all devices utilising the application would have a minimum version requirement. This is challenging as is it can be somewhat out of the hands of our team once an end-user(s) starts using the application. Ensuring users update their devices is not an uncommon problem for applications, however this could potentially be a serious challenge.</w:t>
+      </w:r>
+    </w:p>
+    <w:p>
+      <w:pPr>
+        <w:pStyle w:val="Normal"/>
+        <w:rPr>
+          <w:rFonts w:ascii="Segoe UI" w:hAnsi="Segoe UI" w:cs="Segoe UI"/>
+        </w:rPr>
+      </w:pPr>
+      <w:r>
+        <w:rPr>
+          <w:rFonts w:cs="Segoe UI" w:ascii="Segoe UI" w:hAnsi="Segoe UI"/>
+        </w:rPr>
+        <w:t xml:space="preserve">Another key issue which has impacted the development of the application has been keeping in line with the national framework used by the childcare industry in Australia – these requirements and regulations are constantly evolving and means that any changes to the application (data storage, form information, observation notes, etc) might need to be made at short-notice. Most applications and projects have a roadmap based on ideas and innovations they wish to see in the future, however we would need to ensure that some future capacity is designated to the possibility of this framework changing. </w:t>
+      </w:r>
+    </w:p>
+    <w:p>
+      <w:pPr>
+        <w:pStyle w:val="Normal"/>
+        <w:rPr>
+          <w:rFonts w:ascii="Segoe UI" w:hAnsi="Segoe UI" w:cs="Segoe UI"/>
+          <w:i/>
+          <w:i/>
+          <w:iCs/>
+        </w:rPr>
+      </w:pPr>
+      <w:r>
+        <w:rPr>
+          <w:rFonts w:cs="Segoe UI" w:ascii="Segoe UI" w:hAnsi="Segoe UI"/>
+          <w:i/>
+          <w:iCs/>
+        </w:rPr>
+      </w:r>
+    </w:p>
+    <w:p>
+      <w:pPr>
+        <w:pStyle w:val="ListParagraph"/>
+        <w:numPr>
+          <w:ilvl w:val="0"/>
+          <w:numId w:val="3"/>
+        </w:numPr>
+        <w:rPr/>
+      </w:pPr>
+      <w:r>
+        <w:rPr>
+          <w:rFonts w:cs="Segoe UI" w:ascii="Segoe UI" w:hAnsi="Segoe UI"/>
+          <w:b/>
+          <w:bCs/>
+          <w:i/>
+          <w:iCs/>
+        </w:rPr>
+        <w:t>Any changes from the original idea?</w:t>
       </w:r>
     </w:p>
     <w:p>
@@ -1362,32 +1745,113 @@
           <w:numId w:val="0"/>
         </w:numPr>
         <w:ind w:left="720" w:hanging="0"/>
+        <w:rPr>
+          <w:rFonts w:ascii="Segoe UI" w:hAnsi="Segoe UI" w:cs="Segoe UI"/>
+          <w:b/>
+          <w:b/>
+          <w:bCs/>
+          <w:i/>
+          <w:i/>
+          <w:iCs/>
+        </w:rPr>
+      </w:pPr>
+      <w:r>
+        <w:rPr>
+          <w:rFonts w:cs="Segoe UI" w:ascii="Segoe UI" w:hAnsi="Segoe UI"/>
+          <w:b/>
+          <w:bCs/>
+          <w:i/>
+          <w:iCs/>
+        </w:rPr>
+      </w:r>
+    </w:p>
+    <w:p>
+      <w:pPr>
+        <w:pStyle w:val="ListParagraph"/>
+        <w:numPr>
+          <w:ilvl w:val="0"/>
+          <w:numId w:val="0"/>
+        </w:numPr>
+        <w:ind w:hanging="0"/>
         <w:rPr/>
       </w:pPr>
       <w:r>
         <w:rPr>
           <w:rFonts w:cs="Segoe UI" w:ascii="Segoe UI" w:hAnsi="Segoe UI"/>
-          <w:bCs/>
-        </w:rPr>
-        <w:t>There has been significant development work that has been completed since Assignment 2 on the application which has subsequently resulted in testing, QA and feedback following these changes.</w:t>
-      </w:r>
-    </w:p>
-    <w:p>
-      <w:pPr>
-        <w:pStyle w:val="Normal"/>
+        </w:rPr>
+        <w:t>The original idea was to develop an application that could provide a way to tack the learning outcomes for a particular observation for a child digitally that would reduce the need for paper work and records whilst also reducing the overall time spent by an educator documenting these observations.</w:t>
+      </w:r>
+    </w:p>
+    <w:p>
+      <w:pPr>
+        <w:pStyle w:val="ListParagraph"/>
         <w:numPr>
           <w:ilvl w:val="0"/>
           <w:numId w:val="0"/>
         </w:numPr>
         <w:ind w:left="720" w:hanging="0"/>
+        <w:rPr>
+          <w:rFonts w:ascii="Segoe UI" w:hAnsi="Segoe UI" w:cs="Segoe UI"/>
+          <w:b w:val="false"/>
+          <w:b w:val="false"/>
+          <w:bCs w:val="false"/>
+          <w:i/>
+          <w:i/>
+          <w:iCs/>
+        </w:rPr>
+      </w:pPr>
+      <w:r>
+        <w:rPr>
+          <w:rFonts w:cs="Segoe UI" w:ascii="Segoe UI" w:hAnsi="Segoe UI"/>
+          <w:b w:val="false"/>
+          <w:bCs w:val="false"/>
+          <w:i/>
+          <w:iCs/>
+        </w:rPr>
+      </w:r>
+    </w:p>
+    <w:p>
+      <w:pPr>
+        <w:pStyle w:val="ListParagraph"/>
+        <w:numPr>
+          <w:ilvl w:val="0"/>
+          <w:numId w:val="0"/>
+        </w:numPr>
+        <w:ind w:hanging="0"/>
         <w:rPr/>
       </w:pPr>
       <w:r>
         <w:rPr>
           <w:rFonts w:cs="Segoe UI" w:ascii="Segoe UI" w:hAnsi="Segoe UI"/>
-          <w:bCs/>
-        </w:rPr>
-        <w:t xml:space="preserve">Development changes to the project file were required to create a new runnable project file as well as changes to the UI – including an updated menu. </w:t>
+          <w:b w:val="false"/>
+          <w:bCs w:val="false"/>
+          <w:i w:val="false"/>
+          <w:iCs w:val="false"/>
+        </w:rPr>
+        <w:t xml:space="preserve">We feel that the original idea still exists, the application however has needed to evolve to match the current needs and environment of the childcare industry. There have been no major changes to the original idea that been made due to the changing needs and requirements. </w:t>
+      </w:r>
+    </w:p>
+    <w:p>
+      <w:pPr>
+        <w:pStyle w:val="ListParagraph"/>
+        <w:numPr>
+          <w:ilvl w:val="0"/>
+          <w:numId w:val="0"/>
+        </w:numPr>
+        <w:ind w:hanging="0"/>
+        <w:rPr>
+          <w:rFonts w:ascii="Segoe UI" w:hAnsi="Segoe UI" w:cs="Segoe UI"/>
+          <w:i/>
+          <w:i/>
+          <w:iCs/>
+        </w:rPr>
+      </w:pPr>
+      <w:r>
+        <w:rPr>
+          <w:rFonts w:cs="Segoe UI" w:ascii="Segoe UI" w:hAnsi="Segoe UI"/>
+          <w:i/>
+          <w:iCs/>
+        </w:rPr>
       </w:r>
     </w:p>
     <w:p>
@@ -1399,18 +1863,17 @@
         </w:numPr>
         <w:ind w:left="1440" w:hanging="0"/>
         <w:rPr>
-          <w:b w:val="false"/>
-          <w:b w:val="false"/>
-          <w:bCs w:val="false"/>
-          <w:i w:val="false"/>
-          <w:i w:val="false"/>
-          <w:iCs w:val="false"/>
-        </w:rPr>
-      </w:pPr>
-      <w:r>
-        <w:rPr>
-          <w:rFonts w:cs="Segoe UI" w:ascii="Segoe UI" w:hAnsi="Segoe UI"/>
-        </w:rPr>
+          <w:rFonts w:ascii="Segoe UI" w:hAnsi="Segoe UI" w:cs="Segoe UI"/>
+          <w:b/>
+          <w:b/>
+          <w:bCs/>
+          <w:i/>
+          <w:i/>
+          <w:iCs/>
+        </w:rPr>
+      </w:pPr>
+      <w:r>
+        <w:rPr/>
       </w:r>
     </w:p>
     <w:p>
@@ -1420,9 +1883,7 @@
           <w:ilvl w:val="0"/>
           <w:numId w:val="3"/>
         </w:numPr>
-        <w:rPr>
-          <w:rFonts w:ascii="Segoe UI" w:hAnsi="Segoe UI" w:cs="Segoe UI"/>
-        </w:rPr>
+        <w:rPr/>
       </w:pPr>
       <w:r>
         <w:rPr>
@@ -1432,7 +1893,7 @@
           <w:i/>
           <w:iCs/>
         </w:rPr>
-        <w:t xml:space="preserve">Tools used for development and development process? </w:t>
+        <w:t>Testing and QA process in Assignment 3</w:t>
       </w:r>
     </w:p>
     <w:p>
@@ -1445,404 +1906,6 @@
         <w:ind w:left="1440" w:hanging="0"/>
         <w:rPr>
           <w:rFonts w:ascii="Segoe UI" w:hAnsi="Segoe UI" w:cs="Segoe UI"/>
-          <w:b/>
-          <w:b/>
-          <w:bCs/>
-          <w:i/>
-          <w:i/>
-          <w:iCs/>
-        </w:rPr>
-      </w:pPr>
-      <w:r>
-        <w:rPr/>
-      </w:r>
-    </w:p>
-    <w:p>
-      <w:pPr>
-        <w:pStyle w:val="ListParagraph"/>
-        <w:rPr>
-          <w:rFonts w:ascii="Segoe UI" w:hAnsi="Segoe UI" w:cs="Segoe UI"/>
-        </w:rPr>
-      </w:pPr>
-      <w:r>
-        <w:rPr>
-          <w:rFonts w:cs="Segoe UI" w:ascii="Segoe UI" w:hAnsi="Segoe UI"/>
-        </w:rPr>
-      </w:r>
-    </w:p>
-    <w:p>
-      <w:pPr>
-        <w:pStyle w:val="Normal"/>
-        <w:rPr>
-          <w:rFonts w:ascii="Segoe UI" w:hAnsi="Segoe UI" w:cs="Segoe UI"/>
-        </w:rPr>
-      </w:pPr>
-      <w:r>
-        <w:rPr>
-          <w:rFonts w:cs="Segoe UI" w:ascii="Segoe UI" w:hAnsi="Segoe UI"/>
-        </w:rPr>
-        <w:t>The primary tool that has been used is Java SE Development Kit (JDK) which is a software development environment used for development of Java applications. Our team has also continued to use a Git Hub repository, so all members have access to the project files, and the ability to make changes, complete testing, and quality assurance throughout this project phase.</w:t>
-      </w:r>
-    </w:p>
-    <w:p>
-      <w:pPr>
-        <w:pStyle w:val="Normal"/>
-        <w:rPr>
-          <w:rFonts w:ascii="Segoe UI" w:hAnsi="Segoe UI" w:cs="Segoe UI"/>
-        </w:rPr>
-      </w:pPr>
-      <w:r>
-        <w:rPr>
-          <w:rFonts w:cs="Segoe UI" w:ascii="Segoe UI" w:hAnsi="Segoe UI"/>
-        </w:rPr>
-        <w:t xml:space="preserve">Although not a development tool, Microsoft Teams has been extensively utilised throughout the project. Teams has allowed the entire group to stay in regular communication, used to assign deployment tasks and provide feedback and updates to other team members. Project management is a key and potentially underestimated aspect of a development project, keeping on top of tasks and admin work is vital to ensure that deadlines can be met. </w:t>
-      </w:r>
-    </w:p>
-    <w:p>
-      <w:pPr>
-        <w:pStyle w:val="Normal"/>
-        <w:rPr>
-          <w:rFonts w:ascii="Segoe UI" w:hAnsi="Segoe UI" w:cs="Segoe UI"/>
-        </w:rPr>
-      </w:pPr>
-      <w:r>
-        <w:rPr>
-          <w:rFonts w:cs="Segoe UI" w:ascii="Segoe UI" w:hAnsi="Segoe UI"/>
-        </w:rPr>
-      </w:r>
-    </w:p>
-    <w:p>
-      <w:pPr>
-        <w:pStyle w:val="ListParagraph"/>
-        <w:numPr>
-          <w:ilvl w:val="0"/>
-          <w:numId w:val="3"/>
-        </w:numPr>
-        <w:rPr/>
-      </w:pPr>
-      <w:r>
-        <w:rPr>
-          <w:rFonts w:cs="Segoe UI" w:ascii="Segoe UI" w:hAnsi="Segoe UI"/>
-          <w:b/>
-          <w:bCs/>
-          <w:i/>
-          <w:iCs/>
-        </w:rPr>
-        <w:t xml:space="preserve">What stage are we at now that Assignment 3 has finished? </w:t>
-      </w:r>
-    </w:p>
-    <w:p>
-      <w:pPr>
-        <w:pStyle w:val="ListParagraph"/>
-        <w:rPr>
-          <w:rFonts w:ascii="Segoe UI" w:hAnsi="Segoe UI" w:cs="Segoe UI"/>
-          <w:b/>
-          <w:b/>
-          <w:bCs/>
-          <w:i/>
-          <w:i/>
-          <w:iCs/>
-        </w:rPr>
-      </w:pPr>
-      <w:r>
-        <w:rPr/>
-      </w:r>
-    </w:p>
-    <w:p>
-      <w:pPr>
-        <w:pStyle w:val="Normal"/>
-        <w:rPr>
-          <w:rFonts w:ascii="Segoe UI" w:hAnsi="Segoe UI" w:cs="Segoe UI"/>
-          <w:i/>
-          <w:i/>
-          <w:iCs/>
-        </w:rPr>
-      </w:pPr>
-      <w:r>
-        <w:rPr>
-          <w:rFonts w:cs="Segoe UI" w:ascii="Segoe UI" w:hAnsi="Segoe UI"/>
-          <w:i/>
-          <w:iCs/>
-        </w:rPr>
-      </w:r>
-    </w:p>
-    <w:p>
-      <w:pPr>
-        <w:pStyle w:val="Normal"/>
-        <w:rPr>
-          <w:rFonts w:ascii="Segoe UI" w:hAnsi="Segoe UI" w:cs="Segoe UI"/>
-          <w:i/>
-          <w:i/>
-          <w:iCs/>
-        </w:rPr>
-      </w:pPr>
-      <w:r>
-        <w:rPr>
-          <w:rFonts w:cs="Segoe UI" w:ascii="Segoe UI" w:hAnsi="Segoe UI"/>
-          <w:i/>
-          <w:iCs/>
-        </w:rPr>
-      </w:r>
-    </w:p>
-    <w:p>
-      <w:pPr>
-        <w:pStyle w:val="Normal"/>
-        <w:rPr>
-          <w:rFonts w:ascii="Segoe UI" w:hAnsi="Segoe UI" w:cs="Segoe UI"/>
-          <w:i/>
-          <w:i/>
-          <w:iCs/>
-        </w:rPr>
-      </w:pPr>
-      <w:r>
-        <w:rPr>
-          <w:rFonts w:cs="Segoe UI" w:ascii="Segoe UI" w:hAnsi="Segoe UI"/>
-          <w:i/>
-          <w:iCs/>
-        </w:rPr>
-      </w:r>
-    </w:p>
-    <w:p>
-      <w:pPr>
-        <w:pStyle w:val="ListParagraph"/>
-        <w:numPr>
-          <w:ilvl w:val="0"/>
-          <w:numId w:val="3"/>
-        </w:numPr>
-        <w:rPr/>
-      </w:pPr>
-      <w:r>
-        <w:rPr>
-          <w:rFonts w:cs="Segoe UI" w:ascii="Segoe UI" w:hAnsi="Segoe UI"/>
-          <w:b/>
-          <w:bCs/>
-          <w:i/>
-          <w:iCs/>
-        </w:rPr>
-        <w:t>Development problems that have been encountered</w:t>
-      </w:r>
-    </w:p>
-    <w:p>
-      <w:pPr>
-        <w:pStyle w:val="ListParagraph"/>
-        <w:rPr>
-          <w:rFonts w:ascii="Segoe UI" w:hAnsi="Segoe UI" w:cs="Segoe UI"/>
-          <w:b/>
-          <w:b/>
-          <w:bCs/>
-          <w:i/>
-          <w:i/>
-          <w:iCs/>
-        </w:rPr>
-      </w:pPr>
-      <w:r>
-        <w:rPr/>
-      </w:r>
-    </w:p>
-    <w:p>
-      <w:pPr>
-        <w:pStyle w:val="Normal"/>
-        <w:rPr>
-          <w:rFonts w:ascii="Segoe UI" w:hAnsi="Segoe UI" w:cs="Segoe UI"/>
-        </w:rPr>
-      </w:pPr>
-      <w:r>
-        <w:rPr>
-          <w:rFonts w:cs="Segoe UI" w:ascii="Segoe UI" w:hAnsi="Segoe UI"/>
-        </w:rPr>
-        <w:t>Due the fact the application has been developed using Java ensuring backwards compatibility with older Java versions has been something that we need to consider. For example a project compiled on the latest version of Java won’t run on an older version of Java – which shouldn’t be an issue for people with a background or knowledge in IT, however in the wider context of the project would mean that all devices utilising the application would have a minimum version requirement. This is challenging as is it can be somewhat out of the hands of our team once an end-user(s) starts using the application. Ensuring users update their devices is not an uncommon problem for applications, however this could potentially be a serious challenge.</w:t>
-      </w:r>
-    </w:p>
-    <w:p>
-      <w:pPr>
-        <w:pStyle w:val="Normal"/>
-        <w:rPr>
-          <w:rFonts w:ascii="Segoe UI" w:hAnsi="Segoe UI" w:cs="Segoe UI"/>
-        </w:rPr>
-      </w:pPr>
-      <w:r>
-        <w:rPr>
-          <w:rFonts w:cs="Segoe UI" w:ascii="Segoe UI" w:hAnsi="Segoe UI"/>
-        </w:rPr>
-        <w:t xml:space="preserve">Another key issue which has impacted the development of the application has been keeping in line with the national framework used by the childcare industry in Australia – these requirements and regulations are constantly evolving and means that any changes to the application (data storage, form information, observation notes, etc) might need to be made at short-notice. Most applications and projects have a roadmap based on ideas and innovations they wish to see in the future, however we would need to ensure that some future capacity is designated to the possibility of this framework changing. </w:t>
-      </w:r>
-    </w:p>
-    <w:p>
-      <w:pPr>
-        <w:pStyle w:val="Normal"/>
-        <w:rPr>
-          <w:rFonts w:ascii="Segoe UI" w:hAnsi="Segoe UI" w:cs="Segoe UI"/>
-          <w:i/>
-          <w:i/>
-          <w:iCs/>
-        </w:rPr>
-      </w:pPr>
-      <w:r>
-        <w:rPr>
-          <w:rFonts w:cs="Segoe UI" w:ascii="Segoe UI" w:hAnsi="Segoe UI"/>
-          <w:i/>
-          <w:iCs/>
-        </w:rPr>
-      </w:r>
-    </w:p>
-    <w:p>
-      <w:pPr>
-        <w:pStyle w:val="ListParagraph"/>
-        <w:numPr>
-          <w:ilvl w:val="0"/>
-          <w:numId w:val="3"/>
-        </w:numPr>
-        <w:rPr/>
-      </w:pPr>
-      <w:r>
-        <w:rPr>
-          <w:rFonts w:cs="Segoe UI" w:ascii="Segoe UI" w:hAnsi="Segoe UI"/>
-          <w:b/>
-          <w:bCs/>
-          <w:i/>
-          <w:iCs/>
-        </w:rPr>
-        <w:t>Any changes from the original idea?</w:t>
-      </w:r>
-    </w:p>
-    <w:p>
-      <w:pPr>
-        <w:pStyle w:val="ListParagraph"/>
-        <w:numPr>
-          <w:ilvl w:val="0"/>
-          <w:numId w:val="0"/>
-        </w:numPr>
-        <w:ind w:left="720" w:hanging="0"/>
-        <w:rPr>
-          <w:rFonts w:ascii="Segoe UI" w:hAnsi="Segoe UI" w:cs="Segoe UI"/>
-          <w:b/>
-          <w:b/>
-          <w:bCs/>
-          <w:i/>
-          <w:i/>
-          <w:iCs/>
-        </w:rPr>
-      </w:pPr>
-      <w:r>
-        <w:rPr/>
-      </w:r>
-    </w:p>
-    <w:p>
-      <w:pPr>
-        <w:pStyle w:val="ListParagraph"/>
-        <w:numPr>
-          <w:ilvl w:val="0"/>
-          <w:numId w:val="0"/>
-        </w:numPr>
-        <w:ind w:left="720" w:hanging="0"/>
-        <w:rPr/>
-      </w:pPr>
-      <w:r>
-        <w:rPr>
-          <w:rFonts w:cs="Segoe UI" w:ascii="Segoe UI" w:hAnsi="Segoe UI"/>
-        </w:rPr>
-        <w:t>The original idea was to develop an application that could provide a way to tack the learning outcomes for a particular observation for a child digitally that would reduce the need for paper work and records whilst also reducing the overall time spent by an educator documenting these observations.</w:t>
-      </w:r>
-    </w:p>
-    <w:p>
-      <w:pPr>
-        <w:pStyle w:val="ListParagraph"/>
-        <w:numPr>
-          <w:ilvl w:val="0"/>
-          <w:numId w:val="0"/>
-        </w:numPr>
-        <w:ind w:left="720" w:hanging="0"/>
-        <w:rPr>
-          <w:rFonts w:ascii="Segoe UI" w:hAnsi="Segoe UI" w:cs="Segoe UI"/>
-          <w:b w:val="false"/>
-          <w:b w:val="false"/>
-          <w:bCs w:val="false"/>
-          <w:i/>
-          <w:i/>
-          <w:iCs/>
-        </w:rPr>
-      </w:pPr>
-      <w:r>
-        <w:rPr/>
-      </w:r>
-    </w:p>
-    <w:p>
-      <w:pPr>
-        <w:pStyle w:val="ListParagraph"/>
-        <w:numPr>
-          <w:ilvl w:val="0"/>
-          <w:numId w:val="0"/>
-        </w:numPr>
-        <w:ind w:left="720" w:hanging="0"/>
-        <w:rPr>
-          <w:i w:val="false"/>
-          <w:i w:val="false"/>
-          <w:iCs w:val="false"/>
-        </w:rPr>
-      </w:pPr>
-      <w:r>
-        <w:rPr>
-          <w:rFonts w:cs="Segoe UI" w:ascii="Segoe UI" w:hAnsi="Segoe UI"/>
-          <w:b w:val="false"/>
-          <w:bCs w:val="false"/>
-          <w:i w:val="false"/>
-          <w:iCs w:val="false"/>
-        </w:rPr>
-        <w:t xml:space="preserve">We feel that the original idea still exists, the application however has needed to evolve to match the current needs and environment of the childcare industry. There have been no major changes to the original idea that been made due to the changing needs and requirements. </w:t>
-      </w:r>
-    </w:p>
-    <w:p>
-      <w:pPr>
-        <w:pStyle w:val="Normal"/>
-        <w:ind w:left="360" w:hanging="0"/>
-        <w:rPr>
-          <w:rFonts w:ascii="Segoe UI" w:hAnsi="Segoe UI" w:cs="Segoe UI"/>
-          <w:i/>
-          <w:i/>
-          <w:iCs/>
-        </w:rPr>
-      </w:pPr>
-      <w:r>
-        <w:rPr>
-          <w:rFonts w:cs="Segoe UI" w:ascii="Segoe UI" w:hAnsi="Segoe UI"/>
-          <w:i/>
-          <w:iCs/>
-        </w:rPr>
-      </w:r>
-    </w:p>
-    <w:p>
-      <w:pPr>
-        <w:pStyle w:val="ListParagraph"/>
-        <w:numPr>
-          <w:ilvl w:val="0"/>
-          <w:numId w:val="3"/>
-        </w:numPr>
-        <w:rPr>
-          <w:rFonts w:ascii="Segoe UI" w:hAnsi="Segoe UI" w:cs="Segoe UI"/>
-          <w:b/>
-          <w:b/>
-          <w:bCs/>
-          <w:i/>
-          <w:i/>
-          <w:iCs/>
-        </w:rPr>
-      </w:pPr>
-      <w:r>
-        <w:rPr>
-          <w:rFonts w:cs="Segoe UI" w:ascii="Segoe UI" w:hAnsi="Segoe UI"/>
-          <w:b/>
-          <w:bCs/>
-          <w:i/>
-          <w:iCs/>
-        </w:rPr>
-        <w:t>Testing and QA process in Assignment 3</w:t>
-      </w:r>
-    </w:p>
-    <w:p>
-      <w:pPr>
-        <w:pStyle w:val="ListParagraph"/>
-        <w:rPr>
-          <w:rFonts w:ascii="Segoe UI" w:hAnsi="Segoe UI" w:cs="Segoe UI"/>
           <w:i/>
           <w:i/>
           <w:iCs/>
@@ -1892,7 +1955,7 @@
       <w:r>
         <w:rPr/>
         <w:drawing>
-          <wp:inline distT="0" distB="0" distL="0" distR="2540">
+          <wp:inline distT="0" distB="0" distL="0" distR="0">
             <wp:extent cx="5731510" cy="2422525"/>
             <wp:effectExtent l="0" t="0" r="0" b="0"/>
             <wp:docPr id="1" name="Picture 1" descr=""/>
@@ -2024,58 +2087,6 @@
         <w:pStyle w:val="Normal"/>
         <w:rPr>
           <w:rFonts w:ascii="Segoe UI" w:hAnsi="Segoe UI" w:cs="Segoe UI"/>
-        </w:rPr>
-      </w:pPr>
-      <w:r>
-        <w:rPr>
-          <w:rFonts w:cs="Segoe UI" w:ascii="Segoe UI" w:hAnsi="Segoe UI"/>
-        </w:rPr>
-      </w:r>
-    </w:p>
-    <w:p>
-      <w:pPr>
-        <w:pStyle w:val="Normal"/>
-        <w:rPr>
-          <w:rFonts w:ascii="Segoe UI" w:hAnsi="Segoe UI" w:cs="Segoe UI"/>
-        </w:rPr>
-      </w:pPr>
-      <w:r>
-        <w:rPr>
-          <w:rFonts w:cs="Segoe UI" w:ascii="Segoe UI" w:hAnsi="Segoe UI"/>
-        </w:rPr>
-      </w:r>
-    </w:p>
-    <w:p>
-      <w:pPr>
-        <w:pStyle w:val="Normal"/>
-        <w:rPr>
-          <w:rFonts w:ascii="Segoe UI" w:hAnsi="Segoe UI" w:cs="Segoe UI"/>
-        </w:rPr>
-      </w:pPr>
-      <w:r>
-        <w:rPr>
-          <w:rFonts w:cs="Segoe UI" w:ascii="Segoe UI" w:hAnsi="Segoe UI"/>
-        </w:rPr>
-      </w:r>
-    </w:p>
-    <w:p>
-      <w:pPr>
-        <w:pStyle w:val="Normal"/>
-        <w:rPr>
-          <w:rFonts w:ascii="Segoe UI" w:hAnsi="Segoe UI" w:cs="Segoe UI"/>
-        </w:rPr>
-      </w:pPr>
-      <w:r>
-        <w:rPr>
-          <w:rFonts w:cs="Segoe UI" w:ascii="Segoe UI" w:hAnsi="Segoe UI"/>
-        </w:rPr>
-      </w:r>
-    </w:p>
-    <w:p>
-      <w:pPr>
-        <w:pStyle w:val="Normal"/>
-        <w:rPr>
-          <w:rFonts w:ascii="Segoe UI" w:hAnsi="Segoe UI" w:cs="Segoe UI"/>
           <w:b/>
           <w:b/>
           <w:bCs/>
@@ -2101,6 +2112,27 @@
           <w:ilvl w:val="0"/>
           <w:numId w:val="3"/>
         </w:numPr>
+        <w:rPr/>
+      </w:pPr>
+      <w:r>
+        <w:rPr>
+          <w:rFonts w:cs="Segoe UI" w:ascii="Segoe UI" w:hAnsi="Segoe UI"/>
+          <w:b/>
+          <w:bCs/>
+          <w:i/>
+          <w:iCs/>
+        </w:rPr>
+        <w:t>Future plans and opportunities to improve application</w:t>
+      </w:r>
+    </w:p>
+    <w:p>
+      <w:pPr>
+        <w:pStyle w:val="ListParagraph"/>
+        <w:numPr>
+          <w:ilvl w:val="0"/>
+          <w:numId w:val="0"/>
+        </w:numPr>
+        <w:ind w:left="1440" w:hanging="0"/>
         <w:rPr>
           <w:rFonts w:ascii="Segoe UI" w:hAnsi="Segoe UI" w:cs="Segoe UI"/>
           <w:b/>
@@ -2112,14 +2144,7 @@
         </w:rPr>
       </w:pPr>
       <w:r>
-        <w:rPr>
-          <w:rFonts w:cs="Segoe UI" w:ascii="Segoe UI" w:hAnsi="Segoe UI"/>
-          <w:b/>
-          <w:bCs/>
-          <w:i/>
-          <w:iCs/>
-        </w:rPr>
-        <w:t>Future plans and opportunities to improve application</w:t>
+        <w:rPr/>
       </w:r>
     </w:p>
     <w:p>
@@ -2547,7 +2572,13 @@
         </w:rPr>
       </w:pPr>
       <w:r>
-        <w:rPr/>
+        <w:rPr>
+          <w:rFonts w:cs="Segoe UI" w:ascii="Segoe UI" w:hAnsi="Segoe UI"/>
+          <w:b/>
+          <w:bCs/>
+          <w:i/>
+          <w:iCs/>
+        </w:rPr>
       </w:r>
     </w:p>
     <w:p>
@@ -2593,20 +2624,20 @@
         </w:tblBorders>
         <w:tblCellMar>
           <w:top w:w="55" w:type="dxa"/>
-          <w:left w:w="54" w:type="dxa"/>
+          <w:left w:w="53" w:type="dxa"/>
           <w:bottom w:w="55" w:type="dxa"/>
           <w:right w:w="55" w:type="dxa"/>
         </w:tblCellMar>
       </w:tblPr>
       <w:tblGrid>
         <w:gridCol w:w="1980"/>
-        <w:gridCol w:w="7665"/>
+        <w:gridCol w:w="7664"/>
       </w:tblGrid>
       <w:tr>
         <w:trPr/>
         <w:tc>
           <w:tcPr>
-            <w:tcW w:w="9645" w:type="dxa"/>
+            <w:tcW w:w="9644" w:type="dxa"/>
             <w:gridSpan w:val="2"/>
             <w:tcBorders>
               <w:top w:val="single" w:sz="2" w:space="0" w:color="000000"/>
@@ -2631,25 +2662,7 @@
               <w:rPr>
                 <w:u w:val="single"/>
               </w:rPr>
-              <w:t xml:space="preserve">Windows or Linux Development </w:t>
-            </w:r>
-            <w:r>
-              <w:rPr>
-                <w:u w:val="single"/>
-              </w:rPr>
-              <w:t>E</w:t>
-            </w:r>
-            <w:r>
-              <w:rPr>
-                <w:u w:val="single"/>
-              </w:rPr>
-              <w:t>nvironment</w:t>
-            </w:r>
-            <w:r>
-              <w:rPr>
-                <w:u w:val="single"/>
-              </w:rPr>
-              <w:t>s</w:t>
+              <w:t>Windows or Linux Development Environments</w:t>
             </w:r>
           </w:p>
         </w:tc>
@@ -2660,9 +2673,12 @@
           <w:tcPr>
             <w:tcW w:w="1980" w:type="dxa"/>
             <w:tcBorders>
+              <w:top w:val="single" w:sz="2" w:space="0" w:color="000000"/>
               <w:left w:val="single" w:sz="2" w:space="0" w:color="000000"/>
               <w:bottom w:val="single" w:sz="2" w:space="0" w:color="000000"/>
+              <w:right w:val="single" w:sz="2" w:space="0" w:color="000000"/>
               <w:insideH w:val="single" w:sz="2" w:space="0" w:color="000000"/>
+              <w:insideV w:val="single" w:sz="2" w:space="0" w:color="000000"/>
             </w:tcBorders>
             <w:shd w:fill="B2B2B2" w:val="clear"/>
           </w:tcPr>
@@ -2690,8 +2706,9 @@
         </w:tc>
         <w:tc>
           <w:tcPr>
-            <w:tcW w:w="7665" w:type="dxa"/>
+            <w:tcW w:w="7664" w:type="dxa"/>
             <w:tcBorders>
+              <w:top w:val="single" w:sz="2" w:space="0" w:color="000000"/>
               <w:left w:val="single" w:sz="2" w:space="0" w:color="000000"/>
               <w:bottom w:val="single" w:sz="2" w:space="0" w:color="000000"/>
               <w:right w:val="single" w:sz="2" w:space="0" w:color="000000"/>
@@ -2720,16 +2737,7 @@
                 <w:color w:val="FFFFFF"/>
                 <w:u w:val="none"/>
               </w:rPr>
-              <w:t>Development License</w:t>
-            </w:r>
-            <w:r>
-              <w:rPr>
-                <w:i/>
-                <w:iCs/>
-                <w:color w:val="FFFFFF"/>
-                <w:u w:val="none"/>
-              </w:rPr>
-              <w:t xml:space="preserve"> Required</w:t>
+              <w:t>Development License Required</w:t>
             </w:r>
           </w:p>
         </w:tc>
@@ -2740,9 +2748,12 @@
           <w:tcPr>
             <w:tcW w:w="1980" w:type="dxa"/>
             <w:tcBorders>
+              <w:top w:val="single" w:sz="2" w:space="0" w:color="000000"/>
               <w:left w:val="single" w:sz="2" w:space="0" w:color="000000"/>
               <w:bottom w:val="single" w:sz="2" w:space="0" w:color="000000"/>
+              <w:right w:val="single" w:sz="2" w:space="0" w:color="000000"/>
               <w:insideH w:val="single" w:sz="2" w:space="0" w:color="000000"/>
+              <w:insideV w:val="single" w:sz="2" w:space="0" w:color="000000"/>
             </w:tcBorders>
             <w:shd w:fill="B2B2B2" w:val="clear"/>
           </w:tcPr>
@@ -2761,8 +2772,9 @@
         </w:tc>
         <w:tc>
           <w:tcPr>
-            <w:tcW w:w="7665" w:type="dxa"/>
+            <w:tcW w:w="7664" w:type="dxa"/>
             <w:tcBorders>
+              <w:top w:val="single" w:sz="2" w:space="0" w:color="000000"/>
               <w:left w:val="single" w:sz="2" w:space="0" w:color="000000"/>
               <w:bottom w:val="single" w:sz="2" w:space="0" w:color="000000"/>
               <w:right w:val="single" w:sz="2" w:space="0" w:color="000000"/>
@@ -2795,9 +2807,12 @@
           <w:tcPr>
             <w:tcW w:w="1980" w:type="dxa"/>
             <w:tcBorders>
+              <w:top w:val="single" w:sz="2" w:space="0" w:color="000000"/>
               <w:left w:val="single" w:sz="2" w:space="0" w:color="000000"/>
               <w:bottom w:val="single" w:sz="2" w:space="0" w:color="000000"/>
+              <w:right w:val="single" w:sz="2" w:space="0" w:color="000000"/>
               <w:insideH w:val="single" w:sz="2" w:space="0" w:color="000000"/>
+              <w:insideV w:val="single" w:sz="2" w:space="0" w:color="000000"/>
             </w:tcBorders>
             <w:shd w:fill="B2B2B2" w:val="clear"/>
           </w:tcPr>
@@ -2810,22 +2825,15 @@
             </w:pPr>
             <w:r>
               <w:rPr/>
-              <w:t xml:space="preserve">Java JDK </w:t>
-            </w:r>
-            <w:r>
-              <w:rPr/>
-              <w:t xml:space="preserve">13 &amp; </w:t>
-            </w:r>
-            <w:r>
-              <w:rPr/>
-              <w:t>14</w:t>
+              <w:t>Java JDK 13 &amp; 14</w:t>
             </w:r>
           </w:p>
         </w:tc>
         <w:tc>
           <w:tcPr>
-            <w:tcW w:w="7665" w:type="dxa"/>
+            <w:tcW w:w="7664" w:type="dxa"/>
             <w:tcBorders>
+              <w:top w:val="single" w:sz="2" w:space="0" w:color="000000"/>
               <w:left w:val="single" w:sz="2" w:space="0" w:color="000000"/>
               <w:bottom w:val="single" w:sz="2" w:space="0" w:color="000000"/>
               <w:right w:val="single" w:sz="2" w:space="0" w:color="000000"/>
@@ -2858,9 +2866,12 @@
           <w:tcPr>
             <w:tcW w:w="1980" w:type="dxa"/>
             <w:tcBorders>
+              <w:top w:val="single" w:sz="2" w:space="0" w:color="000000"/>
               <w:left w:val="single" w:sz="2" w:space="0" w:color="000000"/>
               <w:bottom w:val="single" w:sz="2" w:space="0" w:color="000000"/>
+              <w:right w:val="single" w:sz="2" w:space="0" w:color="000000"/>
               <w:insideH w:val="single" w:sz="2" w:space="0" w:color="000000"/>
+              <w:insideV w:val="single" w:sz="2" w:space="0" w:color="000000"/>
             </w:tcBorders>
             <w:shd w:fill="B2B2B2" w:val="clear"/>
           </w:tcPr>
@@ -2879,8 +2890,9 @@
         </w:tc>
         <w:tc>
           <w:tcPr>
-            <w:tcW w:w="7665" w:type="dxa"/>
+            <w:tcW w:w="7664" w:type="dxa"/>
             <w:tcBorders>
+              <w:top w:val="single" w:sz="2" w:space="0" w:color="000000"/>
               <w:left w:val="single" w:sz="2" w:space="0" w:color="000000"/>
               <w:bottom w:val="single" w:sz="2" w:space="0" w:color="000000"/>
               <w:right w:val="single" w:sz="2" w:space="0" w:color="000000"/>
@@ -2913,9 +2925,12 @@
           <w:tcPr>
             <w:tcW w:w="1980" w:type="dxa"/>
             <w:tcBorders>
+              <w:top w:val="single" w:sz="2" w:space="0" w:color="000000"/>
               <w:left w:val="single" w:sz="2" w:space="0" w:color="000000"/>
               <w:bottom w:val="single" w:sz="2" w:space="0" w:color="000000"/>
+              <w:right w:val="single" w:sz="2" w:space="0" w:color="000000"/>
               <w:insideH w:val="single" w:sz="2" w:space="0" w:color="000000"/>
+              <w:insideV w:val="single" w:sz="2" w:space="0" w:color="000000"/>
             </w:tcBorders>
             <w:shd w:fill="B2B2B2" w:val="clear"/>
           </w:tcPr>
@@ -2934,8 +2949,9 @@
         </w:tc>
         <w:tc>
           <w:tcPr>
-            <w:tcW w:w="7665" w:type="dxa"/>
+            <w:tcW w:w="7664" w:type="dxa"/>
             <w:tcBorders>
+              <w:top w:val="single" w:sz="2" w:space="0" w:color="000000"/>
               <w:left w:val="single" w:sz="2" w:space="0" w:color="000000"/>
               <w:bottom w:val="single" w:sz="2" w:space="0" w:color="000000"/>
               <w:right w:val="single" w:sz="2" w:space="0" w:color="000000"/>
@@ -2968,9 +2984,12 @@
           <w:tcPr>
             <w:tcW w:w="1980" w:type="dxa"/>
             <w:tcBorders>
+              <w:top w:val="single" w:sz="2" w:space="0" w:color="000000"/>
               <w:left w:val="single" w:sz="2" w:space="0" w:color="000000"/>
               <w:bottom w:val="single" w:sz="2" w:space="0" w:color="000000"/>
+              <w:right w:val="single" w:sz="2" w:space="0" w:color="000000"/>
               <w:insideH w:val="single" w:sz="2" w:space="0" w:color="000000"/>
+              <w:insideV w:val="single" w:sz="2" w:space="0" w:color="000000"/>
             </w:tcBorders>
             <w:shd w:fill="B2B2B2" w:val="clear"/>
           </w:tcPr>
@@ -2989,8 +3008,9 @@
         </w:tc>
         <w:tc>
           <w:tcPr>
-            <w:tcW w:w="7665" w:type="dxa"/>
+            <w:tcW w:w="7664" w:type="dxa"/>
             <w:tcBorders>
+              <w:top w:val="single" w:sz="2" w:space="0" w:color="000000"/>
               <w:left w:val="single" w:sz="2" w:space="0" w:color="000000"/>
               <w:bottom w:val="single" w:sz="2" w:space="0" w:color="000000"/>
               <w:right w:val="single" w:sz="2" w:space="0" w:color="000000"/>
@@ -3023,9 +3043,12 @@
           <w:tcPr>
             <w:tcW w:w="1980" w:type="dxa"/>
             <w:tcBorders>
+              <w:top w:val="single" w:sz="2" w:space="0" w:color="000000"/>
               <w:left w:val="single" w:sz="2" w:space="0" w:color="000000"/>
               <w:bottom w:val="single" w:sz="2" w:space="0" w:color="000000"/>
+              <w:right w:val="single" w:sz="2" w:space="0" w:color="000000"/>
               <w:insideH w:val="single" w:sz="2" w:space="0" w:color="000000"/>
+              <w:insideV w:val="single" w:sz="2" w:space="0" w:color="000000"/>
             </w:tcBorders>
             <w:shd w:fill="B2B2B2" w:val="clear"/>
           </w:tcPr>
@@ -3044,8 +3067,9 @@
         </w:tc>
         <w:tc>
           <w:tcPr>
-            <w:tcW w:w="7665" w:type="dxa"/>
+            <w:tcW w:w="7664" w:type="dxa"/>
             <w:tcBorders>
+              <w:top w:val="single" w:sz="2" w:space="0" w:color="000000"/>
               <w:left w:val="single" w:sz="2" w:space="0" w:color="000000"/>
               <w:bottom w:val="single" w:sz="2" w:space="0" w:color="000000"/>
               <w:right w:val="single" w:sz="2" w:space="0" w:color="000000"/>
@@ -3078,9 +3102,12 @@
           <w:tcPr>
             <w:tcW w:w="1980" w:type="dxa"/>
             <w:tcBorders>
+              <w:top w:val="single" w:sz="2" w:space="0" w:color="000000"/>
               <w:left w:val="single" w:sz="2" w:space="0" w:color="000000"/>
               <w:bottom w:val="single" w:sz="2" w:space="0" w:color="000000"/>
+              <w:right w:val="single" w:sz="2" w:space="0" w:color="000000"/>
               <w:insideH w:val="single" w:sz="2" w:space="0" w:color="000000"/>
+              <w:insideV w:val="single" w:sz="2" w:space="0" w:color="000000"/>
             </w:tcBorders>
             <w:shd w:fill="B2B2B2" w:val="clear"/>
           </w:tcPr>
@@ -3099,8 +3126,9 @@
         </w:tc>
         <w:tc>
           <w:tcPr>
-            <w:tcW w:w="7665" w:type="dxa"/>
+            <w:tcW w:w="7664" w:type="dxa"/>
             <w:tcBorders>
+              <w:top w:val="single" w:sz="2" w:space="0" w:color="000000"/>
               <w:left w:val="single" w:sz="2" w:space="0" w:color="000000"/>
               <w:bottom w:val="single" w:sz="2" w:space="0" w:color="000000"/>
               <w:right w:val="single" w:sz="2" w:space="0" w:color="000000"/>
@@ -3133,9 +3161,12 @@
           <w:tcPr>
             <w:tcW w:w="1980" w:type="dxa"/>
             <w:tcBorders>
+              <w:top w:val="single" w:sz="2" w:space="0" w:color="000000"/>
               <w:left w:val="single" w:sz="2" w:space="0" w:color="000000"/>
               <w:bottom w:val="single" w:sz="2" w:space="0" w:color="000000"/>
+              <w:right w:val="single" w:sz="2" w:space="0" w:color="000000"/>
               <w:insideH w:val="single" w:sz="2" w:space="0" w:color="000000"/>
+              <w:insideV w:val="single" w:sz="2" w:space="0" w:color="000000"/>
             </w:tcBorders>
             <w:shd w:fill="B2B2B2" w:val="clear"/>
           </w:tcPr>
@@ -3154,8 +3185,9 @@
         </w:tc>
         <w:tc>
           <w:tcPr>
-            <w:tcW w:w="7665" w:type="dxa"/>
+            <w:tcW w:w="7664" w:type="dxa"/>
             <w:tcBorders>
+              <w:top w:val="single" w:sz="2" w:space="0" w:color="000000"/>
               <w:left w:val="single" w:sz="2" w:space="0" w:color="000000"/>
               <w:bottom w:val="single" w:sz="2" w:space="0" w:color="000000"/>
               <w:right w:val="single" w:sz="2" w:space="0" w:color="000000"/>
@@ -3188,9 +3220,12 @@
           <w:tcPr>
             <w:tcW w:w="1980" w:type="dxa"/>
             <w:tcBorders>
+              <w:top w:val="single" w:sz="2" w:space="0" w:color="000000"/>
               <w:left w:val="single" w:sz="2" w:space="0" w:color="000000"/>
               <w:bottom w:val="single" w:sz="2" w:space="0" w:color="000000"/>
+              <w:right w:val="single" w:sz="2" w:space="0" w:color="000000"/>
               <w:insideH w:val="single" w:sz="2" w:space="0" w:color="000000"/>
+              <w:insideV w:val="single" w:sz="2" w:space="0" w:color="000000"/>
             </w:tcBorders>
             <w:shd w:fill="B2B2B2" w:val="clear"/>
           </w:tcPr>
@@ -3209,8 +3244,9 @@
         </w:tc>
         <w:tc>
           <w:tcPr>
-            <w:tcW w:w="7665" w:type="dxa"/>
+            <w:tcW w:w="7664" w:type="dxa"/>
             <w:tcBorders>
+              <w:top w:val="single" w:sz="2" w:space="0" w:color="000000"/>
               <w:left w:val="single" w:sz="2" w:space="0" w:color="000000"/>
               <w:bottom w:val="single" w:sz="2" w:space="0" w:color="000000"/>
               <w:right w:val="single" w:sz="2" w:space="0" w:color="000000"/>
@@ -3280,20 +3316,20 @@
         </w:tblBorders>
         <w:tblCellMar>
           <w:top w:w="55" w:type="dxa"/>
-          <w:left w:w="54" w:type="dxa"/>
+          <w:left w:w="53" w:type="dxa"/>
           <w:bottom w:w="55" w:type="dxa"/>
           <w:right w:w="55" w:type="dxa"/>
         </w:tblCellMar>
       </w:tblPr>
       <w:tblGrid>
         <w:gridCol w:w="1980"/>
-        <w:gridCol w:w="7665"/>
+        <w:gridCol w:w="7664"/>
       </w:tblGrid>
       <w:tr>
         <w:trPr/>
         <w:tc>
           <w:tcPr>
-            <w:tcW w:w="9645" w:type="dxa"/>
+            <w:tcW w:w="9644" w:type="dxa"/>
             <w:gridSpan w:val="2"/>
             <w:tcBorders>
               <w:top w:val="single" w:sz="2" w:space="0" w:color="000000"/>
@@ -3329,9 +3365,12 @@
           <w:tcPr>
             <w:tcW w:w="1980" w:type="dxa"/>
             <w:tcBorders>
+              <w:top w:val="single" w:sz="2" w:space="0" w:color="000000"/>
               <w:left w:val="single" w:sz="2" w:space="0" w:color="000000"/>
               <w:bottom w:val="single" w:sz="2" w:space="0" w:color="000000"/>
+              <w:right w:val="single" w:sz="2" w:space="0" w:color="000000"/>
               <w:insideH w:val="single" w:sz="2" w:space="0" w:color="000000"/>
+              <w:insideV w:val="single" w:sz="2" w:space="0" w:color="000000"/>
             </w:tcBorders>
             <w:shd w:fill="B2B2B2" w:val="clear"/>
           </w:tcPr>
@@ -3359,8 +3398,9 @@
         </w:tc>
         <w:tc>
           <w:tcPr>
-            <w:tcW w:w="7665" w:type="dxa"/>
+            <w:tcW w:w="7664" w:type="dxa"/>
             <w:tcBorders>
+              <w:top w:val="single" w:sz="2" w:space="0" w:color="000000"/>
               <w:left w:val="single" w:sz="2" w:space="0" w:color="000000"/>
               <w:bottom w:val="single" w:sz="2" w:space="0" w:color="000000"/>
               <w:right w:val="single" w:sz="2" w:space="0" w:color="000000"/>
@@ -3400,9 +3440,12 @@
           <w:tcPr>
             <w:tcW w:w="1980" w:type="dxa"/>
             <w:tcBorders>
+              <w:top w:val="single" w:sz="2" w:space="0" w:color="000000"/>
               <w:left w:val="single" w:sz="2" w:space="0" w:color="000000"/>
               <w:bottom w:val="single" w:sz="2" w:space="0" w:color="000000"/>
+              <w:right w:val="single" w:sz="2" w:space="0" w:color="000000"/>
               <w:insideH w:val="single" w:sz="2" w:space="0" w:color="000000"/>
+              <w:insideV w:val="single" w:sz="2" w:space="0" w:color="000000"/>
             </w:tcBorders>
             <w:shd w:fill="B2B2B2" w:val="clear"/>
           </w:tcPr>
@@ -3415,22 +3458,15 @@
             </w:pPr>
             <w:r>
               <w:rPr/>
-              <w:t>M</w:t>
-            </w:r>
-            <w:r>
-              <w:rPr/>
-              <w:t>S</w:t>
-            </w:r>
-            <w:r>
-              <w:rPr/>
-              <w:t xml:space="preserve"> Win10</w:t>
+              <w:t>MS Win10</w:t>
             </w:r>
           </w:p>
         </w:tc>
         <w:tc>
           <w:tcPr>
-            <w:tcW w:w="7665" w:type="dxa"/>
+            <w:tcW w:w="7664" w:type="dxa"/>
             <w:tcBorders>
+              <w:top w:val="single" w:sz="2" w:space="0" w:color="000000"/>
               <w:left w:val="single" w:sz="2" w:space="0" w:color="000000"/>
               <w:bottom w:val="single" w:sz="2" w:space="0" w:color="000000"/>
               <w:right w:val="single" w:sz="2" w:space="0" w:color="000000"/>
@@ -3465,9 +3501,12 @@
           <w:tcPr>
             <w:tcW w:w="1980" w:type="dxa"/>
             <w:tcBorders>
+              <w:top w:val="single" w:sz="2" w:space="0" w:color="000000"/>
               <w:left w:val="single" w:sz="2" w:space="0" w:color="000000"/>
               <w:bottom w:val="single" w:sz="2" w:space="0" w:color="000000"/>
+              <w:right w:val="single" w:sz="2" w:space="0" w:color="000000"/>
               <w:insideH w:val="single" w:sz="2" w:space="0" w:color="000000"/>
+              <w:insideV w:val="single" w:sz="2" w:space="0" w:color="000000"/>
             </w:tcBorders>
             <w:shd w:fill="B2B2B2" w:val="clear"/>
           </w:tcPr>
@@ -3486,8 +3525,9 @@
         </w:tc>
         <w:tc>
           <w:tcPr>
-            <w:tcW w:w="7665" w:type="dxa"/>
+            <w:tcW w:w="7664" w:type="dxa"/>
             <w:tcBorders>
+              <w:top w:val="single" w:sz="2" w:space="0" w:color="000000"/>
               <w:left w:val="single" w:sz="2" w:space="0" w:color="000000"/>
               <w:bottom w:val="single" w:sz="2" w:space="0" w:color="000000"/>
               <w:right w:val="single" w:sz="2" w:space="0" w:color="000000"/>
@@ -3563,20 +3603,20 @@
         </w:tblBorders>
         <w:tblCellMar>
           <w:top w:w="55" w:type="dxa"/>
-          <w:left w:w="54" w:type="dxa"/>
+          <w:left w:w="53" w:type="dxa"/>
           <w:bottom w:w="55" w:type="dxa"/>
           <w:right w:w="55" w:type="dxa"/>
         </w:tblCellMar>
       </w:tblPr>
       <w:tblGrid>
         <w:gridCol w:w="1980"/>
-        <w:gridCol w:w="7665"/>
+        <w:gridCol w:w="7664"/>
       </w:tblGrid>
       <w:tr>
         <w:trPr/>
         <w:tc>
           <w:tcPr>
-            <w:tcW w:w="9645" w:type="dxa"/>
+            <w:tcW w:w="9644" w:type="dxa"/>
             <w:gridSpan w:val="2"/>
             <w:tcBorders>
               <w:top w:val="single" w:sz="2" w:space="0" w:color="000000"/>
@@ -3612,9 +3652,12 @@
           <w:tcPr>
             <w:tcW w:w="1980" w:type="dxa"/>
             <w:tcBorders>
+              <w:top w:val="single" w:sz="2" w:space="0" w:color="000000"/>
               <w:left w:val="single" w:sz="2" w:space="0" w:color="000000"/>
               <w:bottom w:val="single" w:sz="2" w:space="0" w:color="000000"/>
+              <w:right w:val="single" w:sz="2" w:space="0" w:color="000000"/>
               <w:insideH w:val="single" w:sz="2" w:space="0" w:color="000000"/>
+              <w:insideV w:val="single" w:sz="2" w:space="0" w:color="000000"/>
             </w:tcBorders>
             <w:shd w:fill="B2B2B2" w:val="clear"/>
           </w:tcPr>
@@ -3642,8 +3685,9 @@
         </w:tc>
         <w:tc>
           <w:tcPr>
-            <w:tcW w:w="7665" w:type="dxa"/>
+            <w:tcW w:w="7664" w:type="dxa"/>
             <w:tcBorders>
+              <w:top w:val="single" w:sz="2" w:space="0" w:color="000000"/>
               <w:left w:val="single" w:sz="2" w:space="0" w:color="000000"/>
               <w:bottom w:val="single" w:sz="2" w:space="0" w:color="000000"/>
               <w:right w:val="single" w:sz="2" w:space="0" w:color="000000"/>
@@ -3683,9 +3727,12 @@
           <w:tcPr>
             <w:tcW w:w="1980" w:type="dxa"/>
             <w:tcBorders>
+              <w:top w:val="single" w:sz="2" w:space="0" w:color="000000"/>
               <w:left w:val="single" w:sz="2" w:space="0" w:color="000000"/>
               <w:bottom w:val="single" w:sz="2" w:space="0" w:color="000000"/>
+              <w:right w:val="single" w:sz="2" w:space="0" w:color="000000"/>
               <w:insideH w:val="single" w:sz="2" w:space="0" w:color="000000"/>
+              <w:insideV w:val="single" w:sz="2" w:space="0" w:color="000000"/>
             </w:tcBorders>
             <w:shd w:fill="B2B2B2" w:val="clear"/>
           </w:tcPr>
@@ -3704,8 +3751,9 @@
         </w:tc>
         <w:tc>
           <w:tcPr>
-            <w:tcW w:w="7665" w:type="dxa"/>
+            <w:tcW w:w="7664" w:type="dxa"/>
             <w:tcBorders>
+              <w:top w:val="single" w:sz="2" w:space="0" w:color="000000"/>
               <w:left w:val="single" w:sz="2" w:space="0" w:color="000000"/>
               <w:bottom w:val="single" w:sz="2" w:space="0" w:color="000000"/>
               <w:right w:val="single" w:sz="2" w:space="0" w:color="000000"/>
@@ -3738,9 +3786,12 @@
           <w:tcPr>
             <w:tcW w:w="1980" w:type="dxa"/>
             <w:tcBorders>
+              <w:top w:val="single" w:sz="2" w:space="0" w:color="000000"/>
               <w:left w:val="single" w:sz="2" w:space="0" w:color="000000"/>
               <w:bottom w:val="single" w:sz="2" w:space="0" w:color="000000"/>
+              <w:right w:val="single" w:sz="2" w:space="0" w:color="000000"/>
               <w:insideH w:val="single" w:sz="2" w:space="0" w:color="000000"/>
+              <w:insideV w:val="single" w:sz="2" w:space="0" w:color="000000"/>
             </w:tcBorders>
             <w:shd w:fill="B2B2B2" w:val="clear"/>
           </w:tcPr>
@@ -3759,8 +3810,9 @@
         </w:tc>
         <w:tc>
           <w:tcPr>
-            <w:tcW w:w="7665" w:type="dxa"/>
+            <w:tcW w:w="7664" w:type="dxa"/>
             <w:tcBorders>
+              <w:top w:val="single" w:sz="2" w:space="0" w:color="000000"/>
               <w:left w:val="single" w:sz="2" w:space="0" w:color="000000"/>
               <w:bottom w:val="single" w:sz="2" w:space="0" w:color="000000"/>
               <w:right w:val="single" w:sz="2" w:space="0" w:color="000000"/>
@@ -3793,9 +3845,12 @@
           <w:tcPr>
             <w:tcW w:w="1980" w:type="dxa"/>
             <w:tcBorders>
+              <w:top w:val="single" w:sz="2" w:space="0" w:color="000000"/>
               <w:left w:val="single" w:sz="2" w:space="0" w:color="000000"/>
               <w:bottom w:val="single" w:sz="2" w:space="0" w:color="000000"/>
+              <w:right w:val="single" w:sz="2" w:space="0" w:color="000000"/>
               <w:insideH w:val="single" w:sz="2" w:space="0" w:color="000000"/>
+              <w:insideV w:val="single" w:sz="2" w:space="0" w:color="000000"/>
             </w:tcBorders>
             <w:shd w:fill="B2B2B2" w:val="clear"/>
           </w:tcPr>
@@ -3814,8 +3869,9 @@
         </w:tc>
         <w:tc>
           <w:tcPr>
-            <w:tcW w:w="7665" w:type="dxa"/>
+            <w:tcW w:w="7664" w:type="dxa"/>
             <w:tcBorders>
+              <w:top w:val="single" w:sz="2" w:space="0" w:color="000000"/>
               <w:left w:val="single" w:sz="2" w:space="0" w:color="000000"/>
               <w:bottom w:val="single" w:sz="2" w:space="0" w:color="000000"/>
               <w:right w:val="single" w:sz="2" w:space="0" w:color="000000"/>
@@ -3848,9 +3904,12 @@
           <w:tcPr>
             <w:tcW w:w="1980" w:type="dxa"/>
             <w:tcBorders>
+              <w:top w:val="single" w:sz="2" w:space="0" w:color="000000"/>
               <w:left w:val="single" w:sz="2" w:space="0" w:color="000000"/>
               <w:bottom w:val="single" w:sz="2" w:space="0" w:color="000000"/>
+              <w:right w:val="single" w:sz="2" w:space="0" w:color="000000"/>
               <w:insideH w:val="single" w:sz="2" w:space="0" w:color="000000"/>
+              <w:insideV w:val="single" w:sz="2" w:space="0" w:color="000000"/>
             </w:tcBorders>
             <w:shd w:fill="B2B2B2" w:val="clear"/>
           </w:tcPr>
@@ -3869,8 +3928,9 @@
         </w:tc>
         <w:tc>
           <w:tcPr>
-            <w:tcW w:w="7665" w:type="dxa"/>
+            <w:tcW w:w="7664" w:type="dxa"/>
             <w:tcBorders>
+              <w:top w:val="single" w:sz="2" w:space="0" w:color="000000"/>
               <w:left w:val="single" w:sz="2" w:space="0" w:color="000000"/>
               <w:bottom w:val="single" w:sz="2" w:space="0" w:color="000000"/>
               <w:right w:val="single" w:sz="2" w:space="0" w:color="000000"/>
@@ -3903,9 +3963,12 @@
           <w:tcPr>
             <w:tcW w:w="1980" w:type="dxa"/>
             <w:tcBorders>
+              <w:top w:val="single" w:sz="2" w:space="0" w:color="000000"/>
               <w:left w:val="single" w:sz="2" w:space="0" w:color="000000"/>
               <w:bottom w:val="single" w:sz="2" w:space="0" w:color="000000"/>
+              <w:right w:val="single" w:sz="2" w:space="0" w:color="000000"/>
               <w:insideH w:val="single" w:sz="2" w:space="0" w:color="000000"/>
+              <w:insideV w:val="single" w:sz="2" w:space="0" w:color="000000"/>
             </w:tcBorders>
             <w:shd w:fill="B2B2B2" w:val="clear"/>
           </w:tcPr>
@@ -3924,8 +3987,9 @@
         </w:tc>
         <w:tc>
           <w:tcPr>
-            <w:tcW w:w="7665" w:type="dxa"/>
+            <w:tcW w:w="7664" w:type="dxa"/>
             <w:tcBorders>
+              <w:top w:val="single" w:sz="2" w:space="0" w:color="000000"/>
               <w:left w:val="single" w:sz="2" w:space="0" w:color="000000"/>
               <w:bottom w:val="single" w:sz="2" w:space="0" w:color="000000"/>
               <w:right w:val="single" w:sz="2" w:space="0" w:color="000000"/>
@@ -3958,9 +4022,12 @@
           <w:tcPr>
             <w:tcW w:w="1980" w:type="dxa"/>
             <w:tcBorders>
+              <w:top w:val="single" w:sz="2" w:space="0" w:color="000000"/>
               <w:left w:val="single" w:sz="2" w:space="0" w:color="000000"/>
               <w:bottom w:val="single" w:sz="2" w:space="0" w:color="000000"/>
+              <w:right w:val="single" w:sz="2" w:space="0" w:color="000000"/>
               <w:insideH w:val="single" w:sz="2" w:space="0" w:color="000000"/>
+              <w:insideV w:val="single" w:sz="2" w:space="0" w:color="000000"/>
             </w:tcBorders>
             <w:shd w:fill="B2B2B2" w:val="clear"/>
           </w:tcPr>
@@ -3979,8 +4046,9 @@
         </w:tc>
         <w:tc>
           <w:tcPr>
-            <w:tcW w:w="7665" w:type="dxa"/>
+            <w:tcW w:w="7664" w:type="dxa"/>
             <w:tcBorders>
+              <w:top w:val="single" w:sz="2" w:space="0" w:color="000000"/>
               <w:left w:val="single" w:sz="2" w:space="0" w:color="000000"/>
               <w:bottom w:val="single" w:sz="2" w:space="0" w:color="000000"/>
               <w:right w:val="single" w:sz="2" w:space="0" w:color="000000"/>
@@ -4050,20 +4118,20 @@
         </w:tblBorders>
         <w:tblCellMar>
           <w:top w:w="55" w:type="dxa"/>
-          <w:left w:w="54" w:type="dxa"/>
+          <w:left w:w="53" w:type="dxa"/>
           <w:bottom w:w="55" w:type="dxa"/>
           <w:right w:w="55" w:type="dxa"/>
         </w:tblCellMar>
       </w:tblPr>
       <w:tblGrid>
         <w:gridCol w:w="4512"/>
-        <w:gridCol w:w="4514"/>
+        <w:gridCol w:w="4513"/>
       </w:tblGrid>
       <w:tr>
         <w:trPr/>
         <w:tc>
           <w:tcPr>
-            <w:tcW w:w="9026" w:type="dxa"/>
+            <w:tcW w:w="9025" w:type="dxa"/>
             <w:gridSpan w:val="2"/>
             <w:tcBorders>
               <w:top w:val="single" w:sz="2" w:space="0" w:color="000000"/>
@@ -4088,13 +4156,7 @@
               <w:rPr>
                 <w:u w:val="single"/>
               </w:rPr>
-              <w:t xml:space="preserve">Hardware </w:t>
-            </w:r>
-            <w:r>
-              <w:rPr>
-                <w:u w:val="single"/>
-              </w:rPr>
-              <w:t>Required for Development and Deployment</w:t>
+              <w:t>Hardware Required for Development and Deployment</w:t>
             </w:r>
           </w:p>
         </w:tc>
@@ -4105,38 +4167,7 @@
           <w:tcPr>
             <w:tcW w:w="4512" w:type="dxa"/>
             <w:tcBorders>
-              <w:left w:val="single" w:sz="2" w:space="0" w:color="000000"/>
-              <w:bottom w:val="single" w:sz="2" w:space="0" w:color="000000"/>
-              <w:insideH w:val="single" w:sz="2" w:space="0" w:color="000000"/>
-            </w:tcBorders>
-            <w:shd w:fill="5565AF" w:val="clear"/>
-          </w:tcPr>
-          <w:p>
-            <w:pPr>
-              <w:pStyle w:val="TableContents"/>
-              <w:spacing w:before="0" w:after="160"/>
-              <w:jc w:val="center"/>
-              <w:rPr>
-                <w:i/>
-                <w:i/>
-                <w:iCs/>
-                <w:color w:val="FFFFFF"/>
-              </w:rPr>
-            </w:pPr>
-            <w:r>
-              <w:rPr>
-                <w:i/>
-                <w:iCs/>
-                <w:color w:val="FFFFFF"/>
-              </w:rPr>
-              <w:t>Development</w:t>
-            </w:r>
-          </w:p>
-        </w:tc>
-        <w:tc>
-          <w:tcPr>
-            <w:tcW w:w="4514" w:type="dxa"/>
-            <w:tcBorders>
+              <w:top w:val="single" w:sz="2" w:space="0" w:color="000000"/>
               <w:left w:val="single" w:sz="2" w:space="0" w:color="000000"/>
               <w:bottom w:val="single" w:sz="2" w:space="0" w:color="000000"/>
               <w:right w:val="single" w:sz="2" w:space="0" w:color="000000"/>
@@ -4163,6 +4194,41 @@
                 <w:iCs/>
                 <w:color w:val="FFFFFF"/>
               </w:rPr>
+              <w:t>Development</w:t>
+            </w:r>
+          </w:p>
+        </w:tc>
+        <w:tc>
+          <w:tcPr>
+            <w:tcW w:w="4513" w:type="dxa"/>
+            <w:tcBorders>
+              <w:top w:val="single" w:sz="2" w:space="0" w:color="000000"/>
+              <w:left w:val="single" w:sz="2" w:space="0" w:color="000000"/>
+              <w:bottom w:val="single" w:sz="2" w:space="0" w:color="000000"/>
+              <w:right w:val="single" w:sz="2" w:space="0" w:color="000000"/>
+              <w:insideH w:val="single" w:sz="2" w:space="0" w:color="000000"/>
+              <w:insideV w:val="single" w:sz="2" w:space="0" w:color="000000"/>
+            </w:tcBorders>
+            <w:shd w:fill="5565AF" w:val="clear"/>
+          </w:tcPr>
+          <w:p>
+            <w:pPr>
+              <w:pStyle w:val="TableContents"/>
+              <w:spacing w:before="0" w:after="160"/>
+              <w:jc w:val="center"/>
+              <w:rPr>
+                <w:i/>
+                <w:i/>
+                <w:iCs/>
+                <w:color w:val="FFFFFF"/>
+              </w:rPr>
+            </w:pPr>
+            <w:r>
+              <w:rPr>
+                <w:i/>
+                <w:iCs/>
+                <w:color w:val="FFFFFF"/>
+              </w:rPr>
               <w:t>Deployment</w:t>
             </w:r>
           </w:p>
@@ -4174,9 +4240,12 @@
           <w:tcPr>
             <w:tcW w:w="4512" w:type="dxa"/>
             <w:tcBorders>
+              <w:top w:val="single" w:sz="2" w:space="0" w:color="000000"/>
               <w:left w:val="single" w:sz="2" w:space="0" w:color="000000"/>
               <w:bottom w:val="single" w:sz="2" w:space="0" w:color="000000"/>
+              <w:right w:val="single" w:sz="2" w:space="0" w:color="000000"/>
               <w:insideH w:val="single" w:sz="2" w:space="0" w:color="000000"/>
+              <w:insideV w:val="single" w:sz="2" w:space="0" w:color="000000"/>
             </w:tcBorders>
             <w:shd w:fill="B2B2B2" w:val="clear"/>
           </w:tcPr>
@@ -4194,8 +4263,9 @@
         </w:tc>
         <w:tc>
           <w:tcPr>
-            <w:tcW w:w="4514" w:type="dxa"/>
+            <w:tcW w:w="4513" w:type="dxa"/>
             <w:tcBorders>
+              <w:top w:val="single" w:sz="2" w:space="0" w:color="000000"/>
               <w:left w:val="single" w:sz="2" w:space="0" w:color="000000"/>
               <w:bottom w:val="single" w:sz="2" w:space="0" w:color="000000"/>
               <w:right w:val="single" w:sz="2" w:space="0" w:color="000000"/>
@@ -4223,9 +4293,12 @@
           <w:tcPr>
             <w:tcW w:w="4512" w:type="dxa"/>
             <w:tcBorders>
+              <w:top w:val="single" w:sz="2" w:space="0" w:color="000000"/>
               <w:left w:val="single" w:sz="2" w:space="0" w:color="000000"/>
               <w:bottom w:val="single" w:sz="2" w:space="0" w:color="000000"/>
+              <w:right w:val="single" w:sz="2" w:space="0" w:color="000000"/>
               <w:insideH w:val="single" w:sz="2" w:space="0" w:color="000000"/>
+              <w:insideV w:val="single" w:sz="2" w:space="0" w:color="000000"/>
             </w:tcBorders>
             <w:shd w:fill="B2B2B2" w:val="clear"/>
           </w:tcPr>
@@ -4243,8 +4316,9 @@
         </w:tc>
         <w:tc>
           <w:tcPr>
-            <w:tcW w:w="4514" w:type="dxa"/>
+            <w:tcW w:w="4513" w:type="dxa"/>
             <w:tcBorders>
+              <w:top w:val="single" w:sz="2" w:space="0" w:color="000000"/>
               <w:left w:val="single" w:sz="2" w:space="0" w:color="000000"/>
               <w:bottom w:val="single" w:sz="2" w:space="0" w:color="000000"/>
               <w:right w:val="single" w:sz="2" w:space="0" w:color="000000"/>
@@ -7707,7 +7781,10 @@
         </w:rPr>
       </w:pPr>
       <w:r>
-        <w:rPr/>
+        <w:rPr>
+          <w:sz w:val="22"/>
+          <w:szCs w:val="22"/>
+        </w:rPr>
       </w:r>
     </w:p>
     <w:p>
@@ -7910,7 +7987,7 @@
       <w:r>
         <w:rPr/>
         <w:drawing>
-          <wp:inline distT="0" distB="0" distL="0" distR="6350">
+          <wp:inline distT="0" distB="0" distL="0" distR="0">
             <wp:extent cx="6261100" cy="3322955"/>
             <wp:effectExtent l="0" t="0" r="0" b="0"/>
             <wp:docPr id="2" name="Picture 5" descr=""/>
@@ -7994,7 +8071,7 @@
       <w:r>
         <w:rPr/>
         <w:drawing>
-          <wp:inline distT="0" distB="0" distL="0" distR="2540">
+          <wp:inline distT="0" distB="0" distL="0" distR="0">
             <wp:extent cx="5731510" cy="3284855"/>
             <wp:effectExtent l="0" t="0" r="0" b="0"/>
             <wp:docPr id="3" name="Picture 3" descr=""/>
@@ -8419,6 +8496,8 @@
       </w:pPr>
       <w:rPr>
         <w:rFonts w:ascii="Symbol" w:hAnsi="Symbol" w:cs="Symbol" w:hint="default"/>
+        <w:sz w:val="22"/>
+        <w:rFonts w:cs="Symbol"/>
       </w:rPr>
     </w:lvl>
     <w:lvl w:ilvl="1">
@@ -8444,6 +8523,7 @@
       </w:pPr>
       <w:rPr>
         <w:rFonts w:ascii="Wingdings" w:hAnsi="Wingdings" w:cs="Wingdings" w:hint="default"/>
+        <w:rFonts w:cs="Wingdings"/>
       </w:rPr>
     </w:lvl>
     <w:lvl w:ilvl="3">
@@ -8456,6 +8536,7 @@
       </w:pPr>
       <w:rPr>
         <w:rFonts w:ascii="Symbol" w:hAnsi="Symbol" w:cs="Symbol" w:hint="default"/>
+        <w:rFonts w:cs="Symbol"/>
       </w:rPr>
     </w:lvl>
     <w:lvl w:ilvl="4">
@@ -8481,6 +8562,7 @@
       </w:pPr>
       <w:rPr>
         <w:rFonts w:ascii="Wingdings" w:hAnsi="Wingdings" w:cs="Wingdings" w:hint="default"/>
+        <w:rFonts w:cs="Wingdings"/>
       </w:rPr>
     </w:lvl>
     <w:lvl w:ilvl="6">
@@ -8493,6 +8575,7 @@
       </w:pPr>
       <w:rPr>
         <w:rFonts w:ascii="Symbol" w:hAnsi="Symbol" w:cs="Symbol" w:hint="default"/>
+        <w:rFonts w:cs="Symbol"/>
       </w:rPr>
     </w:lvl>
     <w:lvl w:ilvl="7">
@@ -8518,6 +8601,7 @@
       </w:pPr>
       <w:rPr>
         <w:rFonts w:ascii="Wingdings" w:hAnsi="Wingdings" w:cs="Wingdings" w:hint="default"/>
+        <w:rFonts w:cs="Wingdings"/>
       </w:rPr>
     </w:lvl>
   </w:abstractNum>
@@ -8559,6 +8643,7 @@
       </w:pPr>
       <w:rPr>
         <w:rFonts w:ascii="Wingdings" w:hAnsi="Wingdings" w:cs="Wingdings" w:hint="default"/>
+        <w:rFonts w:cs="Wingdings"/>
       </w:rPr>
     </w:lvl>
     <w:lvl w:ilvl="3">
@@ -8571,6 +8656,7 @@
       </w:pPr>
       <w:rPr>
         <w:rFonts w:ascii="Symbol" w:hAnsi="Symbol" w:cs="Symbol" w:hint="default"/>
+        <w:rFonts w:cs="Symbol"/>
       </w:rPr>
     </w:lvl>
     <w:lvl w:ilvl="4">
@@ -8596,6 +8682,7 @@
       </w:pPr>
       <w:rPr>
         <w:rFonts w:ascii="Wingdings" w:hAnsi="Wingdings" w:cs="Wingdings" w:hint="default"/>
+        <w:rFonts w:cs="Wingdings"/>
       </w:rPr>
     </w:lvl>
     <w:lvl w:ilvl="6">
@@ -8608,6 +8695,7 @@
       </w:pPr>
       <w:rPr>
         <w:rFonts w:ascii="Symbol" w:hAnsi="Symbol" w:cs="Symbol" w:hint="default"/>
+        <w:rFonts w:cs="Symbol"/>
       </w:rPr>
     </w:lvl>
     <w:lvl w:ilvl="7">
@@ -8633,6 +8721,7 @@
       </w:pPr>
       <w:rPr>
         <w:rFonts w:ascii="Wingdings" w:hAnsi="Wingdings" w:cs="Wingdings" w:hint="default"/>
+        <w:rFonts w:cs="Wingdings"/>
       </w:rPr>
     </w:lvl>
   </w:abstractNum>
@@ -8730,6 +8819,8 @@
       </w:pPr>
       <w:rPr>
         <w:rFonts w:ascii="Symbol" w:hAnsi="Symbol" w:cs="Symbol" w:hint="default"/>
+        <w:sz w:val="22"/>
+        <w:rFonts w:cs="Symbol"/>
       </w:rPr>
     </w:lvl>
     <w:lvl w:ilvl="1">
@@ -8755,6 +8846,7 @@
       </w:pPr>
       <w:rPr>
         <w:rFonts w:ascii="Wingdings" w:hAnsi="Wingdings" w:cs="Wingdings" w:hint="default"/>
+        <w:rFonts w:cs="Wingdings"/>
       </w:rPr>
     </w:lvl>
     <w:lvl w:ilvl="3">
@@ -8767,6 +8859,7 @@
       </w:pPr>
       <w:rPr>
         <w:rFonts w:ascii="Symbol" w:hAnsi="Symbol" w:cs="Symbol" w:hint="default"/>
+        <w:rFonts w:cs="Symbol"/>
       </w:rPr>
     </w:lvl>
     <w:lvl w:ilvl="4">
@@ -8792,6 +8885,7 @@
       </w:pPr>
       <w:rPr>
         <w:rFonts w:ascii="Wingdings" w:hAnsi="Wingdings" w:cs="Wingdings" w:hint="default"/>
+        <w:rFonts w:cs="Wingdings"/>
       </w:rPr>
     </w:lvl>
     <w:lvl w:ilvl="6">
@@ -8804,6 +8898,7 @@
       </w:pPr>
       <w:rPr>
         <w:rFonts w:ascii="Symbol" w:hAnsi="Symbol" w:cs="Symbol" w:hint="default"/>
+        <w:rFonts w:cs="Symbol"/>
       </w:rPr>
     </w:lvl>
     <w:lvl w:ilvl="7">
@@ -8829,6 +8924,7 @@
       </w:pPr>
       <w:rPr>
         <w:rFonts w:ascii="Wingdings" w:hAnsi="Wingdings" w:cs="Wingdings" w:hint="default"/>
+        <w:rFonts w:cs="Wingdings"/>
       </w:rPr>
     </w:lvl>
   </w:abstractNum>
@@ -8843,6 +8939,7 @@
       </w:pPr>
       <w:rPr>
         <w:rFonts w:ascii="Symbol" w:hAnsi="Symbol" w:cs="Symbol" w:hint="default"/>
+        <w:rFonts w:cs="Symbol"/>
       </w:rPr>
     </w:lvl>
     <w:lvl w:ilvl="1">
@@ -8869,6 +8966,7 @@
       </w:pPr>
       <w:rPr>
         <w:rFonts w:ascii="Wingdings" w:hAnsi="Wingdings" w:cs="Wingdings" w:hint="default"/>
+        <w:rFonts w:cs="Wingdings"/>
       </w:rPr>
     </w:lvl>
     <w:lvl w:ilvl="3">
@@ -8881,6 +8979,7 @@
       </w:pPr>
       <w:rPr>
         <w:rFonts w:ascii="Symbol" w:hAnsi="Symbol" w:cs="Symbol" w:hint="default"/>
+        <w:rFonts w:cs="Symbol"/>
       </w:rPr>
     </w:lvl>
     <w:lvl w:ilvl="4">
@@ -8906,6 +9005,7 @@
       </w:pPr>
       <w:rPr>
         <w:rFonts w:ascii="Wingdings" w:hAnsi="Wingdings" w:cs="Wingdings" w:hint="default"/>
+        <w:rFonts w:cs="Wingdings"/>
       </w:rPr>
     </w:lvl>
     <w:lvl w:ilvl="6">
@@ -8918,6 +9018,7 @@
       </w:pPr>
       <w:rPr>
         <w:rFonts w:ascii="Symbol" w:hAnsi="Symbol" w:cs="Symbol" w:hint="default"/>
+        <w:rFonts w:cs="Symbol"/>
       </w:rPr>
     </w:lvl>
     <w:lvl w:ilvl="7">
@@ -8943,6 +9044,7 @@
       </w:pPr>
       <w:rPr>
         <w:rFonts w:ascii="Wingdings" w:hAnsi="Wingdings" w:cs="Wingdings" w:hint="default"/>
+        <w:rFonts w:cs="Wingdings"/>
       </w:rPr>
     </w:lvl>
   </w:abstractNum>
@@ -8957,6 +9059,7 @@
       </w:pPr>
       <w:rPr>
         <w:rFonts w:ascii="Symbol" w:hAnsi="Symbol" w:cs="Symbol" w:hint="default"/>
+        <w:rFonts w:cs="Symbol"/>
       </w:rPr>
     </w:lvl>
     <w:lvl w:ilvl="1">
@@ -8982,6 +9085,7 @@
       </w:pPr>
       <w:rPr>
         <w:rFonts w:ascii="Wingdings" w:hAnsi="Wingdings" w:cs="Wingdings" w:hint="default"/>
+        <w:rFonts w:cs="Wingdings"/>
       </w:rPr>
     </w:lvl>
     <w:lvl w:ilvl="3">
@@ -8994,6 +9098,7 @@
       </w:pPr>
       <w:rPr>
         <w:rFonts w:ascii="Symbol" w:hAnsi="Symbol" w:cs="Symbol" w:hint="default"/>
+        <w:rFonts w:cs="Symbol"/>
       </w:rPr>
     </w:lvl>
     <w:lvl w:ilvl="4">
@@ -9019,6 +9124,7 @@
       </w:pPr>
       <w:rPr>
         <w:rFonts w:ascii="Wingdings" w:hAnsi="Wingdings" w:cs="Wingdings" w:hint="default"/>
+        <w:rFonts w:cs="Wingdings"/>
       </w:rPr>
     </w:lvl>
     <w:lvl w:ilvl="6">
@@ -9031,6 +9137,7 @@
       </w:pPr>
       <w:rPr>
         <w:rFonts w:ascii="Symbol" w:hAnsi="Symbol" w:cs="Symbol" w:hint="default"/>
+        <w:rFonts w:cs="Symbol"/>
       </w:rPr>
     </w:lvl>
     <w:lvl w:ilvl="7">
@@ -9056,6 +9163,7 @@
       </w:pPr>
       <w:rPr>
         <w:rFonts w:ascii="Wingdings" w:hAnsi="Wingdings" w:cs="Wingdings" w:hint="default"/>
+        <w:rFonts w:cs="Wingdings"/>
       </w:rPr>
     </w:lvl>
   </w:abstractNum>
@@ -9181,7 +9289,6 @@
     <w:rPrDefault>
       <w:rPr>
         <w:rFonts w:ascii="Calibri" w:hAnsi="Calibri" w:eastAsia="Calibri" w:cs="" w:asciiTheme="minorHAnsi" w:cstheme="minorBidi" w:eastAsiaTheme="minorHAnsi" w:hAnsiTheme="minorHAnsi"/>
-        <w:sz w:val="22"/>
         <w:szCs w:val="22"/>
         <w:lang w:val="en-AU" w:eastAsia="en-US" w:bidi="ar-SA"/>
       </w:rPr>
@@ -10053,6 +10160,332 @@
       <w:lang w:val="zxx" w:eastAsia="zxx" w:bidi="zxx"/>
     </w:rPr>
   </w:style>
+  <w:style w:type="character" w:styleId="ListLabel42">
+    <w:name w:val="ListLabel 42"/>
+    <w:qFormat/>
+    <w:rPr>
+      <w:rFonts w:ascii="Segoe UI" w:hAnsi="Segoe UI" w:cs="Symbol"/>
+      <w:sz w:val="22"/>
+    </w:rPr>
+  </w:style>
+  <w:style w:type="character" w:styleId="ListLabel43">
+    <w:name w:val="ListLabel 43"/>
+    <w:qFormat/>
+    <w:rPr>
+      <w:rFonts w:cs="Courier New"/>
+    </w:rPr>
+  </w:style>
+  <w:style w:type="character" w:styleId="ListLabel44">
+    <w:name w:val="ListLabel 44"/>
+    <w:qFormat/>
+    <w:rPr>
+      <w:rFonts w:cs="Wingdings"/>
+    </w:rPr>
+  </w:style>
+  <w:style w:type="character" w:styleId="ListLabel45">
+    <w:name w:val="ListLabel 45"/>
+    <w:qFormat/>
+    <w:rPr>
+      <w:rFonts w:cs="Symbol"/>
+    </w:rPr>
+  </w:style>
+  <w:style w:type="character" w:styleId="ListLabel46">
+    <w:name w:val="ListLabel 46"/>
+    <w:qFormat/>
+    <w:rPr>
+      <w:rFonts w:cs="Courier New"/>
+    </w:rPr>
+  </w:style>
+  <w:style w:type="character" w:styleId="ListLabel47">
+    <w:name w:val="ListLabel 47"/>
+    <w:qFormat/>
+    <w:rPr>
+      <w:rFonts w:cs="Wingdings"/>
+    </w:rPr>
+  </w:style>
+  <w:style w:type="character" w:styleId="ListLabel48">
+    <w:name w:val="ListLabel 48"/>
+    <w:qFormat/>
+    <w:rPr>
+      <w:rFonts w:cs="Symbol"/>
+    </w:rPr>
+  </w:style>
+  <w:style w:type="character" w:styleId="ListLabel49">
+    <w:name w:val="ListLabel 49"/>
+    <w:qFormat/>
+    <w:rPr>
+      <w:rFonts w:cs="Courier New"/>
+    </w:rPr>
+  </w:style>
+  <w:style w:type="character" w:styleId="ListLabel50">
+    <w:name w:val="ListLabel 50"/>
+    <w:qFormat/>
+    <w:rPr>
+      <w:rFonts w:cs="Wingdings"/>
+    </w:rPr>
+  </w:style>
+  <w:style w:type="character" w:styleId="ListLabel51">
+    <w:name w:val="ListLabel 51"/>
+    <w:qFormat/>
+    <w:rPr>
+      <w:rFonts w:ascii="Segoe UI" w:hAnsi="Segoe UI" w:cs="Segoe UI"/>
+      <w:b/>
+    </w:rPr>
+  </w:style>
+  <w:style w:type="character" w:styleId="ListLabel52">
+    <w:name w:val="ListLabel 52"/>
+    <w:qFormat/>
+    <w:rPr>
+      <w:rFonts w:cs="Courier New"/>
+    </w:rPr>
+  </w:style>
+  <w:style w:type="character" w:styleId="ListLabel53">
+    <w:name w:val="ListLabel 53"/>
+    <w:qFormat/>
+    <w:rPr>
+      <w:rFonts w:cs="Wingdings"/>
+    </w:rPr>
+  </w:style>
+  <w:style w:type="character" w:styleId="ListLabel54">
+    <w:name w:val="ListLabel 54"/>
+    <w:qFormat/>
+    <w:rPr>
+      <w:rFonts w:cs="Symbol"/>
+    </w:rPr>
+  </w:style>
+  <w:style w:type="character" w:styleId="ListLabel55">
+    <w:name w:val="ListLabel 55"/>
+    <w:qFormat/>
+    <w:rPr>
+      <w:rFonts w:cs="Courier New"/>
+    </w:rPr>
+  </w:style>
+  <w:style w:type="character" w:styleId="ListLabel56">
+    <w:name w:val="ListLabel 56"/>
+    <w:qFormat/>
+    <w:rPr>
+      <w:rFonts w:cs="Wingdings"/>
+    </w:rPr>
+  </w:style>
+  <w:style w:type="character" w:styleId="ListLabel57">
+    <w:name w:val="ListLabel 57"/>
+    <w:qFormat/>
+    <w:rPr>
+      <w:rFonts w:cs="Symbol"/>
+    </w:rPr>
+  </w:style>
+  <w:style w:type="character" w:styleId="ListLabel58">
+    <w:name w:val="ListLabel 58"/>
+    <w:qFormat/>
+    <w:rPr>
+      <w:rFonts w:cs="Courier New"/>
+    </w:rPr>
+  </w:style>
+  <w:style w:type="character" w:styleId="ListLabel59">
+    <w:name w:val="ListLabel 59"/>
+    <w:qFormat/>
+    <w:rPr>
+      <w:rFonts w:cs="Wingdings"/>
+    </w:rPr>
+  </w:style>
+  <w:style w:type="character" w:styleId="ListLabel60">
+    <w:name w:val="ListLabel 60"/>
+    <w:qFormat/>
+    <w:rPr>
+      <w:rFonts w:ascii="Segoe UI" w:hAnsi="Segoe UI" w:cs="Symbol"/>
+      <w:sz w:val="22"/>
+    </w:rPr>
+  </w:style>
+  <w:style w:type="character" w:styleId="ListLabel61">
+    <w:name w:val="ListLabel 61"/>
+    <w:qFormat/>
+    <w:rPr>
+      <w:rFonts w:cs="Courier New"/>
+    </w:rPr>
+  </w:style>
+  <w:style w:type="character" w:styleId="ListLabel62">
+    <w:name w:val="ListLabel 62"/>
+    <w:qFormat/>
+    <w:rPr>
+      <w:rFonts w:cs="Wingdings"/>
+    </w:rPr>
+  </w:style>
+  <w:style w:type="character" w:styleId="ListLabel63">
+    <w:name w:val="ListLabel 63"/>
+    <w:qFormat/>
+    <w:rPr>
+      <w:rFonts w:cs="Symbol"/>
+    </w:rPr>
+  </w:style>
+  <w:style w:type="character" w:styleId="ListLabel64">
+    <w:name w:val="ListLabel 64"/>
+    <w:qFormat/>
+    <w:rPr>
+      <w:rFonts w:cs="Courier New"/>
+    </w:rPr>
+  </w:style>
+  <w:style w:type="character" w:styleId="ListLabel65">
+    <w:name w:val="ListLabel 65"/>
+    <w:qFormat/>
+    <w:rPr>
+      <w:rFonts w:cs="Wingdings"/>
+    </w:rPr>
+  </w:style>
+  <w:style w:type="character" w:styleId="ListLabel66">
+    <w:name w:val="ListLabel 66"/>
+    <w:qFormat/>
+    <w:rPr>
+      <w:rFonts w:cs="Symbol"/>
+    </w:rPr>
+  </w:style>
+  <w:style w:type="character" w:styleId="ListLabel67">
+    <w:name w:val="ListLabel 67"/>
+    <w:qFormat/>
+    <w:rPr>
+      <w:rFonts w:cs="Courier New"/>
+    </w:rPr>
+  </w:style>
+  <w:style w:type="character" w:styleId="ListLabel68">
+    <w:name w:val="ListLabel 68"/>
+    <w:qFormat/>
+    <w:rPr>
+      <w:rFonts w:cs="Wingdings"/>
+    </w:rPr>
+  </w:style>
+  <w:style w:type="character" w:styleId="ListLabel69">
+    <w:name w:val="ListLabel 69"/>
+    <w:qFormat/>
+    <w:rPr>
+      <w:rFonts w:cs="Symbol"/>
+    </w:rPr>
+  </w:style>
+  <w:style w:type="character" w:styleId="ListLabel70">
+    <w:name w:val="ListLabel 70"/>
+    <w:qFormat/>
+    <w:rPr>
+      <w:rFonts w:ascii="Segoe UI" w:hAnsi="Segoe UI" w:cs="Courier New"/>
+      <w:b/>
+    </w:rPr>
+  </w:style>
+  <w:style w:type="character" w:styleId="ListLabel71">
+    <w:name w:val="ListLabel 71"/>
+    <w:qFormat/>
+    <w:rPr>
+      <w:rFonts w:cs="Wingdings"/>
+    </w:rPr>
+  </w:style>
+  <w:style w:type="character" w:styleId="ListLabel72">
+    <w:name w:val="ListLabel 72"/>
+    <w:qFormat/>
+    <w:rPr>
+      <w:rFonts w:cs="Symbol"/>
+    </w:rPr>
+  </w:style>
+  <w:style w:type="character" w:styleId="ListLabel73">
+    <w:name w:val="ListLabel 73"/>
+    <w:qFormat/>
+    <w:rPr>
+      <w:rFonts w:cs="Courier New"/>
+    </w:rPr>
+  </w:style>
+  <w:style w:type="character" w:styleId="ListLabel74">
+    <w:name w:val="ListLabel 74"/>
+    <w:qFormat/>
+    <w:rPr>
+      <w:rFonts w:cs="Wingdings"/>
+    </w:rPr>
+  </w:style>
+  <w:style w:type="character" w:styleId="ListLabel75">
+    <w:name w:val="ListLabel 75"/>
+    <w:qFormat/>
+    <w:rPr>
+      <w:rFonts w:cs="Symbol"/>
+    </w:rPr>
+  </w:style>
+  <w:style w:type="character" w:styleId="ListLabel76">
+    <w:name w:val="ListLabel 76"/>
+    <w:qFormat/>
+    <w:rPr>
+      <w:rFonts w:cs="Courier New"/>
+    </w:rPr>
+  </w:style>
+  <w:style w:type="character" w:styleId="ListLabel77">
+    <w:name w:val="ListLabel 77"/>
+    <w:qFormat/>
+    <w:rPr>
+      <w:rFonts w:cs="Wingdings"/>
+    </w:rPr>
+  </w:style>
+  <w:style w:type="character" w:styleId="ListLabel78">
+    <w:name w:val="ListLabel 78"/>
+    <w:qFormat/>
+    <w:rPr>
+      <w:rFonts w:ascii="Segoe UI" w:hAnsi="Segoe UI" w:cs="Symbol"/>
+    </w:rPr>
+  </w:style>
+  <w:style w:type="character" w:styleId="ListLabel79">
+    <w:name w:val="ListLabel 79"/>
+    <w:qFormat/>
+    <w:rPr>
+      <w:rFonts w:cs="Courier New"/>
+    </w:rPr>
+  </w:style>
+  <w:style w:type="character" w:styleId="ListLabel80">
+    <w:name w:val="ListLabel 80"/>
+    <w:qFormat/>
+    <w:rPr>
+      <w:rFonts w:cs="Wingdings"/>
+    </w:rPr>
+  </w:style>
+  <w:style w:type="character" w:styleId="ListLabel81">
+    <w:name w:val="ListLabel 81"/>
+    <w:qFormat/>
+    <w:rPr>
+      <w:rFonts w:cs="Symbol"/>
+    </w:rPr>
+  </w:style>
+  <w:style w:type="character" w:styleId="ListLabel82">
+    <w:name w:val="ListLabel 82"/>
+    <w:qFormat/>
+    <w:rPr>
+      <w:rFonts w:cs="Courier New"/>
+    </w:rPr>
+  </w:style>
+  <w:style w:type="character" w:styleId="ListLabel83">
+    <w:name w:val="ListLabel 83"/>
+    <w:qFormat/>
+    <w:rPr>
+      <w:rFonts w:cs="Wingdings"/>
+    </w:rPr>
+  </w:style>
+  <w:style w:type="character" w:styleId="ListLabel84">
+    <w:name w:val="ListLabel 84"/>
+    <w:qFormat/>
+    <w:rPr>
+      <w:rFonts w:cs="Symbol"/>
+    </w:rPr>
+  </w:style>
+  <w:style w:type="character" w:styleId="ListLabel85">
+    <w:name w:val="ListLabel 85"/>
+    <w:qFormat/>
+    <w:rPr>
+      <w:rFonts w:cs="Courier New"/>
+    </w:rPr>
+  </w:style>
+  <w:style w:type="character" w:styleId="ListLabel86">
+    <w:name w:val="ListLabel 86"/>
+    <w:qFormat/>
+    <w:rPr>
+      <w:rFonts w:cs="Wingdings"/>
+    </w:rPr>
+  </w:style>
+  <w:style w:type="character" w:styleId="ListLabel87">
+    <w:name w:val="ListLabel 87"/>
+    <w:qFormat/>
+    <w:rPr>
+      <w:color w:val="FFFFFF"/>
+    </w:rPr>
+  </w:style>
   <w:style w:type="paragraph" w:styleId="Heading">
     <w:name w:val="Heading"/>
     <w:basedOn w:val="Normal"/>
@@ -10122,7 +10555,7 @@
       <w:jc w:val="left"/>
     </w:pPr>
     <w:rPr>
-      <w:rFonts w:ascii="Arial" w:hAnsi="Arial" w:cs="Arial" w:eastAsia="Calibri"/>
+      <w:rFonts w:ascii="Arial" w:hAnsi="Arial" w:eastAsia="Calibri" w:cs="Arial"/>
       <w:color w:val="000000"/>
       <w:kern w:val="0"/>
       <w:sz w:val="24"/>

</xml_diff>

<commit_message>
Addedd scope to Proj Desc
</commit_message>
<xml_diff>
--- a/Content Docs/Imagine_Dragoons_Assignment_3_ProjectDescription_.docx
+++ b/Content Docs/Imagine_Dragoons_Assignment_3_ProjectDescription_.docx
@@ -2235,33 +2235,44 @@
     <w:p>
       <w:pPr>
         <w:pStyle w:val="Heading3"/>
-        <w:rPr/>
-      </w:pPr>
-      <w:r>
         <w:rPr>
           <w:sz w:val="22"/>
           <w:szCs w:val="22"/>
         </w:rPr>
+      </w:pPr>
+      <w:r>
+        <w:rPr>
+          <w:sz w:val="22"/>
+          <w:szCs w:val="22"/>
+        </w:rPr>
         <w:t xml:space="preserve">Scope and Limits </w:t>
       </w:r>
     </w:p>
     <w:p>
       <w:pPr>
-        <w:pStyle w:val="Normal"/>
-        <w:rPr>
+        <w:pStyle w:val="TextBody"/>
+        <w:rPr>
+          <w:rFonts w:ascii="Calibri;Calibri MSFontService;sans-serif" w:hAnsi="Calibri;Calibri MSFontService;sans-serif" w:cs="Segoe UI"/>
           <w:sz w:val="22"/>
           <w:szCs w:val="22"/>
         </w:rPr>
       </w:pPr>
       <w:r>
-        <w:rPr/>
+        <w:rPr>
+          <w:b w:val="false"/>
+          <w:bCs w:val="false"/>
+          <w:i w:val="false"/>
+          <w:iCs w:val="false"/>
+          <w:caps w:val="false"/>
+          <w:smallCaps w:val="false"/>
+          <w:lang w:val="en-US"/>
+        </w:rPr>
       </w:r>
     </w:p>
     <w:p>
       <w:pPr>
         <w:pStyle w:val="TextBody"/>
         <w:rPr>
-          <w:rFonts w:ascii="Segoe Ui" w:hAnsi="Segoe Ui"/>
           <w:b w:val="false"/>
           <w:b w:val="false"/>
           <w:bCs w:val="false"/>
@@ -2270,14 +2281,12 @@
           <w:iCs w:val="false"/>
           <w:caps w:val="false"/>
           <w:smallCaps w:val="false"/>
-          <w:sz w:val="22"/>
-          <w:szCs w:val="22"/>
           <w:lang w:val="en-US"/>
         </w:rPr>
       </w:pPr>
       <w:r>
         <w:rPr>
-          <w:rFonts w:cs="Segoe UI" w:ascii="Segoe Ui" w:hAnsi="Segoe Ui"/>
+          <w:rFonts w:cs="Segoe UI" w:ascii="Calibri;Calibri MSFontService;sans-serif" w:hAnsi="Calibri;Calibri MSFontService;sans-serif"/>
           <w:b w:val="false"/>
           <w:bCs w:val="false"/>
           <w:i w:val="false"/>
@@ -2292,7 +2301,7 @@
       </w:r>
       <w:r>
         <w:rPr>
-          <w:rFonts w:cs="Segoe UI" w:ascii="Segoe Ui" w:hAnsi="Segoe Ui"/>
+          <w:rFonts w:cs="Segoe UI" w:ascii="Calibri;Calibri MSFontService;sans-serif" w:hAnsi="Calibri;Calibri MSFontService;sans-serif"/>
           <w:b w:val="false"/>
           <w:bCs w:val="false"/>
           <w:i w:val="false"/>
@@ -2307,7 +2316,7 @@
       </w:r>
       <w:r>
         <w:rPr>
-          <w:rFonts w:cs="Segoe UI" w:ascii="Segoe Ui" w:hAnsi="Segoe Ui"/>
+          <w:rFonts w:cs="Segoe UI" w:ascii="Calibri;Calibri MSFontService;sans-serif" w:hAnsi="Calibri;Calibri MSFontService;sans-serif"/>
           <w:b w:val="false"/>
           <w:bCs w:val="false"/>
           <w:i w:val="false"/>
@@ -2318,7 +2327,67 @@
           <w:szCs w:val="22"/>
           <w:lang w:val="en-US"/>
         </w:rPr>
-        <w:t xml:space="preserve"> within the scope of the assignment timeline and an extra timeline of ten weeks.  </w:t>
+        <w:t xml:space="preserve"> within the scope of the assignment</w:t>
+      </w:r>
+      <w:r>
+        <w:rPr>
+          <w:rFonts w:cs="Segoe UI" w:ascii="Segoe UI" w:hAnsi="Segoe UI"/>
+          <w:b w:val="false"/>
+          <w:bCs w:val="false"/>
+          <w:i w:val="false"/>
+          <w:iCs w:val="false"/>
+          <w:caps w:val="false"/>
+          <w:smallCaps w:val="false"/>
+          <w:sz w:val="22"/>
+          <w:szCs w:val="22"/>
+          <w:lang w:val="en-US"/>
+        </w:rPr>
+        <w:t xml:space="preserve"> </w:t>
+      </w:r>
+      <w:r>
+        <w:rPr>
+          <w:rFonts w:cs="Segoe UI" w:ascii="Calibri;Calibri MSFontService;sans-serif" w:hAnsi="Calibri;Calibri MSFontService;sans-serif"/>
+          <w:b w:val="false"/>
+          <w:bCs w:val="false"/>
+          <w:i w:val="false"/>
+          <w:iCs w:val="false"/>
+          <w:caps w:val="false"/>
+          <w:smallCaps w:val="false"/>
+          <w:sz w:val="22"/>
+          <w:szCs w:val="22"/>
+          <w:lang w:val="en-US"/>
+        </w:rPr>
+        <w:t>timeline and an extra timeline</w:t>
+      </w:r>
+      <w:r>
+        <w:rPr>
+          <w:rFonts w:cs="Segoe UI" w:ascii="Segoe UI" w:hAnsi="Segoe UI"/>
+          <w:b w:val="false"/>
+          <w:bCs w:val="false"/>
+          <w:i w:val="false"/>
+          <w:iCs w:val="false"/>
+          <w:caps w:val="false"/>
+          <w:smallCaps w:val="false"/>
+          <w:sz w:val="22"/>
+          <w:szCs w:val="22"/>
+          <w:lang w:val="en-US"/>
+        </w:rPr>
+        <w:t xml:space="preserve"> </w:t>
+      </w:r>
+      <w:r>
+        <w:rPr>
+          <w:rFonts w:cs="Segoe UI" w:ascii="Calibri;Calibri MSFontService;sans-serif" w:hAnsi="Calibri;Calibri MSFontService;sans-serif"/>
+          <w:b w:val="false"/>
+          <w:bCs w:val="false"/>
+          <w:i w:val="false"/>
+          <w:iCs w:val="false"/>
+          <w:caps w:val="false"/>
+          <w:smallCaps w:val="false"/>
+          <w:sz w:val="22"/>
+          <w:szCs w:val="22"/>
+          <w:lang w:val="en-US"/>
+        </w:rPr>
+        <w:t xml:space="preserve">of ten weeks. </w:t>
       </w:r>
     </w:p>
     <w:p>
@@ -2329,28 +2398,200 @@
         <w:ind w:left="0" w:right="0" w:hanging="0"/>
         <w:jc w:val="left"/>
         <w:rPr>
-          <w:rFonts w:ascii="Segoe Ui" w:hAnsi="Segoe Ui"/>
           <w:b w:val="false"/>
           <w:i w:val="false"/>
           <w:caps w:val="false"/>
           <w:smallCaps w:val="false"/>
-          <w:sz w:val="22"/>
-          <w:szCs w:val="22"/>
           <w:lang w:val="en-US"/>
         </w:rPr>
       </w:pPr>
       <w:r>
         <w:rPr>
-          <w:rFonts w:ascii="Segoe Ui" w:hAnsi="Segoe Ui"/>
+          <w:rFonts w:ascii="Calibri;Calibri MSFontService;sans-serif" w:hAnsi="Calibri;Calibri MSFontService;sans-serif"/>
           <w:b w:val="false"/>
           <w:i w:val="false"/>
           <w:caps w:val="false"/>
           <w:smallCaps w:val="false"/>
           <w:sz w:val="22"/>
-          <w:szCs w:val="22"/>
           <w:lang w:val="en-US"/>
         </w:rPr>
-        <w:t>Within the timeframe of the assignment we were able to deliver a new user interface, a code base cleanup to improve the readability of the code and perform local testing across Imagine Dragoons computers to establish the need to update the JRE/JDK working environment to include support for JDK 14.  </w:t>
+        <w:t>Within</w:t>
+      </w:r>
+      <w:r>
+        <w:rPr>
+          <w:b w:val="false"/>
+          <w:i w:val="false"/>
+          <w:caps w:val="false"/>
+          <w:smallCaps w:val="false"/>
+          <w:lang w:val="en-US"/>
+        </w:rPr>
+        <w:t xml:space="preserve"> </w:t>
+      </w:r>
+      <w:r>
+        <w:rPr>
+          <w:rFonts w:ascii="Calibri;Calibri MSFontService;sans-serif" w:hAnsi="Calibri;Calibri MSFontService;sans-serif"/>
+          <w:b w:val="false"/>
+          <w:i w:val="false"/>
+          <w:caps w:val="false"/>
+          <w:smallCaps w:val="false"/>
+          <w:sz w:val="22"/>
+          <w:lang w:val="en-US"/>
+        </w:rPr>
+        <w:t>the timeframe of the assignment</w:t>
+      </w:r>
+      <w:r>
+        <w:rPr>
+          <w:b w:val="false"/>
+          <w:i w:val="false"/>
+          <w:caps w:val="false"/>
+          <w:smallCaps w:val="false"/>
+          <w:lang w:val="en-US"/>
+        </w:rPr>
+        <w:t xml:space="preserve"> </w:t>
+      </w:r>
+      <w:r>
+        <w:rPr>
+          <w:rFonts w:ascii="Calibri;Calibri MSFontService;sans-serif" w:hAnsi="Calibri;Calibri MSFontService;sans-serif"/>
+          <w:b w:val="false"/>
+          <w:i w:val="false"/>
+          <w:caps w:val="false"/>
+          <w:smallCaps w:val="false"/>
+          <w:sz w:val="22"/>
+          <w:lang w:val="en-US"/>
+        </w:rPr>
+        <w:t>we were able to deliver a new user interface, a code base cleanup to improve the readability</w:t>
+      </w:r>
+      <w:r>
+        <w:rPr>
+          <w:b w:val="false"/>
+          <w:i w:val="false"/>
+          <w:caps w:val="false"/>
+          <w:smallCaps w:val="false"/>
+          <w:lang w:val="en-US"/>
+        </w:rPr>
+        <w:t xml:space="preserve"> </w:t>
+      </w:r>
+      <w:r>
+        <w:rPr>
+          <w:rFonts w:ascii="Calibri;Calibri MSFontService;sans-serif" w:hAnsi="Calibri;Calibri MSFontService;sans-serif"/>
+          <w:b w:val="false"/>
+          <w:i w:val="false"/>
+          <w:caps w:val="false"/>
+          <w:smallCaps w:val="false"/>
+          <w:sz w:val="22"/>
+          <w:lang w:val="en-US"/>
+        </w:rPr>
+        <w:t>of the code</w:t>
+      </w:r>
+      <w:r>
+        <w:rPr>
+          <w:b w:val="false"/>
+          <w:i w:val="false"/>
+          <w:caps w:val="false"/>
+          <w:smallCaps w:val="false"/>
+          <w:lang w:val="en-US"/>
+        </w:rPr>
+        <w:t xml:space="preserve"> </w:t>
+      </w:r>
+      <w:r>
+        <w:rPr>
+          <w:rFonts w:ascii="Calibri;Calibri MSFontService;sans-serif" w:hAnsi="Calibri;Calibri MSFontService;sans-serif"/>
+          <w:b w:val="false"/>
+          <w:i w:val="false"/>
+          <w:caps w:val="false"/>
+          <w:smallCaps w:val="false"/>
+          <w:sz w:val="22"/>
+          <w:lang w:val="en-US"/>
+        </w:rPr>
+        <w:t>and perform local testing across Imagine Dragoons computers to establish the need to update the JRE/JDK working environment to</w:t>
+      </w:r>
+      <w:r>
+        <w:rPr>
+          <w:b w:val="false"/>
+          <w:i w:val="false"/>
+          <w:caps w:val="false"/>
+          <w:smallCaps w:val="false"/>
+          <w:lang w:val="en-US"/>
+        </w:rPr>
+        <w:t xml:space="preserve"> </w:t>
+      </w:r>
+      <w:r>
+        <w:rPr>
+          <w:rFonts w:ascii="Calibri;Calibri MSFontService;sans-serif" w:hAnsi="Calibri;Calibri MSFontService;sans-serif"/>
+          <w:b w:val="false"/>
+          <w:i w:val="false"/>
+          <w:caps w:val="false"/>
+          <w:smallCaps w:val="false"/>
+          <w:sz w:val="22"/>
+          <w:lang w:val="en-US"/>
+        </w:rPr>
+        <w:t>include</w:t>
+      </w:r>
+      <w:r>
+        <w:rPr>
+          <w:b w:val="false"/>
+          <w:i w:val="false"/>
+          <w:caps w:val="false"/>
+          <w:smallCaps w:val="false"/>
+          <w:lang w:val="en-US"/>
+        </w:rPr>
+        <w:t xml:space="preserve"> </w:t>
+      </w:r>
+      <w:r>
+        <w:rPr>
+          <w:rFonts w:ascii="Calibri;Calibri MSFontService;sans-serif" w:hAnsi="Calibri;Calibri MSFontService;sans-serif"/>
+          <w:b w:val="false"/>
+          <w:i w:val="false"/>
+          <w:caps w:val="false"/>
+          <w:smallCaps w:val="false"/>
+          <w:sz w:val="22"/>
+          <w:lang w:val="en-US"/>
+        </w:rPr>
+        <w:t>support</w:t>
+      </w:r>
+      <w:r>
+        <w:rPr>
+          <w:b w:val="false"/>
+          <w:i w:val="false"/>
+          <w:caps w:val="false"/>
+          <w:smallCaps w:val="false"/>
+          <w:lang w:val="en-US"/>
+        </w:rPr>
+        <w:t xml:space="preserve"> </w:t>
+      </w:r>
+      <w:r>
+        <w:rPr>
+          <w:rFonts w:ascii="Calibri;Calibri MSFontService;sans-serif" w:hAnsi="Calibri;Calibri MSFontService;sans-serif"/>
+          <w:b w:val="false"/>
+          <w:i w:val="false"/>
+          <w:caps w:val="false"/>
+          <w:smallCaps w:val="false"/>
+          <w:sz w:val="22"/>
+          <w:lang w:val="en-US"/>
+        </w:rPr>
+        <w:t>for</w:t>
+      </w:r>
+      <w:r>
+        <w:rPr>
+          <w:b w:val="false"/>
+          <w:i w:val="false"/>
+          <w:caps w:val="false"/>
+          <w:smallCaps w:val="false"/>
+          <w:lang w:val="en-US"/>
+        </w:rPr>
+        <w:t xml:space="preserve"> </w:t>
+      </w:r>
+      <w:r>
+        <w:rPr>
+          <w:rFonts w:ascii="Calibri;Calibri MSFontService;sans-serif" w:hAnsi="Calibri;Calibri MSFontService;sans-serif"/>
+          <w:b w:val="false"/>
+          <w:i w:val="false"/>
+          <w:caps w:val="false"/>
+          <w:smallCaps w:val="false"/>
+          <w:sz w:val="22"/>
+          <w:lang w:val="en-US"/>
+        </w:rPr>
+        <w:t xml:space="preserve">JDK 14. </w:t>
       </w:r>
     </w:p>
     <w:p>
@@ -2361,28 +2602,200 @@
         <w:ind w:left="0" w:right="0" w:hanging="0"/>
         <w:jc w:val="left"/>
         <w:rPr>
-          <w:rFonts w:ascii="Segoe Ui" w:hAnsi="Segoe Ui"/>
           <w:b w:val="false"/>
           <w:i w:val="false"/>
           <w:caps w:val="false"/>
           <w:smallCaps w:val="false"/>
-          <w:sz w:val="22"/>
-          <w:szCs w:val="22"/>
           <w:lang w:val="en-US"/>
         </w:rPr>
       </w:pPr>
       <w:r>
         <w:rPr>
-          <w:rFonts w:ascii="Segoe Ui" w:hAnsi="Segoe Ui"/>
+          <w:rFonts w:ascii="Calibri;Calibri MSFontService;sans-serif" w:hAnsi="Calibri;Calibri MSFontService;sans-serif"/>
           <w:b w:val="false"/>
           <w:i w:val="false"/>
           <w:caps w:val="false"/>
           <w:smallCaps w:val="false"/>
           <w:sz w:val="22"/>
-          <w:szCs w:val="22"/>
           <w:lang w:val="en-US"/>
         </w:rPr>
-        <w:t>With further development time, we would be able to implement local storage encryption as is required for sensitive data relating to children. We would also be able to increase compatibility with further testing and add a help section.  </w:t>
+        <w:t>With further development</w:t>
+      </w:r>
+      <w:r>
+        <w:rPr>
+          <w:b w:val="false"/>
+          <w:i w:val="false"/>
+          <w:caps w:val="false"/>
+          <w:smallCaps w:val="false"/>
+          <w:lang w:val="en-US"/>
+        </w:rPr>
+        <w:t xml:space="preserve"> </w:t>
+      </w:r>
+      <w:r>
+        <w:rPr>
+          <w:rFonts w:ascii="Calibri;Calibri MSFontService;sans-serif" w:hAnsi="Calibri;Calibri MSFontService;sans-serif"/>
+          <w:b w:val="false"/>
+          <w:i w:val="false"/>
+          <w:caps w:val="false"/>
+          <w:smallCaps w:val="false"/>
+          <w:sz w:val="22"/>
+          <w:lang w:val="en-US"/>
+        </w:rPr>
+        <w:t>time,</w:t>
+      </w:r>
+      <w:r>
+        <w:rPr>
+          <w:b w:val="false"/>
+          <w:i w:val="false"/>
+          <w:caps w:val="false"/>
+          <w:smallCaps w:val="false"/>
+          <w:lang w:val="en-US"/>
+        </w:rPr>
+        <w:t xml:space="preserve"> </w:t>
+      </w:r>
+      <w:r>
+        <w:rPr>
+          <w:rFonts w:ascii="Calibri;Calibri MSFontService;sans-serif" w:hAnsi="Calibri;Calibri MSFontService;sans-serif"/>
+          <w:b w:val="false"/>
+          <w:i w:val="false"/>
+          <w:caps w:val="false"/>
+          <w:smallCaps w:val="false"/>
+          <w:sz w:val="22"/>
+          <w:lang w:val="en-US"/>
+        </w:rPr>
+        <w:t>we would be able to implement</w:t>
+      </w:r>
+      <w:r>
+        <w:rPr>
+          <w:b w:val="false"/>
+          <w:i w:val="false"/>
+          <w:caps w:val="false"/>
+          <w:smallCaps w:val="false"/>
+          <w:lang w:val="en-US"/>
+        </w:rPr>
+        <w:t xml:space="preserve"> </w:t>
+      </w:r>
+      <w:r>
+        <w:rPr>
+          <w:rFonts w:ascii="Calibri;Calibri MSFontService;sans-serif" w:hAnsi="Calibri;Calibri MSFontService;sans-serif"/>
+          <w:b w:val="false"/>
+          <w:i w:val="false"/>
+          <w:caps w:val="false"/>
+          <w:smallCaps w:val="false"/>
+          <w:sz w:val="22"/>
+          <w:lang w:val="en-US"/>
+        </w:rPr>
+        <w:t>local storage encryption as is required for sensitive data relating</w:t>
+      </w:r>
+      <w:r>
+        <w:rPr>
+          <w:b w:val="false"/>
+          <w:i w:val="false"/>
+          <w:caps w:val="false"/>
+          <w:smallCaps w:val="false"/>
+          <w:lang w:val="en-US"/>
+        </w:rPr>
+        <w:t xml:space="preserve"> </w:t>
+      </w:r>
+      <w:r>
+        <w:rPr>
+          <w:rFonts w:ascii="Calibri;Calibri MSFontService;sans-serif" w:hAnsi="Calibri;Calibri MSFontService;sans-serif"/>
+          <w:b w:val="false"/>
+          <w:i w:val="false"/>
+          <w:caps w:val="false"/>
+          <w:smallCaps w:val="false"/>
+          <w:sz w:val="22"/>
+          <w:lang w:val="en-US"/>
+        </w:rPr>
+        <w:t>to children. We would also be able to increase compatibility</w:t>
+      </w:r>
+      <w:r>
+        <w:rPr>
+          <w:b w:val="false"/>
+          <w:i w:val="false"/>
+          <w:caps w:val="false"/>
+          <w:smallCaps w:val="false"/>
+          <w:lang w:val="en-US"/>
+        </w:rPr>
+        <w:t xml:space="preserve"> </w:t>
+      </w:r>
+      <w:r>
+        <w:rPr>
+          <w:rFonts w:ascii="Calibri;Calibri MSFontService;sans-serif" w:hAnsi="Calibri;Calibri MSFontService;sans-serif"/>
+          <w:b w:val="false"/>
+          <w:i w:val="false"/>
+          <w:caps w:val="false"/>
+          <w:smallCaps w:val="false"/>
+          <w:sz w:val="22"/>
+          <w:lang w:val="en-US"/>
+        </w:rPr>
+        <w:t>with further</w:t>
+      </w:r>
+      <w:r>
+        <w:rPr>
+          <w:b w:val="false"/>
+          <w:i w:val="false"/>
+          <w:caps w:val="false"/>
+          <w:smallCaps w:val="false"/>
+          <w:lang w:val="en-US"/>
+        </w:rPr>
+        <w:t xml:space="preserve"> </w:t>
+      </w:r>
+      <w:r>
+        <w:rPr>
+          <w:rFonts w:ascii="Calibri;Calibri MSFontService;sans-serif" w:hAnsi="Calibri;Calibri MSFontService;sans-serif"/>
+          <w:b w:val="false"/>
+          <w:i w:val="false"/>
+          <w:caps w:val="false"/>
+          <w:smallCaps w:val="false"/>
+          <w:sz w:val="22"/>
+          <w:lang w:val="en-US"/>
+        </w:rPr>
+        <w:t>testing</w:t>
+      </w:r>
+      <w:r>
+        <w:rPr>
+          <w:b w:val="false"/>
+          <w:i w:val="false"/>
+          <w:caps w:val="false"/>
+          <w:smallCaps w:val="false"/>
+          <w:lang w:val="en-US"/>
+        </w:rPr>
+        <w:t xml:space="preserve"> </w:t>
+      </w:r>
+      <w:r>
+        <w:rPr>
+          <w:rFonts w:ascii="Calibri;Calibri MSFontService;sans-serif" w:hAnsi="Calibri;Calibri MSFontService;sans-serif"/>
+          <w:b w:val="false"/>
+          <w:i w:val="false"/>
+          <w:caps w:val="false"/>
+          <w:smallCaps w:val="false"/>
+          <w:sz w:val="22"/>
+          <w:lang w:val="en-US"/>
+        </w:rPr>
+        <w:t>and add a help</w:t>
+      </w:r>
+      <w:r>
+        <w:rPr>
+          <w:b w:val="false"/>
+          <w:i w:val="false"/>
+          <w:caps w:val="false"/>
+          <w:smallCaps w:val="false"/>
+          <w:lang w:val="en-US"/>
+        </w:rPr>
+        <w:t xml:space="preserve"> </w:t>
+      </w:r>
+      <w:r>
+        <w:rPr>
+          <w:rFonts w:ascii="Calibri;Calibri MSFontService;sans-serif" w:hAnsi="Calibri;Calibri MSFontService;sans-serif"/>
+          <w:b w:val="false"/>
+          <w:i w:val="false"/>
+          <w:caps w:val="false"/>
+          <w:smallCaps w:val="false"/>
+          <w:sz w:val="22"/>
+          <w:lang w:val="en-US"/>
+        </w:rPr>
+        <w:t xml:space="preserve">section. </w:t>
       </w:r>
     </w:p>
     <w:p>
@@ -2393,28 +2806,112 @@
         <w:ind w:left="0" w:right="0" w:hanging="0"/>
         <w:jc w:val="left"/>
         <w:rPr>
-          <w:rFonts w:ascii="Segoe Ui" w:hAnsi="Segoe Ui"/>
           <w:b w:val="false"/>
           <w:i w:val="false"/>
           <w:caps w:val="false"/>
           <w:smallCaps w:val="false"/>
-          <w:sz w:val="22"/>
-          <w:szCs w:val="22"/>
           <w:lang w:val="en-US"/>
         </w:rPr>
       </w:pPr>
       <w:r>
         <w:rPr>
-          <w:rFonts w:ascii="Segoe Ui" w:hAnsi="Segoe Ui"/>
+          <w:rFonts w:ascii="Calibri;Calibri MSFontService;sans-serif" w:hAnsi="Calibri;Calibri MSFontService;sans-serif"/>
           <w:b w:val="false"/>
           <w:i w:val="false"/>
           <w:caps w:val="false"/>
           <w:smallCaps w:val="false"/>
           <w:sz w:val="22"/>
-          <w:szCs w:val="22"/>
           <w:lang w:val="en-US"/>
         </w:rPr>
-        <w:t>Ideally with extra time to work on the project, we would add mobile compatibility for android and iPhone with dedicated servers to host both the applications development as an SaaS with an encrypted data storage solution that meets the legal requirements of sensitive information storage.</w:t>
+        <w:t>Ideally with extra time to work on the project, we would add mobile compatibility</w:t>
+      </w:r>
+      <w:r>
+        <w:rPr>
+          <w:b w:val="false"/>
+          <w:i w:val="false"/>
+          <w:caps w:val="false"/>
+          <w:smallCaps w:val="false"/>
+          <w:lang w:val="en-US"/>
+        </w:rPr>
+        <w:t xml:space="preserve"> </w:t>
+      </w:r>
+      <w:r>
+        <w:rPr>
+          <w:rFonts w:ascii="Calibri;Calibri MSFontService;sans-serif" w:hAnsi="Calibri;Calibri MSFontService;sans-serif"/>
+          <w:b w:val="false"/>
+          <w:i w:val="false"/>
+          <w:caps w:val="false"/>
+          <w:smallCaps w:val="false"/>
+          <w:sz w:val="22"/>
+          <w:lang w:val="en-US"/>
+        </w:rPr>
+        <w:t>for android and iPhone with dedicated servers to host both the applications development as an</w:t>
+      </w:r>
+      <w:r>
+        <w:rPr>
+          <w:b w:val="false"/>
+          <w:i w:val="false"/>
+          <w:caps w:val="false"/>
+          <w:smallCaps w:val="false"/>
+          <w:lang w:val="en-US"/>
+        </w:rPr>
+        <w:t xml:space="preserve"> </w:t>
+      </w:r>
+      <w:r>
+        <w:rPr>
+          <w:rFonts w:ascii="Calibri;Calibri MSFontService;sans-serif" w:hAnsi="Calibri;Calibri MSFontService;sans-serif"/>
+          <w:b w:val="false"/>
+          <w:i w:val="false"/>
+          <w:caps w:val="false"/>
+          <w:smallCaps w:val="false"/>
+          <w:sz w:val="22"/>
+          <w:lang w:val="en-US"/>
+        </w:rPr>
+        <w:t>SaaS with</w:t>
+      </w:r>
+      <w:r>
+        <w:rPr>
+          <w:b w:val="false"/>
+          <w:i w:val="false"/>
+          <w:caps w:val="false"/>
+          <w:smallCaps w:val="false"/>
+          <w:lang w:val="en-US"/>
+        </w:rPr>
+        <w:t xml:space="preserve"> </w:t>
+      </w:r>
+      <w:r>
+        <w:rPr>
+          <w:rFonts w:ascii="Calibri;Calibri MSFontService;sans-serif" w:hAnsi="Calibri;Calibri MSFontService;sans-serif"/>
+          <w:b w:val="false"/>
+          <w:i w:val="false"/>
+          <w:caps w:val="false"/>
+          <w:smallCaps w:val="false"/>
+          <w:sz w:val="22"/>
+          <w:lang w:val="en-US"/>
+        </w:rPr>
+        <w:t>an encrypted data storage solution</w:t>
+      </w:r>
+      <w:r>
+        <w:rPr>
+          <w:b w:val="false"/>
+          <w:i w:val="false"/>
+          <w:caps w:val="false"/>
+          <w:smallCaps w:val="false"/>
+          <w:lang w:val="en-US"/>
+        </w:rPr>
+        <w:t xml:space="preserve"> </w:t>
+      </w:r>
+      <w:r>
+        <w:rPr>
+          <w:rFonts w:ascii="Calibri;Calibri MSFontService;sans-serif" w:hAnsi="Calibri;Calibri MSFontService;sans-serif"/>
+          <w:b w:val="false"/>
+          <w:i w:val="false"/>
+          <w:caps w:val="false"/>
+          <w:smallCaps w:val="false"/>
+          <w:sz w:val="22"/>
+          <w:lang w:val="en-US"/>
+        </w:rPr>
+        <w:t>that meets the legal requirements of sensitive information storage.</w:t>
       </w:r>
     </w:p>
     <w:p>
@@ -2424,18 +2921,10 @@
         <w:spacing w:lineRule="atLeast" w:line="285"/>
         <w:ind w:left="0" w:right="0" w:hanging="0"/>
         <w:jc w:val="left"/>
-        <w:rPr>
-          <w:rFonts w:ascii="Segoe Ui" w:hAnsi="Segoe Ui"/>
-          <w:sz w:val="22"/>
-          <w:szCs w:val="22"/>
-        </w:rPr>
-      </w:pPr>
-      <w:r>
-        <w:rPr>
-          <w:rFonts w:ascii="Segoe Ui" w:hAnsi="Segoe Ui"/>
-          <w:sz w:val="22"/>
-          <w:szCs w:val="22"/>
-        </w:rPr>
+        <w:rPr/>
+      </w:pPr>
+      <w:r>
+        <w:rPr/>
       </w:r>
     </w:p>
     <w:tbl>
@@ -2488,28 +2977,34 @@
               <w:ind w:left="0" w:right="0" w:hanging="0"/>
               <w:jc w:val="center"/>
               <w:rPr>
-                <w:rFonts w:ascii="Segoe Ui" w:hAnsi="Segoe Ui"/>
                 <w:b w:val="false"/>
                 <w:i w:val="false"/>
                 <w:caps w:val="false"/>
                 <w:smallCaps w:val="false"/>
-                <w:sz w:val="22"/>
-                <w:szCs w:val="22"/>
                 <w:lang w:val="en-US"/>
               </w:rPr>
             </w:pPr>
             <w:r>
               <w:rPr>
-                <w:rFonts w:ascii="Segoe Ui" w:hAnsi="Segoe Ui"/>
+                <w:rFonts w:ascii="Calibri;Calibri MSFontService;sans-serif" w:hAnsi="Calibri;Calibri MSFontService;sans-serif"/>
                 <w:b w:val="false"/>
                 <w:i w:val="false"/>
                 <w:caps w:val="false"/>
                 <w:smallCaps w:val="false"/>
-                <w:sz w:val="22"/>
-                <w:szCs w:val="22"/>
+                <w:sz w:val="30"/>
                 <w:lang w:val="en-US"/>
               </w:rPr>
-              <w:t>Scope </w:t>
+              <w:t>Scope</w:t>
+            </w:r>
+            <w:r>
+              <w:rPr>
+                <w:b w:val="false"/>
+                <w:i w:val="false"/>
+                <w:caps w:val="false"/>
+                <w:smallCaps w:val="false"/>
+                <w:lang w:val="en-US"/>
+              </w:rPr>
+              <w:t> </w:t>
             </w:r>
           </w:p>
         </w:tc>
@@ -2541,28 +3036,34 @@
               <w:ind w:left="0" w:right="0" w:hanging="0"/>
               <w:jc w:val="center"/>
               <w:rPr>
-                <w:rFonts w:ascii="Segoe Ui" w:hAnsi="Segoe Ui"/>
                 <w:b w:val="false"/>
                 <w:i w:val="false"/>
                 <w:caps w:val="false"/>
                 <w:smallCaps w:val="false"/>
-                <w:sz w:val="22"/>
-                <w:szCs w:val="22"/>
                 <w:lang w:val="en-US"/>
               </w:rPr>
             </w:pPr>
             <w:r>
               <w:rPr>
-                <w:rFonts w:ascii="Segoe Ui" w:hAnsi="Segoe Ui"/>
+                <w:rFonts w:ascii="Calibri;Calibri MSFontService;sans-serif" w:hAnsi="Calibri;Calibri MSFontService;sans-serif"/>
                 <w:b w:val="false"/>
                 <w:i w:val="false"/>
                 <w:caps w:val="false"/>
                 <w:smallCaps w:val="false"/>
-                <w:sz w:val="22"/>
-                <w:szCs w:val="22"/>
+                <w:sz w:val="26"/>
                 <w:lang w:val="en-US"/>
               </w:rPr>
-              <w:t>In Scope </w:t>
+              <w:t>In Scope</w:t>
+            </w:r>
+            <w:r>
+              <w:rPr>
+                <w:b w:val="false"/>
+                <w:i w:val="false"/>
+                <w:caps w:val="false"/>
+                <w:smallCaps w:val="false"/>
+                <w:lang w:val="en-US"/>
+              </w:rPr>
+              <w:t> </w:t>
             </w:r>
           </w:p>
         </w:tc>
@@ -2591,80 +3092,92 @@
               <w:ind w:left="0" w:right="0" w:hanging="0"/>
               <w:jc w:val="center"/>
               <w:rPr>
-                <w:rFonts w:ascii="Segoe Ui" w:hAnsi="Segoe Ui"/>
+                <w:b w:val="false"/>
+                <w:i w:val="false"/>
+                <w:caps w:val="false"/>
+                <w:smallCaps w:val="false"/>
+                <w:lang w:val="en-US"/>
+              </w:rPr>
+            </w:pPr>
+            <w:r>
+              <w:rPr>
+                <w:rFonts w:ascii="Calibri;Calibri MSFontService;sans-serif" w:hAnsi="Calibri;Calibri MSFontService;sans-serif"/>
+                <w:b w:val="false"/>
+                <w:i w:val="false"/>
+                <w:caps w:val="false"/>
+                <w:smallCaps w:val="false"/>
+                <w:sz w:val="26"/>
+                <w:lang w:val="en-US"/>
+              </w:rPr>
+              <w:t>Out of Scope</w:t>
+            </w:r>
+            <w:r>
+              <w:rPr>
+                <w:b w:val="false"/>
+                <w:i w:val="false"/>
+                <w:caps w:val="false"/>
+                <w:smallCaps w:val="false"/>
+                <w:lang w:val="en-US"/>
+              </w:rPr>
+              <w:t> </w:t>
+            </w:r>
+          </w:p>
+        </w:tc>
+      </w:tr>
+      <w:tr>
+        <w:trPr/>
+        <w:tc>
+          <w:tcPr>
+            <w:tcW w:w="3094" w:type="dxa"/>
+            <w:tcBorders>
+              <w:left w:val="single" w:sz="6" w:space="0" w:color="000000"/>
+              <w:bottom w:val="single" w:sz="6" w:space="0" w:color="000000"/>
+              <w:right w:val="single" w:sz="6" w:space="0" w:color="000000"/>
+              <w:insideH w:val="single" w:sz="6" w:space="0" w:color="000000"/>
+              <w:insideV w:val="single" w:sz="6" w:space="0" w:color="000000"/>
+            </w:tcBorders>
+            <w:shd w:fill="D9E2F3" w:val="clear"/>
+            <w:tcMar>
+              <w:top w:w="0" w:type="dxa"/>
+            </w:tcMar>
+            <w:vAlign w:val="center"/>
+          </w:tcPr>
+          <w:p>
+            <w:pPr>
+              <w:pStyle w:val="TableContents"/>
+              <w:pBdr/>
+              <w:spacing w:lineRule="atLeast" w:line="285" w:before="0" w:after="160"/>
+              <w:ind w:left="0" w:right="0" w:hanging="0"/>
+              <w:jc w:val="center"/>
+              <w:rPr>
+                <w:b w:val="false"/>
+                <w:i w:val="false"/>
+                <w:caps w:val="false"/>
+                <w:smallCaps w:val="false"/>
+                <w:lang w:val="en-US"/>
+              </w:rPr>
+            </w:pPr>
+            <w:r>
+              <w:rPr>
+                <w:rFonts w:ascii="Calibri;Calibri MSFontService;sans-serif" w:hAnsi="Calibri;Calibri MSFontService;sans-serif"/>
                 <w:b w:val="false"/>
                 <w:i w:val="false"/>
                 <w:caps w:val="false"/>
                 <w:smallCaps w:val="false"/>
                 <w:sz w:val="22"/>
-                <w:szCs w:val="22"/>
                 <w:lang w:val="en-US"/>
               </w:rPr>
-            </w:pPr>
-            <w:r>
-              <w:rPr>
-                <w:rFonts w:ascii="Segoe Ui" w:hAnsi="Segoe Ui"/>
+              <w:t>A3 Timeline</w:t>
+            </w:r>
+            <w:r>
+              <w:rPr>
                 <w:b w:val="false"/>
                 <w:i w:val="false"/>
                 <w:caps w:val="false"/>
                 <w:smallCaps w:val="false"/>
-                <w:sz w:val="22"/>
-                <w:szCs w:val="22"/>
                 <w:lang w:val="en-US"/>
               </w:rPr>
-              <w:t>Out of Scope </w:t>
-            </w:r>
-          </w:p>
-        </w:tc>
-      </w:tr>
-      <w:tr>
-        <w:trPr/>
-        <w:tc>
-          <w:tcPr>
-            <w:tcW w:w="3094" w:type="dxa"/>
-            <w:tcBorders>
-              <w:left w:val="single" w:sz="6" w:space="0" w:color="000000"/>
-              <w:bottom w:val="single" w:sz="6" w:space="0" w:color="000000"/>
-              <w:right w:val="single" w:sz="6" w:space="0" w:color="000000"/>
-              <w:insideH w:val="single" w:sz="6" w:space="0" w:color="000000"/>
-              <w:insideV w:val="single" w:sz="6" w:space="0" w:color="000000"/>
-            </w:tcBorders>
-            <w:shd w:fill="D9E2F3" w:val="clear"/>
-            <w:tcMar>
-              <w:top w:w="0" w:type="dxa"/>
-            </w:tcMar>
-            <w:vAlign w:val="center"/>
-          </w:tcPr>
-          <w:p>
-            <w:pPr>
-              <w:pStyle w:val="TableContents"/>
-              <w:pBdr/>
-              <w:spacing w:lineRule="atLeast" w:line="285" w:before="0" w:after="160"/>
-              <w:ind w:left="0" w:right="0" w:hanging="0"/>
-              <w:jc w:val="center"/>
-              <w:rPr>
-                <w:rFonts w:ascii="Segoe Ui" w:hAnsi="Segoe Ui"/>
-                <w:b w:val="false"/>
-                <w:i w:val="false"/>
-                <w:caps w:val="false"/>
-                <w:smallCaps w:val="false"/>
-                <w:sz w:val="22"/>
-                <w:szCs w:val="22"/>
-                <w:lang w:val="en-US"/>
-              </w:rPr>
-            </w:pPr>
-            <w:r>
-              <w:rPr>
-                <w:rFonts w:ascii="Segoe Ui" w:hAnsi="Segoe Ui"/>
-                <w:b w:val="false"/>
-                <w:i w:val="false"/>
-                <w:caps w:val="false"/>
-                <w:smallCaps w:val="false"/>
-                <w:sz w:val="22"/>
-                <w:szCs w:val="22"/>
-                <w:lang w:val="en-US"/>
-              </w:rPr>
-              <w:t>A3 Timeline </w:t>
+              <w:t> </w:t>
             </w:r>
           </w:p>
         </w:tc>
@@ -2692,28 +3205,34 @@
               <w:ind w:left="0" w:right="0" w:hanging="0"/>
               <w:jc w:val="center"/>
               <w:rPr>
-                <w:rFonts w:ascii="Segoe Ui" w:hAnsi="Segoe Ui"/>
+                <w:b w:val="false"/>
+                <w:i w:val="false"/>
+                <w:caps w:val="false"/>
+                <w:smallCaps w:val="false"/>
+                <w:lang w:val="en-US"/>
+              </w:rPr>
+            </w:pPr>
+            <w:r>
+              <w:rPr>
+                <w:rFonts w:ascii="Calibri;Calibri MSFontService;sans-serif" w:hAnsi="Calibri;Calibri MSFontService;sans-serif"/>
                 <w:b w:val="false"/>
                 <w:i w:val="false"/>
                 <w:caps w:val="false"/>
                 <w:smallCaps w:val="false"/>
                 <w:sz w:val="22"/>
-                <w:szCs w:val="22"/>
                 <w:lang w:val="en-US"/>
               </w:rPr>
-            </w:pPr>
-            <w:r>
-              <w:rPr>
-                <w:rFonts w:ascii="Segoe Ui" w:hAnsi="Segoe Ui"/>
+              <w:t>A3 + 10 Weeks</w:t>
+            </w:r>
+            <w:r>
+              <w:rPr>
                 <w:b w:val="false"/>
                 <w:i w:val="false"/>
                 <w:caps w:val="false"/>
                 <w:smallCaps w:val="false"/>
-                <w:sz w:val="22"/>
-                <w:szCs w:val="22"/>
                 <w:lang w:val="en-US"/>
               </w:rPr>
-              <w:t>A3 + 10 Weeks </w:t>
+              <w:t> </w:t>
             </w:r>
           </w:p>
         </w:tc>
@@ -2739,16 +3258,14 @@
               <w:pStyle w:val="TableContents"/>
               <w:spacing w:before="0" w:after="160"/>
               <w:rPr>
-                <w:rFonts w:ascii="Segoe Ui" w:hAnsi="Segoe Ui"/>
-                <w:sz w:val="22"/>
-                <w:szCs w:val="22"/>
-              </w:rPr>
-            </w:pPr>
-            <w:r>
-              <w:rPr>
-                <w:rFonts w:ascii="Segoe Ui" w:hAnsi="Segoe Ui"/>
-                <w:sz w:val="22"/>
-                <w:szCs w:val="22"/>
+                <w:sz w:val="4"/>
+                <w:szCs w:val="4"/>
+              </w:rPr>
+            </w:pPr>
+            <w:r>
+              <w:rPr>
+                <w:sz w:val="4"/>
+                <w:szCs w:val="4"/>
               </w:rPr>
             </w:r>
           </w:p>
@@ -2780,25 +3297,21 @@
               <w:ind w:left="0" w:right="0" w:hanging="0"/>
               <w:jc w:val="left"/>
               <w:rPr>
-                <w:rFonts w:ascii="Segoe Ui" w:hAnsi="Segoe Ui"/>
+                <w:b w:val="false"/>
+                <w:i w:val="false"/>
+                <w:caps w:val="false"/>
+                <w:smallCaps w:val="false"/>
+                <w:lang w:val="en-US"/>
+              </w:rPr>
+            </w:pPr>
+            <w:r>
+              <w:rPr>
+                <w:rFonts w:ascii="Calibri;Calibri MSFontService;sans-serif" w:hAnsi="Calibri;Calibri MSFontService;sans-serif"/>
                 <w:b w:val="false"/>
                 <w:i w:val="false"/>
                 <w:caps w:val="false"/>
                 <w:smallCaps w:val="false"/>
                 <w:sz w:val="22"/>
-                <w:szCs w:val="22"/>
-                <w:lang w:val="en-US"/>
-              </w:rPr>
-            </w:pPr>
-            <w:r>
-              <w:rPr>
-                <w:rFonts w:ascii="Segoe Ui" w:hAnsi="Segoe Ui"/>
-                <w:b w:val="false"/>
-                <w:i w:val="false"/>
-                <w:caps w:val="false"/>
-                <w:smallCaps w:val="false"/>
-                <w:sz w:val="22"/>
-                <w:szCs w:val="22"/>
                 <w:lang w:val="en-US"/>
               </w:rPr>
               <w:t xml:space="preserve">User interface update </w:t>
@@ -2829,25 +3342,21 @@
               <w:ind w:left="0" w:right="0" w:hanging="0"/>
               <w:jc w:val="left"/>
               <w:rPr>
-                <w:rFonts w:ascii="Segoe Ui" w:hAnsi="Segoe Ui"/>
+                <w:b w:val="false"/>
+                <w:i w:val="false"/>
+                <w:caps w:val="false"/>
+                <w:smallCaps w:val="false"/>
+                <w:lang w:val="en-US"/>
+              </w:rPr>
+            </w:pPr>
+            <w:r>
+              <w:rPr>
+                <w:rFonts w:ascii="Calibri;Calibri MSFontService;sans-serif" w:hAnsi="Calibri;Calibri MSFontService;sans-serif"/>
                 <w:b w:val="false"/>
                 <w:i w:val="false"/>
                 <w:caps w:val="false"/>
                 <w:smallCaps w:val="false"/>
                 <w:sz w:val="22"/>
-                <w:szCs w:val="22"/>
-                <w:lang w:val="en-US"/>
-              </w:rPr>
-            </w:pPr>
-            <w:r>
-              <w:rPr>
-                <w:rFonts w:ascii="Segoe Ui" w:hAnsi="Segoe Ui"/>
-                <w:b w:val="false"/>
-                <w:i w:val="false"/>
-                <w:caps w:val="false"/>
-                <w:smallCaps w:val="false"/>
-                <w:sz w:val="22"/>
-                <w:szCs w:val="22"/>
                 <w:lang w:val="en-US"/>
               </w:rPr>
               <w:t>Development &amp; integration of help files</w:t>
@@ -2878,77 +3387,69 @@
               <w:ind w:left="0" w:right="0" w:hanging="0"/>
               <w:jc w:val="left"/>
               <w:rPr>
-                <w:rFonts w:ascii="Segoe Ui" w:hAnsi="Segoe Ui"/>
+                <w:b w:val="false"/>
+                <w:i w:val="false"/>
+                <w:caps w:val="false"/>
+                <w:smallCaps w:val="false"/>
+                <w:lang w:val="en-US"/>
+              </w:rPr>
+            </w:pPr>
+            <w:r>
+              <w:rPr>
+                <w:rFonts w:ascii="Calibri;Calibri MSFontService;sans-serif" w:hAnsi="Calibri;Calibri MSFontService;sans-serif"/>
                 <w:b w:val="false"/>
                 <w:i w:val="false"/>
                 <w:caps w:val="false"/>
                 <w:smallCaps w:val="false"/>
                 <w:sz w:val="22"/>
-                <w:szCs w:val="22"/>
                 <w:lang w:val="en-US"/>
               </w:rPr>
-            </w:pPr>
-            <w:r>
-              <w:rPr>
-                <w:rFonts w:ascii="Segoe Ui" w:hAnsi="Segoe Ui"/>
+              <w:t>Mobile application development for android and iPhone</w:t>
+            </w:r>
+          </w:p>
+        </w:tc>
+      </w:tr>
+      <w:tr>
+        <w:trPr/>
+        <w:tc>
+          <w:tcPr>
+            <w:tcW w:w="3094" w:type="dxa"/>
+            <w:tcBorders>
+              <w:left w:val="single" w:sz="6" w:space="0" w:color="000000"/>
+              <w:bottom w:val="single" w:sz="6" w:space="0" w:color="000000"/>
+              <w:right w:val="single" w:sz="6" w:space="0" w:color="000000"/>
+              <w:insideH w:val="single" w:sz="6" w:space="0" w:color="000000"/>
+              <w:insideV w:val="single" w:sz="6" w:space="0" w:color="000000"/>
+            </w:tcBorders>
+            <w:shd w:fill="D0CECE" w:val="clear"/>
+            <w:tcMar>
+              <w:top w:w="0" w:type="dxa"/>
+            </w:tcMar>
+            <w:vAlign w:val="center"/>
+          </w:tcPr>
+          <w:p>
+            <w:pPr>
+              <w:pStyle w:val="TableContents"/>
+              <w:pBdr/>
+              <w:spacing w:lineRule="atLeast" w:line="285" w:before="0" w:after="160"/>
+              <w:ind w:left="0" w:right="0" w:hanging="0"/>
+              <w:jc w:val="left"/>
+              <w:rPr>
+                <w:b w:val="false"/>
+                <w:i w:val="false"/>
+                <w:caps w:val="false"/>
+                <w:smallCaps w:val="false"/>
+                <w:lang w:val="en-US"/>
+              </w:rPr>
+            </w:pPr>
+            <w:r>
+              <w:rPr>
+                <w:rFonts w:ascii="Calibri;Calibri MSFontService;sans-serif" w:hAnsi="Calibri;Calibri MSFontService;sans-serif"/>
                 <w:b w:val="false"/>
                 <w:i w:val="false"/>
                 <w:caps w:val="false"/>
                 <w:smallCaps w:val="false"/>
                 <w:sz w:val="22"/>
-                <w:szCs w:val="22"/>
-                <w:lang w:val="en-US"/>
-              </w:rPr>
-              <w:t>Mobile application development for android and iPhone</w:t>
-            </w:r>
-          </w:p>
-        </w:tc>
-      </w:tr>
-      <w:tr>
-        <w:trPr/>
-        <w:tc>
-          <w:tcPr>
-            <w:tcW w:w="3094" w:type="dxa"/>
-            <w:tcBorders>
-              <w:left w:val="single" w:sz="6" w:space="0" w:color="000000"/>
-              <w:bottom w:val="single" w:sz="6" w:space="0" w:color="000000"/>
-              <w:right w:val="single" w:sz="6" w:space="0" w:color="000000"/>
-              <w:insideH w:val="single" w:sz="6" w:space="0" w:color="000000"/>
-              <w:insideV w:val="single" w:sz="6" w:space="0" w:color="000000"/>
-            </w:tcBorders>
-            <w:shd w:fill="D0CECE" w:val="clear"/>
-            <w:tcMar>
-              <w:top w:w="0" w:type="dxa"/>
-            </w:tcMar>
-            <w:vAlign w:val="center"/>
-          </w:tcPr>
-          <w:p>
-            <w:pPr>
-              <w:pStyle w:val="TableContents"/>
-              <w:pBdr/>
-              <w:spacing w:lineRule="atLeast" w:line="285" w:before="0" w:after="160"/>
-              <w:ind w:left="0" w:right="0" w:hanging="0"/>
-              <w:jc w:val="left"/>
-              <w:rPr>
-                <w:rFonts w:ascii="Segoe Ui" w:hAnsi="Segoe Ui"/>
-                <w:b w:val="false"/>
-                <w:i w:val="false"/>
-                <w:caps w:val="false"/>
-                <w:smallCaps w:val="false"/>
-                <w:sz w:val="22"/>
-                <w:szCs w:val="22"/>
-                <w:lang w:val="en-US"/>
-              </w:rPr>
-            </w:pPr>
-            <w:r>
-              <w:rPr>
-                <w:rFonts w:ascii="Segoe Ui" w:hAnsi="Segoe Ui"/>
-                <w:b w:val="false"/>
-                <w:i w:val="false"/>
-                <w:caps w:val="false"/>
-                <w:smallCaps w:val="false"/>
-                <w:sz w:val="22"/>
-                <w:szCs w:val="22"/>
                 <w:lang w:val="en-US"/>
               </w:rPr>
               <w:t>Code base clean up</w:t>
@@ -2979,25 +3480,21 @@
               <w:ind w:left="0" w:right="0" w:hanging="0"/>
               <w:jc w:val="left"/>
               <w:rPr>
-                <w:rFonts w:ascii="Segoe Ui" w:hAnsi="Segoe Ui"/>
+                <w:b w:val="false"/>
+                <w:i w:val="false"/>
+                <w:caps w:val="false"/>
+                <w:smallCaps w:val="false"/>
+                <w:lang w:val="en-US"/>
+              </w:rPr>
+            </w:pPr>
+            <w:r>
+              <w:rPr>
+                <w:rFonts w:ascii="Calibri;Calibri MSFontService;sans-serif" w:hAnsi="Calibri;Calibri MSFontService;sans-serif"/>
                 <w:b w:val="false"/>
                 <w:i w:val="false"/>
                 <w:caps w:val="false"/>
                 <w:smallCaps w:val="false"/>
                 <w:sz w:val="22"/>
-                <w:szCs w:val="22"/>
-                <w:lang w:val="en-US"/>
-              </w:rPr>
-            </w:pPr>
-            <w:r>
-              <w:rPr>
-                <w:rFonts w:ascii="Segoe Ui" w:hAnsi="Segoe Ui"/>
-                <w:b w:val="false"/>
-                <w:i w:val="false"/>
-                <w:caps w:val="false"/>
-                <w:smallCaps w:val="false"/>
-                <w:sz w:val="22"/>
-                <w:szCs w:val="22"/>
                 <w:lang w:val="en-US"/>
               </w:rPr>
               <w:t>Updated menu</w:t>
@@ -3028,77 +3525,69 @@
               <w:ind w:left="0" w:right="0" w:hanging="0"/>
               <w:jc w:val="left"/>
               <w:rPr>
-                <w:rFonts w:ascii="Segoe Ui" w:hAnsi="Segoe Ui"/>
+                <w:b w:val="false"/>
+                <w:i w:val="false"/>
+                <w:caps w:val="false"/>
+                <w:smallCaps w:val="false"/>
+                <w:lang w:val="en-US"/>
+              </w:rPr>
+            </w:pPr>
+            <w:r>
+              <w:rPr>
+                <w:rFonts w:ascii="Calibri;Calibri MSFontService;sans-serif" w:hAnsi="Calibri;Calibri MSFontService;sans-serif"/>
                 <w:b w:val="false"/>
                 <w:i w:val="false"/>
                 <w:caps w:val="false"/>
                 <w:smallCaps w:val="false"/>
                 <w:sz w:val="22"/>
-                <w:szCs w:val="22"/>
                 <w:lang w:val="en-US"/>
               </w:rPr>
-            </w:pPr>
-            <w:r>
-              <w:rPr>
-                <w:rFonts w:ascii="Segoe Ui" w:hAnsi="Segoe Ui"/>
+              <w:t>Dedicated SaaS server</w:t>
+            </w:r>
+          </w:p>
+        </w:tc>
+      </w:tr>
+      <w:tr>
+        <w:trPr/>
+        <w:tc>
+          <w:tcPr>
+            <w:tcW w:w="3094" w:type="dxa"/>
+            <w:tcBorders>
+              <w:left w:val="single" w:sz="6" w:space="0" w:color="000000"/>
+              <w:bottom w:val="single" w:sz="6" w:space="0" w:color="000000"/>
+              <w:right w:val="single" w:sz="6" w:space="0" w:color="000000"/>
+              <w:insideH w:val="single" w:sz="6" w:space="0" w:color="000000"/>
+              <w:insideV w:val="single" w:sz="6" w:space="0" w:color="000000"/>
+            </w:tcBorders>
+            <w:shd w:fill="D0CECE" w:val="clear"/>
+            <w:tcMar>
+              <w:top w:w="0" w:type="dxa"/>
+            </w:tcMar>
+            <w:vAlign w:val="center"/>
+          </w:tcPr>
+          <w:p>
+            <w:pPr>
+              <w:pStyle w:val="TableContents"/>
+              <w:pBdr/>
+              <w:spacing w:lineRule="atLeast" w:line="285" w:before="0" w:after="160"/>
+              <w:ind w:left="0" w:right="0" w:hanging="0"/>
+              <w:jc w:val="left"/>
+              <w:rPr>
+                <w:b w:val="false"/>
+                <w:i w:val="false"/>
+                <w:caps w:val="false"/>
+                <w:smallCaps w:val="false"/>
+                <w:lang w:val="en-US"/>
+              </w:rPr>
+            </w:pPr>
+            <w:r>
+              <w:rPr>
+                <w:rFonts w:ascii="Calibri;Calibri MSFontService;sans-serif" w:hAnsi="Calibri;Calibri MSFontService;sans-serif"/>
                 <w:b w:val="false"/>
                 <w:i w:val="false"/>
                 <w:caps w:val="false"/>
                 <w:smallCaps w:val="false"/>
                 <w:sz w:val="22"/>
-                <w:szCs w:val="22"/>
-                <w:lang w:val="en-US"/>
-              </w:rPr>
-              <w:t>Dedicated SaaS server</w:t>
-            </w:r>
-          </w:p>
-        </w:tc>
-      </w:tr>
-      <w:tr>
-        <w:trPr/>
-        <w:tc>
-          <w:tcPr>
-            <w:tcW w:w="3094" w:type="dxa"/>
-            <w:tcBorders>
-              <w:left w:val="single" w:sz="6" w:space="0" w:color="000000"/>
-              <w:bottom w:val="single" w:sz="6" w:space="0" w:color="000000"/>
-              <w:right w:val="single" w:sz="6" w:space="0" w:color="000000"/>
-              <w:insideH w:val="single" w:sz="6" w:space="0" w:color="000000"/>
-              <w:insideV w:val="single" w:sz="6" w:space="0" w:color="000000"/>
-            </w:tcBorders>
-            <w:shd w:fill="D0CECE" w:val="clear"/>
-            <w:tcMar>
-              <w:top w:w="0" w:type="dxa"/>
-            </w:tcMar>
-            <w:vAlign w:val="center"/>
-          </w:tcPr>
-          <w:p>
-            <w:pPr>
-              <w:pStyle w:val="TableContents"/>
-              <w:pBdr/>
-              <w:spacing w:lineRule="atLeast" w:line="285" w:before="0" w:after="160"/>
-              <w:ind w:left="0" w:right="0" w:hanging="0"/>
-              <w:jc w:val="left"/>
-              <w:rPr>
-                <w:rFonts w:ascii="Segoe Ui" w:hAnsi="Segoe Ui"/>
-                <w:b w:val="false"/>
-                <w:i w:val="false"/>
-                <w:caps w:val="false"/>
-                <w:smallCaps w:val="false"/>
-                <w:sz w:val="22"/>
-                <w:szCs w:val="22"/>
-                <w:lang w:val="en-US"/>
-              </w:rPr>
-            </w:pPr>
-            <w:r>
-              <w:rPr>
-                <w:rFonts w:ascii="Segoe Ui" w:hAnsi="Segoe Ui"/>
-                <w:b w:val="false"/>
-                <w:i w:val="false"/>
-                <w:caps w:val="false"/>
-                <w:smallCaps w:val="false"/>
-                <w:sz w:val="22"/>
-                <w:szCs w:val="22"/>
                 <w:lang w:val="en-US"/>
               </w:rPr>
               <w:t>Upgrade executable to support newer version of JDK 14</w:t>
@@ -3129,28 +3618,46 @@
               <w:ind w:left="0" w:right="0" w:hanging="0"/>
               <w:jc w:val="left"/>
               <w:rPr>
-                <w:rFonts w:ascii="Segoe Ui" w:hAnsi="Segoe Ui"/>
+                <w:b w:val="false"/>
+                <w:i w:val="false"/>
+                <w:caps w:val="false"/>
+                <w:smallCaps w:val="false"/>
+                <w:lang w:val="en-US"/>
+              </w:rPr>
+            </w:pPr>
+            <w:r>
+              <w:rPr>
+                <w:rFonts w:ascii="Calibri;Calibri MSFontService;sans-serif" w:hAnsi="Calibri;Calibri MSFontService;sans-serif"/>
                 <w:b w:val="false"/>
                 <w:i w:val="false"/>
                 <w:caps w:val="false"/>
                 <w:smallCaps w:val="false"/>
                 <w:sz w:val="22"/>
-                <w:szCs w:val="22"/>
                 <w:lang w:val="en-US"/>
               </w:rPr>
-            </w:pPr>
-            <w:r>
-              <w:rPr>
-                <w:rFonts w:ascii="Segoe Ui" w:hAnsi="Segoe Ui"/>
+              <w:t>Local secure data storage</w:t>
+            </w:r>
+            <w:r>
+              <w:rPr>
+                <w:b w:val="false"/>
+                <w:i w:val="false"/>
+                <w:caps w:val="false"/>
+                <w:smallCaps w:val="false"/>
+                <w:lang w:val="en-US"/>
+              </w:rPr>
+              <w:t xml:space="preserve"> </w:t>
+            </w:r>
+            <w:r>
+              <w:rPr>
+                <w:rFonts w:ascii="Calibri;Calibri MSFontService;sans-serif" w:hAnsi="Calibri;Calibri MSFontService;sans-serif"/>
                 <w:b w:val="false"/>
                 <w:i w:val="false"/>
                 <w:caps w:val="false"/>
                 <w:smallCaps w:val="false"/>
                 <w:sz w:val="22"/>
-                <w:szCs w:val="22"/>
                 <w:lang w:val="en-US"/>
               </w:rPr>
-              <w:t>Local secure data storage using local encryption</w:t>
+              <w:t>using local encryption</w:t>
             </w:r>
           </w:p>
         </w:tc>
@@ -3178,28 +3685,46 @@
               <w:ind w:left="0" w:right="0" w:hanging="0"/>
               <w:jc w:val="left"/>
               <w:rPr>
-                <w:rFonts w:ascii="Segoe Ui" w:hAnsi="Segoe Ui"/>
+                <w:b w:val="false"/>
+                <w:i w:val="false"/>
+                <w:caps w:val="false"/>
+                <w:smallCaps w:val="false"/>
+                <w:lang w:val="en-US"/>
+              </w:rPr>
+            </w:pPr>
+            <w:r>
+              <w:rPr>
+                <w:rFonts w:ascii="Calibri;Calibri MSFontService;sans-serif" w:hAnsi="Calibri;Calibri MSFontService;sans-serif"/>
                 <w:b w:val="false"/>
                 <w:i w:val="false"/>
                 <w:caps w:val="false"/>
                 <w:smallCaps w:val="false"/>
                 <w:sz w:val="22"/>
-                <w:szCs w:val="22"/>
                 <w:lang w:val="en-US"/>
               </w:rPr>
-            </w:pPr>
-            <w:r>
-              <w:rPr>
-                <w:rFonts w:ascii="Segoe Ui" w:hAnsi="Segoe Ui"/>
+              <w:t>Server</w:t>
+            </w:r>
+            <w:r>
+              <w:rPr>
+                <w:b w:val="false"/>
+                <w:i w:val="false"/>
+                <w:caps w:val="false"/>
+                <w:smallCaps w:val="false"/>
+                <w:lang w:val="en-US"/>
+              </w:rPr>
+              <w:t xml:space="preserve"> </w:t>
+            </w:r>
+            <w:r>
+              <w:rPr>
+                <w:rFonts w:ascii="Calibri;Calibri MSFontService;sans-serif" w:hAnsi="Calibri;Calibri MSFontService;sans-serif"/>
                 <w:b w:val="false"/>
                 <w:i w:val="false"/>
                 <w:caps w:val="false"/>
                 <w:smallCaps w:val="false"/>
                 <w:sz w:val="22"/>
-                <w:szCs w:val="22"/>
                 <w:lang w:val="en-US"/>
               </w:rPr>
-              <w:t>Server side encrypted data storage</w:t>
+              <w:t>side encrypted data storage</w:t>
             </w:r>
           </w:p>
           <w:p>
@@ -3210,22 +3735,15 @@
               <w:ind w:left="0" w:right="0" w:hanging="0"/>
               <w:jc w:val="left"/>
               <w:rPr>
-                <w:rFonts w:ascii="Segoe Ui" w:hAnsi="Segoe Ui"/>
                 <w:caps w:val="false"/>
                 <w:smallCaps w:val="false"/>
-                <w:sz w:val="22"/>
-                <w:szCs w:val="22"/>
-              </w:rPr>
-            </w:pPr>
-            <w:r>
-              <w:rPr>
-                <w:rFonts w:ascii="Segoe Ui" w:hAnsi="Segoe Ui"/>
+              </w:rPr>
+            </w:pPr>
+            <w:r>
+              <w:rPr>
                 <w:caps w:val="false"/>
                 <w:smallCaps w:val="false"/>
-                <w:sz w:val="22"/>
-                <w:szCs w:val="22"/>
-              </w:rPr>
-              <w:t> </w:t>
+              </w:rPr>
             </w:r>
           </w:p>
         </w:tc>
@@ -3256,25 +3774,21 @@
               <w:ind w:left="0" w:right="0" w:hanging="0"/>
               <w:jc w:val="left"/>
               <w:rPr>
-                <w:rFonts w:ascii="Segoe Ui" w:hAnsi="Segoe Ui"/>
+                <w:b w:val="false"/>
+                <w:i w:val="false"/>
+                <w:caps w:val="false"/>
+                <w:smallCaps w:val="false"/>
+                <w:lang w:val="en-US"/>
+              </w:rPr>
+            </w:pPr>
+            <w:r>
+              <w:rPr>
+                <w:rFonts w:ascii="Calibri;Calibri MSFontService;sans-serif" w:hAnsi="Calibri;Calibri MSFontService;sans-serif"/>
                 <w:b w:val="false"/>
                 <w:i w:val="false"/>
                 <w:caps w:val="false"/>
                 <w:smallCaps w:val="false"/>
                 <w:sz w:val="22"/>
-                <w:szCs w:val="22"/>
-                <w:lang w:val="en-US"/>
-              </w:rPr>
-            </w:pPr>
-            <w:r>
-              <w:rPr>
-                <w:rFonts w:ascii="Segoe Ui" w:hAnsi="Segoe Ui"/>
-                <w:b w:val="false"/>
-                <w:i w:val="false"/>
-                <w:caps w:val="false"/>
-                <w:smallCaps w:val="false"/>
-                <w:sz w:val="22"/>
-                <w:szCs w:val="22"/>
                 <w:lang w:val="en-US"/>
               </w:rPr>
               <w:t>Local testing &amp; evaluation</w:t>
@@ -3305,28 +3819,46 @@
               <w:ind w:left="0" w:right="0" w:hanging="0"/>
               <w:jc w:val="left"/>
               <w:rPr>
-                <w:rFonts w:ascii="Segoe Ui" w:hAnsi="Segoe Ui"/>
+                <w:b w:val="false"/>
+                <w:i w:val="false"/>
+                <w:caps w:val="false"/>
+                <w:smallCaps w:val="false"/>
+                <w:lang w:val="en-US"/>
+              </w:rPr>
+            </w:pPr>
+            <w:r>
+              <w:rPr>
+                <w:rFonts w:ascii="Calibri;Calibri MSFontService;sans-serif" w:hAnsi="Calibri;Calibri MSFontService;sans-serif"/>
                 <w:b w:val="false"/>
                 <w:i w:val="false"/>
                 <w:caps w:val="false"/>
                 <w:smallCaps w:val="false"/>
                 <w:sz w:val="22"/>
-                <w:szCs w:val="22"/>
                 <w:lang w:val="en-US"/>
               </w:rPr>
-            </w:pPr>
-            <w:r>
-              <w:rPr>
-                <w:rFonts w:ascii="Segoe Ui" w:hAnsi="Segoe Ui"/>
+              <w:t>Refresh of user interface</w:t>
+            </w:r>
+            <w:r>
+              <w:rPr>
+                <w:b w:val="false"/>
+                <w:i w:val="false"/>
+                <w:caps w:val="false"/>
+                <w:smallCaps w:val="false"/>
+                <w:lang w:val="en-US"/>
+              </w:rPr>
+              <w:t xml:space="preserve"> </w:t>
+            </w:r>
+            <w:r>
+              <w:rPr>
+                <w:rFonts w:ascii="Calibri;Calibri MSFontService;sans-serif" w:hAnsi="Calibri;Calibri MSFontService;sans-serif"/>
                 <w:b w:val="false"/>
                 <w:i w:val="false"/>
                 <w:caps w:val="false"/>
                 <w:smallCaps w:val="false"/>
                 <w:sz w:val="22"/>
-                <w:szCs w:val="22"/>
                 <w:lang w:val="en-US"/>
               </w:rPr>
-              <w:t>Refresh of user interface for use by industry.</w:t>
+              <w:t>for use by industry.</w:t>
             </w:r>
           </w:p>
         </w:tc>
@@ -3354,22 +3886,15 @@
               <w:ind w:left="0" w:right="0" w:hanging="0"/>
               <w:jc w:val="left"/>
               <w:rPr>
-                <w:rFonts w:ascii="Segoe Ui" w:hAnsi="Segoe Ui"/>
                 <w:caps w:val="false"/>
                 <w:smallCaps w:val="false"/>
-                <w:sz w:val="22"/>
-                <w:szCs w:val="22"/>
-              </w:rPr>
-            </w:pPr>
-            <w:r>
-              <w:rPr>
-                <w:rFonts w:ascii="Segoe Ui" w:hAnsi="Segoe Ui"/>
+              </w:rPr>
+            </w:pPr>
+            <w:r>
+              <w:rPr>
                 <w:caps w:val="false"/>
                 <w:smallCaps w:val="false"/>
-                <w:sz w:val="22"/>
-                <w:szCs w:val="22"/>
-              </w:rPr>
-              <w:t> </w:t>
+              </w:rPr>
             </w:r>
           </w:p>
         </w:tc>
@@ -3400,20 +3925,14 @@
               <w:ind w:left="0" w:right="0" w:hanging="0"/>
               <w:jc w:val="left"/>
               <w:rPr>
-                <w:rFonts w:ascii="Segoe Ui" w:hAnsi="Segoe Ui"/>
                 <w:caps w:val="false"/>
                 <w:smallCaps w:val="false"/>
-                <w:sz w:val="22"/>
-                <w:szCs w:val="22"/>
-              </w:rPr>
-            </w:pPr>
-            <w:r>
-              <w:rPr>
-                <w:rFonts w:ascii="Segoe Ui" w:hAnsi="Segoe Ui"/>
+              </w:rPr>
+            </w:pPr>
+            <w:r>
+              <w:rPr>
                 <w:caps w:val="false"/>
                 <w:smallCaps w:val="false"/>
-                <w:sz w:val="22"/>
-                <w:szCs w:val="22"/>
               </w:rPr>
               <w:t> </w:t>
             </w:r>
@@ -3443,25 +3962,21 @@
               <w:ind w:left="0" w:right="0" w:hanging="0"/>
               <w:jc w:val="left"/>
               <w:rPr>
-                <w:rFonts w:ascii="Segoe Ui" w:hAnsi="Segoe Ui"/>
+                <w:b w:val="false"/>
+                <w:i w:val="false"/>
+                <w:caps w:val="false"/>
+                <w:smallCaps w:val="false"/>
+                <w:lang w:val="en-US"/>
+              </w:rPr>
+            </w:pPr>
+            <w:r>
+              <w:rPr>
+                <w:rFonts w:ascii="Calibri;Calibri MSFontService;sans-serif" w:hAnsi="Calibri;Calibri MSFontService;sans-serif"/>
                 <w:b w:val="false"/>
                 <w:i w:val="false"/>
                 <w:caps w:val="false"/>
                 <w:smallCaps w:val="false"/>
                 <w:sz w:val="22"/>
-                <w:szCs w:val="22"/>
-                <w:lang w:val="en-US"/>
-              </w:rPr>
-            </w:pPr>
-            <w:r>
-              <w:rPr>
-                <w:rFonts w:ascii="Segoe Ui" w:hAnsi="Segoe Ui"/>
-                <w:b w:val="false"/>
-                <w:i w:val="false"/>
-                <w:caps w:val="false"/>
-                <w:smallCaps w:val="false"/>
-                <w:sz w:val="22"/>
-                <w:szCs w:val="22"/>
                 <w:lang w:val="en-US"/>
               </w:rPr>
               <w:t>Local testing &amp; evaluation</w:t>
@@ -3492,22 +4007,15 @@
               <w:ind w:left="0" w:right="0" w:hanging="0"/>
               <w:jc w:val="left"/>
               <w:rPr>
-                <w:rFonts w:ascii="Segoe Ui" w:hAnsi="Segoe Ui"/>
                 <w:caps w:val="false"/>
                 <w:smallCaps w:val="false"/>
-                <w:sz w:val="22"/>
-                <w:szCs w:val="22"/>
-              </w:rPr>
-            </w:pPr>
-            <w:r>
-              <w:rPr>
-                <w:rFonts w:ascii="Segoe Ui" w:hAnsi="Segoe Ui"/>
+              </w:rPr>
+            </w:pPr>
+            <w:r>
+              <w:rPr>
                 <w:caps w:val="false"/>
                 <w:smallCaps w:val="false"/>
-                <w:sz w:val="22"/>
-                <w:szCs w:val="22"/>
-              </w:rPr>
-              <w:t> </w:t>
+              </w:rPr>
             </w:r>
           </w:p>
         </w:tc>
@@ -3527,10 +4035,85 @@
       </w:pPr>
       <w:r>
         <w:rPr>
-          <w:rFonts w:ascii="Segoe Ui" w:hAnsi="Segoe Ui"/>
+          <w:caps w:val="false"/>
+          <w:smallCaps w:val="false"/>
+        </w:rPr>
+      </w:r>
+    </w:p>
+    <w:p>
+      <w:pPr>
+        <w:pStyle w:val="TextBody"/>
+        <w:pBdr/>
+        <w:spacing w:lineRule="atLeast" w:line="285"/>
+        <w:ind w:left="0" w:right="0" w:hanging="0"/>
+        <w:jc w:val="left"/>
+        <w:rPr>
+          <w:caps w:val="false"/>
+          <w:smallCaps w:val="false"/>
+        </w:rPr>
+      </w:pPr>
+      <w:r>
+        <w:rPr>
+          <w:caps w:val="false"/>
+          <w:smallCaps w:val="false"/>
+        </w:rPr>
+      </w:r>
+    </w:p>
+    <w:p>
+      <w:pPr>
+        <w:pStyle w:val="TextBody"/>
+        <w:pBdr/>
+        <w:spacing w:lineRule="atLeast" w:line="285"/>
+        <w:ind w:left="0" w:right="0" w:hanging="0"/>
+        <w:jc w:val="left"/>
+        <w:rPr>
+          <w:caps w:val="false"/>
+          <w:smallCaps w:val="false"/>
+        </w:rPr>
+      </w:pPr>
+      <w:r>
+        <w:rPr>
+          <w:caps w:val="false"/>
+          <w:smallCaps w:val="false"/>
+        </w:rPr>
+      </w:r>
+    </w:p>
+    <w:p>
+      <w:pPr>
+        <w:pStyle w:val="TextBody"/>
+        <w:pBdr/>
+        <w:spacing w:lineRule="atLeast" w:line="285"/>
+        <w:ind w:left="0" w:right="0" w:hanging="0"/>
+        <w:jc w:val="left"/>
+        <w:rPr>
+          <w:caps w:val="false"/>
+          <w:smallCaps w:val="false"/>
+        </w:rPr>
+      </w:pPr>
+      <w:r>
+        <w:rPr>
+          <w:caps w:val="false"/>
+          <w:smallCaps w:val="false"/>
+        </w:rPr>
+      </w:r>
+    </w:p>
+    <w:p>
+      <w:pPr>
+        <w:pStyle w:val="Default"/>
+        <w:rPr>
+          <w:rFonts w:ascii="Segoe UI" w:hAnsi="Segoe UI" w:cs="Segoe UI"/>
+          <w:b/>
+          <w:b/>
+          <w:bCs/>
+          <w:i/>
+          <w:i/>
+          <w:iCs/>
           <w:sz w:val="22"/>
           <w:szCs w:val="22"/>
         </w:rPr>
+      </w:pPr>
+      <w:r>
+        <w:rPr/>
       </w:r>
     </w:p>
     <w:p>
@@ -3553,39 +4136,6 @@
           <w:sz w:val="22"/>
           <w:szCs w:val="22"/>
         </w:rPr>
-      </w:pPr>
-      <w:r>
-        <w:rPr/>
-      </w:r>
-    </w:p>
-    <w:p>
-      <w:pPr>
-        <w:pStyle w:val="Heading3"/>
-        <w:rPr>
-          <w:sz w:val="22"/>
-          <w:szCs w:val="22"/>
-        </w:rPr>
-      </w:pPr>
-      <w:r>
-        <w:rPr/>
-      </w:r>
-    </w:p>
-    <w:p>
-      <w:pPr>
-        <w:pStyle w:val="Heading3"/>
-        <w:rPr>
-          <w:sz w:val="22"/>
-          <w:szCs w:val="22"/>
-        </w:rPr>
-      </w:pPr>
-      <w:r>
-        <w:rPr/>
-      </w:r>
-    </w:p>
-    <w:p>
-      <w:pPr>
-        <w:pStyle w:val="Heading3"/>
-        <w:rPr/>
       </w:pPr>
       <w:r>
         <w:rPr>
@@ -4619,24 +5169,6 @@
         <w:tab/>
         <w:tab/>
         <w:tab/>
-      </w:r>
-    </w:p>
-    <w:p>
-      <w:pPr>
-        <w:pStyle w:val="Normal"/>
-        <w:rPr/>
-      </w:pPr>
-      <w:r>
-        <w:rPr/>
-      </w:r>
-    </w:p>
-    <w:p>
-      <w:pPr>
-        <w:pStyle w:val="Normal"/>
-        <w:rPr/>
-      </w:pPr>
-      <w:r>
-        <w:rPr/>
       </w:r>
     </w:p>
     <w:tbl>

</xml_diff>